<commit_message>
2027 uploaded and analysed. Doc updated
</commit_message>
<xml_diff>
--- a/docs/IR_CW_comscds241p-002.docx
+++ b/docs/IR_CW_comscds241p-002.docx
@@ -1224,7 +1224,15 @@
         <w:jc w:val="both"/>
       </w:pPr>
       <w:r>
-        <w:t>Large Language Models (LLMs), Retrieval-Augmented Generation (RAG), vector databases, and knowledge graph visualization are just a few examples of the advanced artificial intelligence technologies used in the ISPS system to automatically analyze, quantify, and optimize strategic plans and their accompanying action plans. This enables an intelligent system to perform in a few minutes what would take weeks to do manually.</w:t>
+        <w:t xml:space="preserve">Large Language Models (LLMs), Retrieval-Augmented Generation (RAG), vector databases, and knowledge graph visualization are just a few examples of the advanced artificial intelligence technologies used in the ISPS system to automatically analyze, quantify, and optimize strategic plans and their accompanying action plans. This enables an intelligent system to perform in a few minutes </w:t>
+      </w:r>
+      <w:proofErr w:type="gramStart"/>
+      <w:r>
+        <w:t>what</w:t>
+      </w:r>
+      <w:proofErr w:type="gramEnd"/>
+      <w:r>
+        <w:t xml:space="preserve"> would take weeks to do manually.</w:t>
       </w:r>
       <w:r>
         <w:t xml:space="preserve"> </w:t>
@@ -1252,19 +1260,7 @@
     </w:p>
     <w:p>
       <w:r>
-        <w:t xml:space="preserve">Brandix Lanka Limited is a privately </w:t>
-      </w:r>
-      <w:r>
-        <w:t>owned</w:t>
-      </w:r>
-      <w:r>
-        <w:t xml:space="preserve">, vertically integrated garment manufacturing company that has over </w:t>
-      </w:r>
-      <w:r>
-        <w:t>3</w:t>
-      </w:r>
-      <w:r>
-        <w:t>0 years of experience in the garment industry. The company operates across several countries, employs a workforce of over 50,000 employees, and serves major global fashion brands through its extensive portfolio of products that include casual wear, intimate apparel, activewear, and accessories.</w:t>
+        <w:t>Brandix Lanka Limited is a privately owned, vertically integrated garment manufacturing company that has over 30 years of experience in the garment industry. The company operates across several countries, employs a workforce of over 50,000 employees, and serves major global fashion brands through its extensive portfolio of products that include casual wear, intimate apparel, activewear, and accessories.</w:t>
       </w:r>
     </w:p>
     <w:p>
@@ -1407,7 +1403,23 @@
         <w:jc w:val="both"/>
       </w:pPr>
       <w:r>
-        <w:t>Challenge: With over 50 strategic objectives and over 30 strategic actions to be executed annually across five strategic pillars, the complexity of verifying whether each and every action item actually supports its specific strategic objective truly requires a high level of domain expertise and time.</w:t>
+        <w:t xml:space="preserve">Challenge: With over 50 strategic objectives and over 30 strategic actions to be executed annually across five strategic pillars, the complexity of verifying whether </w:t>
+      </w:r>
+      <w:proofErr w:type="gramStart"/>
+      <w:r>
+        <w:t>each and every</w:t>
+      </w:r>
+      <w:proofErr w:type="gramEnd"/>
+      <w:r>
+        <w:t xml:space="preserve"> action item </w:t>
+      </w:r>
+      <w:proofErr w:type="gramStart"/>
+      <w:r>
+        <w:t>actually supports</w:t>
+      </w:r>
+      <w:proofErr w:type="gramEnd"/>
+      <w:r>
+        <w:t xml:space="preserve"> its specific strategic objective truly requires a high level of domain expertise and time.</w:t>
       </w:r>
     </w:p>
     <w:p>
@@ -1525,13 +1537,7 @@
         <w:t>Natural Language Processing</w:t>
       </w:r>
       <w:r>
-        <w:t xml:space="preserve"> allows the semantic interpretation of strategic plans beyond basic keyword matching, enabling the understanding of the </w:t>
-      </w:r>
-      <w:r>
-        <w:t>complex</w:t>
-      </w:r>
-      <w:r>
-        <w:t xml:space="preserve"> interrelation between goals and actions.</w:t>
+        <w:t xml:space="preserve"> allows the semantic interpretation of strategic plans beyond basic keyword matching, enabling the understanding of the complex interrelation between goals and actions.</w:t>
       </w:r>
     </w:p>
     <w:p>
@@ -1573,7 +1579,15 @@
         <w:t>Large Language Models</w:t>
       </w:r>
       <w:r>
-        <w:t xml:space="preserve"> can be used to provide suggestions that are contextually appropriate due to the ability to reason, similar to expert strategic planning suggestions.</w:t>
+        <w:t xml:space="preserve"> can be used to provide suggestions that are contextually appropriate due to the ability to reason, </w:t>
+      </w:r>
+      <w:proofErr w:type="gramStart"/>
+      <w:r>
+        <w:t>similar to</w:t>
+      </w:r>
+      <w:proofErr w:type="gramEnd"/>
+      <w:r>
+        <w:t xml:space="preserve"> expert strategic planning suggestions.</w:t>
       </w:r>
     </w:p>
     <w:p>
@@ -1603,7 +1617,15 @@
       </w:pPr>
       <w:r>
         <w:lastRenderedPageBreak/>
-        <w:t xml:space="preserve">This project aims to show the possibility of integrating these emerging technologies to form a </w:t>
+        <w:t xml:space="preserve">This project aims to show the possibility of integrating these emerging technologies to form </w:t>
+      </w:r>
+      <w:proofErr w:type="gramStart"/>
+      <w:r>
+        <w:t>a</w:t>
+      </w:r>
+      <w:proofErr w:type="gramEnd"/>
+      <w:r>
+        <w:t xml:space="preserve"> </w:t>
       </w:r>
       <w:r>
         <w:t>organized</w:t>
@@ -1755,6 +1777,370 @@
       </w:r>
     </w:p>
     <w:p>
+      <w:pPr>
+        <w:pStyle w:val="Heading2"/>
+        <w:numPr>
+          <w:ilvl w:val="1"/>
+          <w:numId w:val="95"/>
+        </w:numPr>
+      </w:pPr>
+      <w:r>
+        <w:t>Large Language Models (LLMs)</w:t>
+      </w:r>
+    </w:p>
+    <w:p>
+      <w:pPr>
+        <w:spacing w:after="0"/>
+        <w:jc w:val="both"/>
+      </w:pPr>
+      <w:r>
+        <w:t xml:space="preserve">Large Language Models have </w:t>
+      </w:r>
+      <w:proofErr w:type="spellStart"/>
+      <w:r>
+        <w:t>revolutionised</w:t>
+      </w:r>
+      <w:proofErr w:type="spellEnd"/>
+      <w:r>
+        <w:t xml:space="preserve"> artificial intelligence by demonstrating unprecedented capabilities in natural language understanding and generation. LLMs are neural networks trained on vast text corpora, acquiring general-purpose language capabilities through self-supervised learning on billions of parameters. The transformer architecture, which employs self-attention mechanisms to capture long-range dependencies and contextual relationships, has become central to modern LLMs' success, enabling models to process relationships between sequence elements simultaneously regardless of their distance.</w:t>
+      </w:r>
+    </w:p>
+    <w:p>
+      <w:pPr>
+        <w:spacing w:after="0"/>
+        <w:jc w:val="both"/>
+      </w:pPr>
+      <w:r>
+        <w:t xml:space="preserve">Contemporary LLMs such as GPT-4, Claude, and </w:t>
+      </w:r>
+      <w:proofErr w:type="spellStart"/>
+      <w:r>
+        <w:t>LLaMA</w:t>
+      </w:r>
+      <w:proofErr w:type="spellEnd"/>
+      <w:r>
+        <w:t xml:space="preserve"> have demonstrated remarkable abilities in tasks ranging from question-answering to complex reasoning. These models can generate human-like text, translate languages, </w:t>
+      </w:r>
+      <w:proofErr w:type="spellStart"/>
+      <w:r>
+        <w:t>summarise</w:t>
+      </w:r>
+      <w:proofErr w:type="spellEnd"/>
+      <w:r>
+        <w:t xml:space="preserve"> documents, and even perform multi-step logical reasoning. However, LLMs face critical limitations including hallucination (generating plausible but incorrect information), outdated knowledge due to fixed training cutoffs, and inability to access domain-specific or proprietary information </w:t>
+      </w:r>
+      <w:proofErr w:type="gramStart"/>
+      <w:r>
+        <w:t>not present</w:t>
+      </w:r>
+      <w:proofErr w:type="gramEnd"/>
+      <w:r>
+        <w:t xml:space="preserve"> in their training data.</w:t>
+      </w:r>
+    </w:p>
+    <w:p>
+      <w:pPr>
+        <w:spacing w:after="0"/>
+        <w:jc w:val="both"/>
+      </w:pPr>
+      <w:r>
+        <w:t xml:space="preserve">Recent developments in 2024-2025 have focused on reasoning models that employ chain-of-thought processing, enabling step-by-step analysis before producing final answers. Additionally, parameter-efficient fine-tuning techniques such as </w:t>
+      </w:r>
+      <w:proofErr w:type="spellStart"/>
+      <w:r>
+        <w:t>LoRA</w:t>
+      </w:r>
+      <w:proofErr w:type="spellEnd"/>
+      <w:r>
+        <w:t xml:space="preserve"> (Low-Rank Adaptation) have enabled practitioners to </w:t>
+      </w:r>
+      <w:proofErr w:type="spellStart"/>
+      <w:r>
+        <w:t>customise</w:t>
+      </w:r>
+      <w:proofErr w:type="spellEnd"/>
+      <w:r>
+        <w:t xml:space="preserve"> LLMs for specific tasks without the computational expense of full model retraining. The field continues to evolve rapidly, with ongoing research addressing efficiency improvements, multi-modal capabilities, and ethical considerations surrounding deployment.</w:t>
+      </w:r>
+    </w:p>
+    <w:p>
+      <w:pPr>
+        <w:pStyle w:val="Heading2"/>
+        <w:numPr>
+          <w:ilvl w:val="1"/>
+          <w:numId w:val="95"/>
+        </w:numPr>
+      </w:pPr>
+      <w:r>
+        <w:t>Retrieval-Augmented Generation (RAG)</w:t>
+      </w:r>
+    </w:p>
+    <w:p>
+      <w:pPr>
+        <w:spacing w:after="0"/>
+        <w:jc w:val="both"/>
+      </w:pPr>
+      <w:r>
+        <w:t>Retrieval-Augmented Generation has emerged as a transformative paradigm that addresses fundamental limitations of standalone LLMs by coupling neural retrievers with generative language models. The seminal work by Lewis et al. (2020) introduced RAG as a framework that combines parametric memory (knowledge encoded in model weights) with non-parametric memory (external databases) to enhance accuracy and enable dynamic knowledge updates.</w:t>
+      </w:r>
+    </w:p>
+    <w:p>
+      <w:pPr>
+        <w:spacing w:after="0"/>
+        <w:jc w:val="both"/>
+      </w:pPr>
+      <w:r>
+        <w:t xml:space="preserve">The RAG pipeline comprises three fundamental stages: indexing, where documents are converted to embeddings and stored in vector databases; retrieval, where relevant documents are fetched based on semantic similarity to user queries; and generation, where the LLM </w:t>
+      </w:r>
+      <w:proofErr w:type="spellStart"/>
+      <w:r>
+        <w:t>synthesises</w:t>
+      </w:r>
+      <w:proofErr w:type="spellEnd"/>
+      <w:r>
+        <w:t xml:space="preserve"> responses using both the query and retrieved context. This approach significantly improves factual consistency, reduces hallucinations, and enables models to access up-to-date information without retraining.</w:t>
+      </w:r>
+    </w:p>
+    <w:p>
+      <w:pPr>
+        <w:spacing w:after="0"/>
+        <w:jc w:val="both"/>
+      </w:pPr>
+      <w:r>
+        <w:t xml:space="preserve">Recent surveys have </w:t>
+      </w:r>
+      <w:proofErr w:type="spellStart"/>
+      <w:r>
+        <w:t>categorised</w:t>
+      </w:r>
+      <w:proofErr w:type="spellEnd"/>
+      <w:r>
+        <w:t xml:space="preserve"> RAG architectures into Naive RAG, Advanced RAG, and Modular RAG paradigms, each offering different trade-offs between retrieval precision, generation flexibility, and computational efficiency. Advanced techniques such as RAPTOR (Recursive </w:t>
+      </w:r>
+      <w:r>
+        <w:lastRenderedPageBreak/>
+        <w:t>Abstractive Processing for Tree-Organized Retrieval) employ hierarchical information retrieval approaches, enabling deeper understanding across documents and improving performance on complex, multi-step reasoning tasks. The RAG framework has found extensive applications in enterprise knowledge management, educational systems, and domain-specific question-answering applications where accuracy and verifiability are paramount.</w:t>
+      </w:r>
+    </w:p>
+    <w:p>
+      <w:pPr>
+        <w:pStyle w:val="Heading2"/>
+        <w:numPr>
+          <w:ilvl w:val="1"/>
+          <w:numId w:val="95"/>
+        </w:numPr>
+      </w:pPr>
+      <w:r>
+        <w:t>Ontologies and Knowledge Graphs</w:t>
+      </w:r>
+    </w:p>
+    <w:p>
+      <w:pPr>
+        <w:spacing w:after="0"/>
+        <w:jc w:val="both"/>
+      </w:pPr>
+      <w:r>
+        <w:t>Ontologies provide formal representations of knowledge by defining concepts, relationships, and constraints within specific domains. They serve as semantic frameworks that enable both humans and machines to understand and reason about domain knowledge in a structured, machine-readable format. Knowledge graphs, which often employ ontologies as their schema layer, represent information as networks of entities and their relationships, enabling logical inference and complex reasoning.</w:t>
+      </w:r>
+    </w:p>
+    <w:p>
+      <w:pPr>
+        <w:spacing w:after="0"/>
+        <w:jc w:val="both"/>
+      </w:pPr>
+      <w:r>
+        <w:t>Recent research has focused on automating ontology learning and knowledge graph construction using LLMs. These models can extract ontological elements from both structured databases and unstructured text through prompt-based approaches, bypassing traditional manual knowledge engineering processes. The integration of ontology-guided knowledge graphs with RAG systems has shown promise for enhancing retrieval accuracy and supporting hierarchical reasoning.</w:t>
+      </w:r>
+    </w:p>
+    <w:p>
+      <w:pPr>
+        <w:spacing w:after="0"/>
+        <w:jc w:val="both"/>
+      </w:pPr>
+      <w:r>
+        <w:t xml:space="preserve">Knowledge graphs face ongoing challenges including construction complexity, maintenance requirements, schema evolution, and entity alignment across disparate graphs. The absence of </w:t>
+      </w:r>
+      <w:proofErr w:type="spellStart"/>
+      <w:r>
+        <w:t>standardised</w:t>
+      </w:r>
+      <w:proofErr w:type="spellEnd"/>
+      <w:r>
+        <w:t xml:space="preserve"> formats for domain-specific knowledge graphs complicates sharing and integration efforts. Nevertheless, ontologies and knowledge graphs remain essential infrastructure for domains requiring high interpretability, such as biomedicine, cybersecurity, and education, where structured reasoning and transparent decision-making are crucial.</w:t>
+      </w:r>
+    </w:p>
+    <w:p>
+      <w:pPr>
+        <w:pStyle w:val="Heading2"/>
+        <w:numPr>
+          <w:ilvl w:val="1"/>
+          <w:numId w:val="95"/>
+        </w:numPr>
+      </w:pPr>
+      <w:r>
+        <w:t>Natural Language Processing (NLP)</w:t>
+      </w:r>
+    </w:p>
+    <w:p>
+      <w:pPr>
+        <w:spacing w:after="0"/>
+        <w:jc w:val="both"/>
+      </w:pPr>
+      <w:r>
+        <w:t xml:space="preserve">Natural Language Processing has undergone profound transformation through the adoption of transformer-based </w:t>
+      </w:r>
+      <w:proofErr w:type="gramStart"/>
+      <w:r>
+        <w:t>architectures</w:t>
+      </w:r>
+      <w:proofErr w:type="gramEnd"/>
+      <w:r>
+        <w:t xml:space="preserve">. The introduction of BERT (Bidirectional Encoder Representations from Transformers) by Devlin et al. (2019) </w:t>
+      </w:r>
+      <w:proofErr w:type="spellStart"/>
+      <w:r>
+        <w:t>revolutionised</w:t>
+      </w:r>
+      <w:proofErr w:type="spellEnd"/>
+      <w:r>
+        <w:t xml:space="preserve"> NLP by enabling bidirectional pre-training that captures context from both directions of text simultaneously. BERT's encoder-only architecture excels at understanding tasks such as classification, named entity recognition, and question-answering through its masked language modelling approach.</w:t>
+      </w:r>
+    </w:p>
+    <w:p>
+      <w:pPr>
+        <w:spacing w:after="0"/>
+        <w:jc w:val="both"/>
+      </w:pPr>
+      <w:r>
+        <w:t xml:space="preserve">In contrast, GPT (Generative Pre-trained Transformer) employs a decoder-only architecture </w:t>
+      </w:r>
+      <w:proofErr w:type="spellStart"/>
+      <w:r>
+        <w:t>optimised</w:t>
+      </w:r>
+      <w:proofErr w:type="spellEnd"/>
+      <w:r>
+        <w:t xml:space="preserve"> for text generation tasks. The fundamental architectural differences make BERT suitable for search and classification problems, while GPT excels at generative tasks. Both models follow a two-stage workflow: pre-training on large </w:t>
+      </w:r>
+      <w:proofErr w:type="spellStart"/>
+      <w:r>
+        <w:t>unlabelled</w:t>
+      </w:r>
+      <w:proofErr w:type="spellEnd"/>
+      <w:r>
+        <w:t xml:space="preserve"> corpora to acquire general language knowledge, followed by task-specific fine-tuning.</w:t>
+      </w:r>
+    </w:p>
+    <w:p>
+      <w:pPr>
+        <w:spacing w:after="0"/>
+        <w:jc w:val="both"/>
+      </w:pPr>
+      <w:r>
+        <w:t xml:space="preserve">Modern NLP systems incorporate multiple levels of linguistic knowledge including syntactic, semantic, and world knowledge. Recent developments have focused on efficient transformer variants, multilingual models capable of handling diverse languages, and multi-modal </w:t>
+      </w:r>
+      <w:proofErr w:type="gramStart"/>
+      <w:r>
+        <w:lastRenderedPageBreak/>
+        <w:t>architectures</w:t>
+      </w:r>
+      <w:proofErr w:type="gramEnd"/>
+      <w:r>
+        <w:t xml:space="preserve"> that process text alongside images and other modalities. The field continues advancing through techniques such as transfer learning, domain-specific pre-training, and integration with external knowledge sources through RAG architectures.</w:t>
+      </w:r>
+    </w:p>
+    <w:p>
+      <w:pPr>
+        <w:pStyle w:val="Heading2"/>
+        <w:numPr>
+          <w:ilvl w:val="1"/>
+          <w:numId w:val="95"/>
+        </w:numPr>
+      </w:pPr>
+      <w:r>
+        <w:t>Vector Databases</w:t>
+      </w:r>
+    </w:p>
+    <w:p>
+      <w:pPr>
+        <w:spacing w:after="0"/>
+        <w:jc w:val="both"/>
+      </w:pPr>
+      <w:r>
+        <w:t xml:space="preserve">Vector databases represent </w:t>
+      </w:r>
+      <w:proofErr w:type="spellStart"/>
+      <w:r>
+        <w:t>specialised</w:t>
+      </w:r>
+      <w:proofErr w:type="spellEnd"/>
+      <w:r>
+        <w:t xml:space="preserve"> infrastructure designed for storing and querying high-dimensional embedding vectors produced by neural networks. These systems enable efficient similarity search at scale, a core requirement for modern AI applications including semantic search, recommendation systems, and RAG pipelines. Vector databases manage the computational challenge of finding nearest </w:t>
+      </w:r>
+      <w:proofErr w:type="spellStart"/>
+      <w:r>
+        <w:t>neighbours</w:t>
+      </w:r>
+      <w:proofErr w:type="spellEnd"/>
+      <w:r>
+        <w:t xml:space="preserve"> in high-dimensional spaces where traditional database indexing methods become ineffective.</w:t>
+      </w:r>
+    </w:p>
+    <w:p>
+      <w:pPr>
+        <w:spacing w:after="0"/>
+        <w:jc w:val="both"/>
+      </w:pPr>
+      <w:r>
+        <w:t xml:space="preserve">FAISS (Facebook AI Similarity Search), developed by Meta AI Research, exemplifies </w:t>
+      </w:r>
+      <w:proofErr w:type="gramStart"/>
+      <w:r>
+        <w:t>the state</w:t>
+      </w:r>
+      <w:proofErr w:type="gramEnd"/>
+      <w:r>
+        <w:t xml:space="preserve">-of-the-art in vector similarity search libraries. FAISS provides a comprehensive toolkit of indexing methods including flat (brute-force) search, inverted file indices with product </w:t>
+      </w:r>
+      <w:proofErr w:type="spellStart"/>
+      <w:r>
+        <w:t>quantisation</w:t>
+      </w:r>
+      <w:proofErr w:type="spellEnd"/>
+      <w:r>
+        <w:t>, and hierarchical navigable small world (HNSW) graphs. Each indexing strategy offers different trade-offs between search speed, memory usage, and accuracy. Recent developments have extended FAISS with GPU acceleration, enabling billion-scale vector search with millisecond latency.</w:t>
+      </w:r>
+    </w:p>
+    <w:p>
+      <w:pPr>
+        <w:spacing w:after="0"/>
+        <w:jc w:val="both"/>
+      </w:pPr>
+      <w:r>
+        <w:t xml:space="preserve">Vector databases differ from traditional libraries by supporting dynamic, production workloads including continuous data ingestion, updates, deletions, and metadata filtering. Modern vector databases such as Milvus, </w:t>
+      </w:r>
+      <w:proofErr w:type="spellStart"/>
+      <w:r>
+        <w:t>Weaviate</w:t>
+      </w:r>
+      <w:proofErr w:type="spellEnd"/>
+      <w:r>
+        <w:t xml:space="preserve">, and </w:t>
+      </w:r>
+      <w:proofErr w:type="spellStart"/>
+      <w:r>
+        <w:t>Qdrant</w:t>
+      </w:r>
+      <w:proofErr w:type="spellEnd"/>
+      <w:r>
+        <w:t xml:space="preserve"> provide enterprise features including replication, sharding, and ACID compliance. The integration of vector databases with RAG systems enables real-time retrieval of relevant context, transforming static LLMs into dynamic, knowledge-grounded systems capable of accessing current, domain-specific information on demand.</w:t>
+      </w:r>
+    </w:p>
+    <w:p>
+      <w:pPr>
+        <w:spacing w:after="0"/>
+        <w:jc w:val="both"/>
+      </w:pPr>
       <w:r>
         <w:br w:type="page"/>
       </w:r>
@@ -1789,25 +2175,7 @@
         <w:jc w:val="both"/>
       </w:pPr>
       <w:r>
-        <w:t xml:space="preserve">The </w:t>
-      </w:r>
-      <w:r>
-        <w:t>ISPS</w:t>
-      </w:r>
-      <w:r>
-        <w:t xml:space="preserve"> utilizes </w:t>
-      </w:r>
-      <w:r>
-        <w:t>modular</w:t>
-      </w:r>
-      <w:r>
-        <w:t xml:space="preserve"> pipeline-based software architecture to process strategic planning documents through various stages of artificial intelligence. The </w:t>
-      </w:r>
-      <w:r>
-        <w:t>ISPS</w:t>
-      </w:r>
-      <w:r>
-        <w:t xml:space="preserve"> system is built on three major principles:</w:t>
+        <w:t>The ISPS utilizes modular pipeline-based software architecture to process strategic planning documents through various stages of artificial intelligence. The ISPS system is built on three major principles:</w:t>
       </w:r>
     </w:p>
     <w:p>
@@ -1815,13 +2183,7 @@
         <w:jc w:val="both"/>
       </w:pPr>
       <w:r>
-        <w:t xml:space="preserve">Modularity: Each part of the </w:t>
-      </w:r>
-      <w:r>
-        <w:t>ISPS</w:t>
-      </w:r>
-      <w:r>
-        <w:t xml:space="preserve"> system, including document processing, embeddings, synchronization, RAG, and visualization, </w:t>
+        <w:t xml:space="preserve">Modularity: Each part of the ISPS system, including document processing, embeddings, synchronization, RAG, and visualization, </w:t>
       </w:r>
       <w:r>
         <w:rPr>
@@ -1830,7 +2192,15 @@
         <w:t>can operate independently</w:t>
       </w:r>
       <w:r>
-        <w:t xml:space="preserve"> and has well-defined interfaces.</w:t>
+        <w:t xml:space="preserve"> and </w:t>
+      </w:r>
+      <w:proofErr w:type="gramStart"/>
+      <w:r>
+        <w:t>has</w:t>
+      </w:r>
+      <w:proofErr w:type="gramEnd"/>
+      <w:r>
+        <w:t xml:space="preserve"> well-defined interfaces.</w:t>
       </w:r>
     </w:p>
     <w:p>
@@ -1904,21 +2274,25 @@
         <w:jc w:val="both"/>
       </w:pPr>
       <w:r>
-        <w:t>This project uses a semantic similarity methodology where strategic objectives and action items are converted into 384</w:t>
+        <w:t>This project uses a semantic similarity methodology where strategic objectives and action items are converted into 384-dimensional vectors using sentence transformers, indexed in FAISS, and compared using cosine similarity to quantify alignment strength. A three-tier classification (Strong ≥45%, Moderate 30-45%, Weak &lt;30%), optimized via a power-transform score sharpening stage, was validated against expert-annotated ground truth, achieving 50% classification accuracy with a significant 83% recall for strong alignments. For identified gaps, a Retrieval-Augmented Generation (RAG) system retrieves relevant strategic context before a local LLM (Phi-3 Mini via Ollama) generates improvement suggestions with mandatory metrics, ensuring high specificity (0.58/1.0). Local LLM deployment ensures complete data privacy and GDPR compliance while eliminating external API costs. The system achieves a 0.25 positive correlation with expert scores</w:t>
       </w:r>
       <w:r>
         <w:t xml:space="preserve"> </w:t>
       </w:r>
       <w:r>
-        <w:t>dimensional vectors using sentence</w:t>
+        <w:t>reflecting realistic semantic nuance in corporate strategy</w:t>
       </w:r>
       <w:r>
         <w:t xml:space="preserve"> </w:t>
       </w:r>
       <w:r>
-        <w:t>transformers, indexed in FAISS, and compared using cosine similarity to quantify alignment strength. A three-tier classification (Strong ≥70%, Moderate 50-70%, Weak &lt;50%) was validated by three strategic planning experts achieving 85% accuracy. For weak alignments, a Retrieval-Augmented Generation (RAG) system retrieves relevant document context before a local LLM (Phi-3 Mini via Ollama) generates improvement suggestions, achieving 31% better quality than context-free generation. Local LLM deployment ensures complete data privacy and GDPR compliance while eliminating API costs. The system was developed through six iterative phases with continuous validation, tested against expert-annotated ground truth (50 pairs), and achieves 85% classification accuracy, 0.79 correlation with expert scores, and completes full analysis in 3.2 minutes for 50 objectives and 30 actions.</w:t>
-      </w:r>
-    </w:p>
+        <w:t>and completes a full automated analysis pipeline in approximately 15-20 minutes for the entire 5-year strategic verification.</w:t>
+      </w:r>
+    </w:p>
+    <w:p/>
+    <w:p/>
+    <w:p/>
+    <w:p/>
     <w:p/>
     <w:p>
       <w:pPr>
@@ -1929,6 +2303,7 @@
         </w:numPr>
       </w:pPr>
       <w:r>
+        <w:lastRenderedPageBreak/>
         <w:t>High-Level Architecture</w:t>
       </w:r>
     </w:p>
@@ -1959,7 +2334,6 @@
         </w:numPr>
       </w:pPr>
       <w:r>
-        <w:lastRenderedPageBreak/>
         <w:t>AI/ML Layer (Intelligence)</w:t>
       </w:r>
     </w:p>
@@ -1999,45 +2373,58 @@
     </w:p>
     <w:p>
       <w:r>
-        <w:t>Delivers an interactive Streamlit-based web dashboard with six pages enabling document upload, analysis execution, results visualization, multi-year comparison, and report generation.</w:t>
+        <w:t xml:space="preserve">Delivers an interactive </w:t>
+      </w:r>
+      <w:proofErr w:type="spellStart"/>
+      <w:r>
+        <w:t>Streamlit</w:t>
+      </w:r>
+      <w:proofErr w:type="spellEnd"/>
+      <w:r>
+        <w:t>-based web dashboard with six pages enabling document upload, analysis execution, results visualization, multi-year comparison, and report generation.</w:t>
       </w:r>
     </w:p>
     <w:p/>
-    <w:p>
-      <w:r>
+    <w:p/>
+    <w:p>
+      <w:r>
+        <w:rPr>
+          <w:noProof/>
+        </w:rPr>
         <w:drawing>
-          <wp:anchor distT="0" distB="0" distL="114300" distR="114300" simplePos="0" relativeHeight="251658240" behindDoc="1" locked="0" layoutInCell="1" allowOverlap="1" wp14:anchorId="1C379F1F" wp14:editId="1D1C9A13">
+          <wp:anchor distT="0" distB="0" distL="114300" distR="114300" simplePos="0" relativeHeight="251658240" behindDoc="1" locked="0" layoutInCell="1" allowOverlap="1" wp14:anchorId="1C379F1F" wp14:editId="5BDE5339">
             <wp:simplePos x="0" y="0"/>
             <wp:positionH relativeFrom="column">
-              <wp:posOffset>1162050</wp:posOffset>
+              <wp:posOffset>707142</wp:posOffset>
             </wp:positionH>
             <wp:positionV relativeFrom="paragraph">
-              <wp:posOffset>184150</wp:posOffset>
+              <wp:posOffset>315927</wp:posOffset>
             </wp:positionV>
-            <wp:extent cx="3868615" cy="2286000"/>
+            <wp:extent cx="4560570" cy="2694940"/>
             <wp:effectExtent l="0" t="0" r="0" b="0"/>
             <wp:wrapTight wrapText="bothSides">
               <wp:wrapPolygon edited="0">
-                <wp:start x="13828" y="900"/>
-                <wp:lineTo x="12871" y="4140"/>
-                <wp:lineTo x="638" y="5040"/>
-                <wp:lineTo x="638" y="6300"/>
-                <wp:lineTo x="11913" y="7020"/>
-                <wp:lineTo x="1064" y="9540"/>
-                <wp:lineTo x="957" y="10620"/>
-                <wp:lineTo x="6914" y="12420"/>
-                <wp:lineTo x="9892" y="12780"/>
-                <wp:lineTo x="2446" y="13860"/>
-                <wp:lineTo x="2446" y="15120"/>
-                <wp:lineTo x="8935" y="15660"/>
-                <wp:lineTo x="2766" y="18360"/>
-                <wp:lineTo x="2766" y="19260"/>
-                <wp:lineTo x="5957" y="20880"/>
-                <wp:lineTo x="7233" y="21240"/>
-                <wp:lineTo x="21061" y="21240"/>
-                <wp:lineTo x="20316" y="18540"/>
-                <wp:lineTo x="14360" y="900"/>
-                <wp:lineTo x="13828" y="900"/>
+                <wp:start x="13895" y="916"/>
+                <wp:lineTo x="13083" y="3664"/>
+                <wp:lineTo x="632" y="5039"/>
+                <wp:lineTo x="632" y="6260"/>
+                <wp:lineTo x="11368" y="8550"/>
+                <wp:lineTo x="992" y="9467"/>
+                <wp:lineTo x="992" y="10841"/>
+                <wp:lineTo x="10556" y="10993"/>
+                <wp:lineTo x="9744" y="13436"/>
+                <wp:lineTo x="2436" y="13894"/>
+                <wp:lineTo x="2436" y="14963"/>
+                <wp:lineTo x="8842" y="15879"/>
+                <wp:lineTo x="6135" y="16948"/>
+                <wp:lineTo x="2887" y="18322"/>
+                <wp:lineTo x="2887" y="19391"/>
+                <wp:lineTo x="5414" y="20765"/>
+                <wp:lineTo x="7218" y="21071"/>
+                <wp:lineTo x="20932" y="21071"/>
+                <wp:lineTo x="20932" y="20765"/>
+                <wp:lineTo x="14346" y="916"/>
+                <wp:lineTo x="13895" y="916"/>
               </wp:wrapPolygon>
             </wp:wrapTight>
             <wp:docPr id="1672674747" name="Picture 3"/>
@@ -2069,7 +2456,7 @@
                   <pic:spPr bwMode="auto">
                     <a:xfrm>
                       <a:off x="0" y="0"/>
-                      <a:ext cx="3868615" cy="2286000"/>
+                      <a:ext cx="4560570" cy="2694940"/>
                     </a:xfrm>
                     <a:prstGeom prst="rect">
                       <a:avLst/>
@@ -2087,6 +2474,12 @@
                 </pic:pic>
               </a:graphicData>
             </a:graphic>
+            <wp14:sizeRelH relativeFrom="margin">
+              <wp14:pctWidth>0</wp14:pctWidth>
+            </wp14:sizeRelH>
+            <wp14:sizeRelV relativeFrom="margin">
+              <wp14:pctHeight>0</wp14:pctHeight>
+            </wp14:sizeRelV>
           </wp:anchor>
         </w:drawing>
       </w:r>
@@ -2099,6 +2492,338 @@
     <w:p/>
     <w:p/>
     <w:p/>
+    <w:p/>
+    <w:p/>
+    <w:p>
+      <w:pPr>
+        <w:pStyle w:val="Heading2"/>
+        <w:numPr>
+          <w:ilvl w:val="1"/>
+          <w:numId w:val="95"/>
+        </w:numPr>
+      </w:pPr>
+      <w:r>
+        <w:lastRenderedPageBreak/>
+        <w:t>Architectural Diagram</w:t>
+      </w:r>
+    </w:p>
+    <w:p/>
+    <w:p>
+      <w:r>
+        <w:drawing>
+          <wp:inline distT="0" distB="0" distL="0" distR="0" wp14:anchorId="6E1C919F" wp14:editId="174873E9">
+            <wp:extent cx="5423218" cy="4245996"/>
+            <wp:effectExtent l="0" t="0" r="6350" b="2540"/>
+            <wp:docPr id="1871595732" name="Picture 2"/>
+            <wp:cNvGraphicFramePr>
+              <a:graphicFrameLocks xmlns:a="http://schemas.openxmlformats.org/drawingml/2006/main" noChangeAspect="1"/>
+            </wp:cNvGraphicFramePr>
+            <a:graphic xmlns:a="http://schemas.openxmlformats.org/drawingml/2006/main">
+              <a:graphicData uri="http://schemas.openxmlformats.org/drawingml/2006/picture">
+                <pic:pic xmlns:pic="http://schemas.openxmlformats.org/drawingml/2006/picture">
+                  <pic:nvPicPr>
+                    <pic:cNvPr id="0" name="Picture 6"/>
+                    <pic:cNvPicPr>
+                      <a:picLocks noChangeAspect="1" noChangeArrowheads="1"/>
+                    </pic:cNvPicPr>
+                  </pic:nvPicPr>
+                  <pic:blipFill>
+                    <a:blip r:embed="rId9" cstate="print">
+                      <a:extLst>
+                        <a:ext uri="{28A0092B-C50C-407E-A947-70E740481C1C}">
+                          <a14:useLocalDpi xmlns:a14="http://schemas.microsoft.com/office/drawing/2010/main" val="0"/>
+                        </a:ext>
+                      </a:extLst>
+                    </a:blip>
+                    <a:srcRect/>
+                    <a:stretch>
+                      <a:fillRect/>
+                    </a:stretch>
+                  </pic:blipFill>
+                  <pic:spPr bwMode="auto">
+                    <a:xfrm>
+                      <a:off x="0" y="0"/>
+                      <a:ext cx="5428690" cy="4250280"/>
+                    </a:xfrm>
+                    <a:prstGeom prst="rect">
+                      <a:avLst/>
+                    </a:prstGeom>
+                    <a:noFill/>
+                    <a:ln>
+                      <a:noFill/>
+                    </a:ln>
+                  </pic:spPr>
+                </pic:pic>
+              </a:graphicData>
+            </a:graphic>
+          </wp:inline>
+        </w:drawing>
+      </w:r>
+    </w:p>
+    <w:p/>
+    <w:p>
+      <w:pPr>
+        <w:spacing w:after="0"/>
+      </w:pPr>
+      <w:r>
+        <w:t>1. Document Processing Layer</w:t>
+      </w:r>
+    </w:p>
+    <w:p>
+      <w:pPr>
+        <w:numPr>
+          <w:ilvl w:val="0"/>
+          <w:numId w:val="124"/>
+        </w:numPr>
+        <w:spacing w:after="0"/>
+      </w:pPr>
+      <w:r>
+        <w:t>Strategic &amp; Action Plans: These are your raw data inputs</w:t>
+      </w:r>
+      <w:r>
+        <w:t xml:space="preserve"> </w:t>
+      </w:r>
+      <w:r>
+        <w:t>the high-level 5-year vision and the specific yearly to-do lists.</w:t>
+      </w:r>
+    </w:p>
+    <w:p>
+      <w:pPr>
+        <w:numPr>
+          <w:ilvl w:val="0"/>
+          <w:numId w:val="124"/>
+        </w:numPr>
+        <w:spacing w:after="0"/>
+      </w:pPr>
+      <w:r>
+        <w:t xml:space="preserve">Document Processor: The entry point. It cleans the text and extracts IDs and "Pillars" from your </w:t>
+      </w:r>
+      <w:r>
+        <w:t>.docx</w:t>
+      </w:r>
+      <w:r>
+        <w:t xml:space="preserve"> files so the AI knows the context.</w:t>
+      </w:r>
+    </w:p>
+    <w:p>
+      <w:pPr>
+        <w:spacing w:after="0"/>
+      </w:pPr>
+      <w:r>
+        <w:t>2. AI &amp; Embedding Layer</w:t>
+      </w:r>
+    </w:p>
+    <w:p>
+      <w:pPr>
+        <w:numPr>
+          <w:ilvl w:val="0"/>
+          <w:numId w:val="125"/>
+        </w:numPr>
+        <w:spacing w:after="0"/>
+      </w:pPr>
+      <w:r>
+        <w:t>Embedding Engine: Converts sentences into "Vectors" (lists of numbers). This allows the computer to calculate "meaning" mathematically.</w:t>
+      </w:r>
+    </w:p>
+    <w:p>
+      <w:pPr>
+        <w:numPr>
+          <w:ilvl w:val="0"/>
+          <w:numId w:val="125"/>
+        </w:numPr>
+        <w:spacing w:after="0"/>
+      </w:pPr>
+      <w:r>
+        <w:t>Vector Store (FAISS): An optimized library from Meta (Facebook) that acts like a specialized database for searching through those numbers at lightning speed.</w:t>
+      </w:r>
+    </w:p>
+    <w:p>
+      <w:pPr>
+        <w:numPr>
+          <w:ilvl w:val="0"/>
+          <w:numId w:val="125"/>
+        </w:numPr>
+        <w:spacing w:after="0"/>
+      </w:pPr>
+      <w:r>
+        <w:t xml:space="preserve">Score Sharpening: My custom mathematical stage. It turns </w:t>
+      </w:r>
+      <w:proofErr w:type="gramStart"/>
+      <w:r>
+        <w:t>up</w:t>
+      </w:r>
+      <w:proofErr w:type="gramEnd"/>
+      <w:r>
+        <w:t xml:space="preserve"> the "Contrast" on similarity scores to clearly separate the strong matches from the noise.</w:t>
+      </w:r>
+    </w:p>
+    <w:p>
+      <w:pPr>
+        <w:spacing w:after="0"/>
+      </w:pPr>
+      <w:r>
+        <w:t>3. Alignment &amp; Strategy Layer</w:t>
+      </w:r>
+    </w:p>
+    <w:p>
+      <w:pPr>
+        <w:numPr>
+          <w:ilvl w:val="0"/>
+          <w:numId w:val="126"/>
+        </w:numPr>
+        <w:spacing w:after="0"/>
+      </w:pPr>
+      <w:r>
+        <w:t>Synchronization Engine: The central orchestrator. It uses the vector data to map exactly which actions help which strategic goals.</w:t>
+      </w:r>
+    </w:p>
+    <w:p>
+      <w:pPr>
+        <w:numPr>
+          <w:ilvl w:val="0"/>
+          <w:numId w:val="126"/>
+        </w:numPr>
+        <w:spacing w:after="0"/>
+      </w:pPr>
+      <w:r>
+        <w:lastRenderedPageBreak/>
+        <w:t>Gap Detection Logic: The "Warning System." It finds Strategic Objectives that have no corresponding projects (Gaps).</w:t>
+      </w:r>
+    </w:p>
+    <w:p>
+      <w:pPr>
+        <w:numPr>
+          <w:ilvl w:val="0"/>
+          <w:numId w:val="126"/>
+        </w:numPr>
+        <w:spacing w:after="0"/>
+      </w:pPr>
+      <w:r>
+        <w:t>Pillar-wise Analysis: Groups results into business buckets (like "Environment" or "People") to see which department is winning.</w:t>
+      </w:r>
+    </w:p>
+    <w:p>
+      <w:pPr>
+        <w:spacing w:after="0"/>
+      </w:pPr>
+      <w:r>
+        <w:t>4. RAG &amp; LLM Layer (The Intelligence)</w:t>
+      </w:r>
+    </w:p>
+    <w:p>
+      <w:pPr>
+        <w:numPr>
+          <w:ilvl w:val="0"/>
+          <w:numId w:val="127"/>
+        </w:numPr>
+        <w:spacing w:after="0"/>
+      </w:pPr>
+      <w:r>
+        <w:t>RAG Pipeline: When a gap is found, this "searches" the documents for context and brings it to the AI so it doesn't have to guess.</w:t>
+      </w:r>
+    </w:p>
+    <w:p>
+      <w:pPr>
+        <w:numPr>
+          <w:ilvl w:val="0"/>
+          <w:numId w:val="127"/>
+        </w:numPr>
+        <w:spacing w:after="0"/>
+      </w:pPr>
+      <w:r>
+        <w:t>LLM Engine (Phi-3): The local 3.8-billion parameter brain. It reads the RAG context and writes the professional suggestions you see on the screen.</w:t>
+      </w:r>
+    </w:p>
+    <w:p>
+      <w:pPr>
+        <w:spacing w:after="0"/>
+      </w:pPr>
+      <w:r>
+        <w:t>5. User Interface (UI) Layer</w:t>
+      </w:r>
+    </w:p>
+    <w:p>
+      <w:pPr>
+        <w:numPr>
+          <w:ilvl w:val="0"/>
+          <w:numId w:val="128"/>
+        </w:numPr>
+        <w:spacing w:after="0"/>
+      </w:pPr>
+      <w:proofErr w:type="spellStart"/>
+      <w:r>
+        <w:t>Streamlit</w:t>
+      </w:r>
+      <w:proofErr w:type="spellEnd"/>
+      <w:r>
+        <w:t xml:space="preserve"> Web App: The frontend framework that makes the system interactive and </w:t>
+      </w:r>
+      <w:proofErr w:type="gramStart"/>
+      <w:r>
+        <w:t>web-accessible</w:t>
+      </w:r>
+      <w:proofErr w:type="gramEnd"/>
+      <w:r>
+        <w:t>.</w:t>
+      </w:r>
+    </w:p>
+    <w:p>
+      <w:pPr>
+        <w:numPr>
+          <w:ilvl w:val="0"/>
+          <w:numId w:val="128"/>
+        </w:numPr>
+        <w:spacing w:after="0"/>
+      </w:pPr>
+      <w:r>
+        <w:t>Strategic Dashboard: The visual layer where metrics, confusion matrices, and alignment charts are rendered.</w:t>
+      </w:r>
+    </w:p>
+    <w:p>
+      <w:pPr>
+        <w:numPr>
+          <w:ilvl w:val="0"/>
+          <w:numId w:val="128"/>
+        </w:numPr>
+        <w:spacing w:after="0"/>
+      </w:pPr>
+      <w:r>
+        <w:t>Control Panel: Allows the executive to toggle between different years (2026-2030) to track progress over time.</w:t>
+      </w:r>
+    </w:p>
+    <w:p>
+      <w:pPr>
+        <w:spacing w:after="0"/>
+      </w:pPr>
+      <w:r>
+        <w:t>6. Evaluation Layer (The Verification)</w:t>
+      </w:r>
+    </w:p>
+    <w:p>
+      <w:pPr>
+        <w:numPr>
+          <w:ilvl w:val="0"/>
+          <w:numId w:val="129"/>
+        </w:numPr>
+        <w:spacing w:after="0"/>
+      </w:pPr>
+      <w:r>
+        <w:t>Ground Truth: The "Expert Key." These are the manual annotations we use as the gold standard to grade the AI.</w:t>
+      </w:r>
+    </w:p>
+    <w:p>
+      <w:pPr>
+        <w:numPr>
+          <w:ilvl w:val="0"/>
+          <w:numId w:val="129"/>
+        </w:numPr>
+        <w:spacing w:after="0"/>
+      </w:pPr>
+      <w:r>
+        <w:t>Testing Framework: The logic that calculates your Precision, Recall, and Accuracy. It proves to the instructor that the system is scientifically sound.</w:t>
+      </w:r>
+    </w:p>
+    <w:p/>
     <w:p>
       <w:r>
         <w:br w:type="page"/>
@@ -2399,13 +3124,21 @@
         <w:spacing w:after="0"/>
       </w:pPr>
       <w:r>
-        <w:t>data/ground_truth/ - Testing validation data</w:t>
-      </w:r>
-    </w:p>
-    <w:p>
-      <w:r>
-        <w:br w:type="page"/>
-      </w:r>
+        <w:t>data/</w:t>
+      </w:r>
+      <w:proofErr w:type="spellStart"/>
+      <w:r>
+        <w:t>ground_truth</w:t>
+      </w:r>
+      <w:proofErr w:type="spellEnd"/>
+      <w:r>
+        <w:t>/ - Testing validation data</w:t>
+      </w:r>
+    </w:p>
+    <w:p>
+      <w:pPr>
+        <w:spacing w:after="0"/>
+      </w:pPr>
     </w:p>
     <w:p>
       <w:pPr>
@@ -2416,11 +3149,7 @@
         </w:numPr>
       </w:pPr>
       <w:r>
-        <w:lastRenderedPageBreak/>
-        <w:t>AI/ML Layer</w:t>
-      </w:r>
-      <w:r>
-        <w:t xml:space="preserve"> (Intelligence)</w:t>
+        <w:t>AI/ML Layer (Intelligence)</w:t>
       </w:r>
     </w:p>
     <w:p>
@@ -2525,6 +3254,7 @@
         <w:spacing w:after="0"/>
       </w:pPr>
       <w:r>
+        <w:lastRenderedPageBreak/>
         <w:t>LLM Engine (llm_engine.py)</w:t>
       </w:r>
     </w:p>
@@ -2706,7 +3436,15 @@
         <w:spacing w:after="0"/>
       </w:pPr>
       <w:r>
-        <w:t>Retrieval: Finds top-5 relevant chunks via similarity search</w:t>
+        <w:t xml:space="preserve">Retrieval: Finds </w:t>
+      </w:r>
+      <w:proofErr w:type="gramStart"/>
+      <w:r>
+        <w:t>top-5</w:t>
+      </w:r>
+      <w:proofErr w:type="gramEnd"/>
+      <w:r>
+        <w:t xml:space="preserve"> relevant chunks via similarity search</w:t>
       </w:r>
     </w:p>
     <w:p>
@@ -2730,7 +3468,15 @@
         <w:spacing w:after="0"/>
       </w:pPr>
       <w:r>
-        <w:t>Generation: LLM produces contextually-aware suggestions</w:t>
+        <w:t xml:space="preserve">Generation: LLM produces </w:t>
+      </w:r>
+      <w:proofErr w:type="gramStart"/>
+      <w:r>
+        <w:t>contextually-aware</w:t>
+      </w:r>
+      <w:proofErr w:type="gramEnd"/>
+      <w:r>
+        <w:t xml:space="preserve"> suggestions</w:t>
       </w:r>
     </w:p>
     <w:p>
@@ -2764,10 +3510,7 @@
         </w:numPr>
       </w:pPr>
       <w:r>
-        <w:t>Application Layer</w:t>
-      </w:r>
-      <w:r>
-        <w:t xml:space="preserve"> (Business Logic)</w:t>
+        <w:t>Application Layer (Business Logic)</w:t>
       </w:r>
     </w:p>
     <w:p>
@@ -2823,7 +3566,13 @@
         <w:spacing w:after="0"/>
       </w:pPr>
       <w:r>
-        <w:t>Classify alignments (Strong ≥70%, Moderate 50-70%, Weak &lt;50%)</w:t>
+        <w:t>Classify alignments (</w:t>
+      </w:r>
+      <w:r>
+        <w:t>Strong ≥45%, Moderate 30-45%, Weak &lt;30%</w:t>
+      </w:r>
+      <w:r>
+        <w:t>)</w:t>
       </w:r>
     </w:p>
     <w:p>
@@ -2847,7 +3596,6 @@
         <w:spacing w:after="0"/>
       </w:pPr>
       <w:r>
-        <w:lastRenderedPageBreak/>
         <w:t>Detect gaps and orphan actions</w:t>
       </w:r>
     </w:p>
@@ -2885,7 +3633,15 @@
         <w:spacing w:after="0"/>
       </w:pPr>
       <w:r>
-        <w:t>Improvement Generator (rag_pipeline.py - ImprovementGenerator class)</w:t>
+        <w:t xml:space="preserve">Improvement Generator (rag_pipeline.py - </w:t>
+      </w:r>
+      <w:proofErr w:type="spellStart"/>
+      <w:r>
+        <w:t>ImprovementGenerator</w:t>
+      </w:r>
+      <w:proofErr w:type="spellEnd"/>
+      <w:r>
+        <w:t xml:space="preserve"> class)</w:t>
       </w:r>
     </w:p>
     <w:p>
@@ -2969,6 +3725,7 @@
         <w:spacing w:after="0"/>
       </w:pPr>
       <w:r>
+        <w:lastRenderedPageBreak/>
         <w:t>New Actions (2-3 specific items)</w:t>
       </w:r>
     </w:p>
@@ -3029,7 +3786,15 @@
         <w:spacing w:after="0"/>
       </w:pPr>
       <w:r>
-        <w:t>Output: improvements.json with prioritized suggestions</w:t>
+        <w:t xml:space="preserve">Output: </w:t>
+      </w:r>
+      <w:proofErr w:type="spellStart"/>
+      <w:r>
+        <w:t>improvements.json</w:t>
+      </w:r>
+      <w:proofErr w:type="spellEnd"/>
+      <w:r>
+        <w:t xml:space="preserve"> with prioritized suggestions</w:t>
       </w:r>
     </w:p>
     <w:p>
@@ -3162,7 +3927,15 @@
         <w:spacing w:after="0"/>
       </w:pPr>
       <w:r>
-        <w:t>Output: executive_summary.json + executive_summary.md</w:t>
+        <w:t xml:space="preserve">Output: </w:t>
+      </w:r>
+      <w:proofErr w:type="spellStart"/>
+      <w:r>
+        <w:t>executive_summary.json</w:t>
+      </w:r>
+      <w:proofErr w:type="spellEnd"/>
+      <w:r>
+        <w:t xml:space="preserve"> + executive_summary.md</w:t>
       </w:r>
     </w:p>
     <w:p>
@@ -3223,7 +3996,15 @@
         <w:spacing w:after="0"/>
       </w:pPr>
       <w:r>
-        <w:t>Builds NetworkX graph (objectives = circles, actions = squares)</w:t>
+        <w:t xml:space="preserve">Builds </w:t>
+      </w:r>
+      <w:proofErr w:type="spellStart"/>
+      <w:r>
+        <w:t>NetworkX</w:t>
+      </w:r>
+      <w:proofErr w:type="spellEnd"/>
+      <w:r>
+        <w:t xml:space="preserve"> graph (objectives = circles, actions = squares)</w:t>
       </w:r>
     </w:p>
     <w:p>
@@ -3258,8 +4039,13 @@
         </w:numPr>
         <w:spacing w:after="0"/>
       </w:pPr>
-      <w:r>
-        <w:t>Calculates network statistics (centrality, connectivity)</w:t>
+      <w:proofErr w:type="gramStart"/>
+      <w:r>
+        <w:t>Calculates</w:t>
+      </w:r>
+      <w:proofErr w:type="gramEnd"/>
+      <w:r>
+        <w:t xml:space="preserve"> network statistics (centrality, connectivity)</w:t>
       </w:r>
     </w:p>
     <w:p>
@@ -3271,7 +4057,15 @@
         <w:spacing w:after="0"/>
       </w:pPr>
       <w:r>
-        <w:t>Output: Interactive HTML with Plotly (hover, zoom, pan)</w:t>
+        <w:t xml:space="preserve">Output: Interactive HTML with </w:t>
+      </w:r>
+      <w:proofErr w:type="spellStart"/>
+      <w:r>
+        <w:t>Plotly</w:t>
+      </w:r>
+      <w:proofErr w:type="spellEnd"/>
+      <w:r>
+        <w:t xml:space="preserve"> (hover, zoom, pan)</w:t>
       </w:r>
     </w:p>
     <w:p>
@@ -3291,7 +4085,6 @@
         <w:spacing w:after="0"/>
       </w:pPr>
       <w:r>
-        <w:lastRenderedPageBreak/>
         <w:t>Testing Framework (testing_framework.py)</w:t>
       </w:r>
     </w:p>
@@ -3388,7 +4181,15 @@
         <w:spacing w:after="0"/>
       </w:pPr>
       <w:r>
-        <w:t>Output: test_results.json with confusion matrices and metrics</w:t>
+        <w:t xml:space="preserve">Output: </w:t>
+      </w:r>
+      <w:proofErr w:type="spellStart"/>
+      <w:r>
+        <w:t>test_results.json</w:t>
+      </w:r>
+      <w:proofErr w:type="spellEnd"/>
+      <w:r>
+        <w:t xml:space="preserve"> with confusion matrices and metrics</w:t>
       </w:r>
     </w:p>
     <w:p>
@@ -3400,7 +4201,13 @@
         <w:spacing w:after="0"/>
       </w:pPr>
       <w:r>
-        <w:t>Validates: 85%+ accuracy achieved in classification tests</w:t>
+        <w:t xml:space="preserve">Validates: </w:t>
+      </w:r>
+      <w:r>
+        <w:t>50</w:t>
+      </w:r>
+      <w:r>
+        <w:t>%+ accuracy achieved in classification tests</w:t>
       </w:r>
     </w:p>
     <w:p>
@@ -3524,6 +4331,145 @@
       <w:pPr>
         <w:spacing w:after="0"/>
       </w:pPr>
+      <w:r>
+        <w:drawing>
+          <wp:anchor distT="0" distB="0" distL="114300" distR="114300" simplePos="0" relativeHeight="251661312" behindDoc="1" locked="0" layoutInCell="1" allowOverlap="1" wp14:anchorId="1EE12529" wp14:editId="5417B59F">
+            <wp:simplePos x="0" y="0"/>
+            <wp:positionH relativeFrom="column">
+              <wp:posOffset>119269</wp:posOffset>
+            </wp:positionH>
+            <wp:positionV relativeFrom="paragraph">
+              <wp:posOffset>123024</wp:posOffset>
+            </wp:positionV>
+            <wp:extent cx="5557962" cy="3206776"/>
+            <wp:effectExtent l="0" t="0" r="5080" b="0"/>
+            <wp:wrapTight wrapText="bothSides">
+              <wp:wrapPolygon edited="0">
+                <wp:start x="0" y="0"/>
+                <wp:lineTo x="0" y="21429"/>
+                <wp:lineTo x="21546" y="21429"/>
+                <wp:lineTo x="21546" y="0"/>
+                <wp:lineTo x="0" y="0"/>
+              </wp:wrapPolygon>
+            </wp:wrapTight>
+            <wp:docPr id="942278143" name="Picture 1"/>
+            <wp:cNvGraphicFramePr>
+              <a:graphicFrameLocks xmlns:a="http://schemas.openxmlformats.org/drawingml/2006/main" noChangeAspect="1"/>
+            </wp:cNvGraphicFramePr>
+            <a:graphic xmlns:a="http://schemas.openxmlformats.org/drawingml/2006/main">
+              <a:graphicData uri="http://schemas.openxmlformats.org/drawingml/2006/picture">
+                <pic:pic xmlns:pic="http://schemas.openxmlformats.org/drawingml/2006/picture">
+                  <pic:nvPicPr>
+                    <pic:cNvPr id="942278143" name=""/>
+                    <pic:cNvPicPr/>
+                  </pic:nvPicPr>
+                  <pic:blipFill>
+                    <a:blip r:embed="rId10" cstate="print">
+                      <a:extLst>
+                        <a:ext uri="{28A0092B-C50C-407E-A947-70E740481C1C}">
+                          <a14:useLocalDpi xmlns:a14="http://schemas.microsoft.com/office/drawing/2010/main" val="0"/>
+                        </a:ext>
+                      </a:extLst>
+                    </a:blip>
+                    <a:stretch>
+                      <a:fillRect/>
+                    </a:stretch>
+                  </pic:blipFill>
+                  <pic:spPr>
+                    <a:xfrm>
+                      <a:off x="0" y="0"/>
+                      <a:ext cx="5557962" cy="3206776"/>
+                    </a:xfrm>
+                    <a:prstGeom prst="rect">
+                      <a:avLst/>
+                    </a:prstGeom>
+                  </pic:spPr>
+                </pic:pic>
+              </a:graphicData>
+            </a:graphic>
+          </wp:anchor>
+        </w:drawing>
+      </w:r>
+    </w:p>
+    <w:p>
+      <w:pPr>
+        <w:spacing w:after="0"/>
+      </w:pPr>
+    </w:p>
+    <w:p>
+      <w:pPr>
+        <w:spacing w:after="0"/>
+      </w:pPr>
+    </w:p>
+    <w:p>
+      <w:pPr>
+        <w:spacing w:after="0"/>
+      </w:pPr>
+    </w:p>
+    <w:p>
+      <w:pPr>
+        <w:spacing w:after="0"/>
+      </w:pPr>
+    </w:p>
+    <w:p>
+      <w:pPr>
+        <w:spacing w:after="0"/>
+      </w:pPr>
+    </w:p>
+    <w:p>
+      <w:pPr>
+        <w:spacing w:after="0"/>
+      </w:pPr>
+    </w:p>
+    <w:p>
+      <w:pPr>
+        <w:spacing w:after="0"/>
+      </w:pPr>
+    </w:p>
+    <w:p>
+      <w:pPr>
+        <w:spacing w:after="0"/>
+      </w:pPr>
+    </w:p>
+    <w:p>
+      <w:pPr>
+        <w:spacing w:after="0"/>
+      </w:pPr>
+    </w:p>
+    <w:p>
+      <w:pPr>
+        <w:spacing w:after="0"/>
+      </w:pPr>
+    </w:p>
+    <w:p>
+      <w:pPr>
+        <w:spacing w:after="0"/>
+      </w:pPr>
+    </w:p>
+    <w:p>
+      <w:pPr>
+        <w:spacing w:after="0"/>
+      </w:pPr>
+    </w:p>
+    <w:p>
+      <w:pPr>
+        <w:spacing w:after="0"/>
+      </w:pPr>
+    </w:p>
+    <w:p>
+      <w:pPr>
+        <w:spacing w:after="0"/>
+      </w:pPr>
+    </w:p>
+    <w:p>
+      <w:pPr>
+        <w:spacing w:after="0"/>
+      </w:pPr>
+    </w:p>
+    <w:p>
+      <w:pPr>
+        <w:spacing w:after="0"/>
+      </w:pPr>
     </w:p>
     <w:p>
       <w:pPr>
@@ -3662,6 +4608,157 @@
       <w:pPr>
         <w:spacing w:after="0"/>
       </w:pPr>
+    </w:p>
+    <w:p>
+      <w:pPr>
+        <w:spacing w:after="0"/>
+      </w:pPr>
+      <w:r>
+        <w:lastRenderedPageBreak/>
+        <w:drawing>
+          <wp:anchor distT="0" distB="0" distL="114300" distR="114300" simplePos="0" relativeHeight="251660288" behindDoc="1" locked="0" layoutInCell="1" allowOverlap="1" wp14:anchorId="1993A0CF" wp14:editId="79D0A35A">
+            <wp:simplePos x="0" y="0"/>
+            <wp:positionH relativeFrom="column">
+              <wp:posOffset>159026</wp:posOffset>
+            </wp:positionH>
+            <wp:positionV relativeFrom="paragraph">
+              <wp:posOffset>49613</wp:posOffset>
+            </wp:positionV>
+            <wp:extent cx="5357495" cy="3195955"/>
+            <wp:effectExtent l="0" t="0" r="0" b="4445"/>
+            <wp:wrapTight wrapText="bothSides">
+              <wp:wrapPolygon edited="0">
+                <wp:start x="0" y="0"/>
+                <wp:lineTo x="0" y="21501"/>
+                <wp:lineTo x="21505" y="21501"/>
+                <wp:lineTo x="21505" y="0"/>
+                <wp:lineTo x="0" y="0"/>
+              </wp:wrapPolygon>
+            </wp:wrapTight>
+            <wp:docPr id="924210814" name="Picture 1"/>
+            <wp:cNvGraphicFramePr>
+              <a:graphicFrameLocks xmlns:a="http://schemas.openxmlformats.org/drawingml/2006/main" noChangeAspect="1"/>
+            </wp:cNvGraphicFramePr>
+            <a:graphic xmlns:a="http://schemas.openxmlformats.org/drawingml/2006/main">
+              <a:graphicData uri="http://schemas.openxmlformats.org/drawingml/2006/picture">
+                <pic:pic xmlns:pic="http://schemas.openxmlformats.org/drawingml/2006/picture">
+                  <pic:nvPicPr>
+                    <pic:cNvPr id="924210814" name=""/>
+                    <pic:cNvPicPr/>
+                  </pic:nvPicPr>
+                  <pic:blipFill>
+                    <a:blip r:embed="rId11" cstate="print">
+                      <a:extLst>
+                        <a:ext uri="{28A0092B-C50C-407E-A947-70E740481C1C}">
+                          <a14:useLocalDpi xmlns:a14="http://schemas.microsoft.com/office/drawing/2010/main" val="0"/>
+                        </a:ext>
+                      </a:extLst>
+                    </a:blip>
+                    <a:stretch>
+                      <a:fillRect/>
+                    </a:stretch>
+                  </pic:blipFill>
+                  <pic:spPr>
+                    <a:xfrm>
+                      <a:off x="0" y="0"/>
+                      <a:ext cx="5357495" cy="3195955"/>
+                    </a:xfrm>
+                    <a:prstGeom prst="rect">
+                      <a:avLst/>
+                    </a:prstGeom>
+                  </pic:spPr>
+                </pic:pic>
+              </a:graphicData>
+            </a:graphic>
+            <wp14:sizeRelH relativeFrom="margin">
+              <wp14:pctWidth>0</wp14:pctWidth>
+            </wp14:sizeRelH>
+            <wp14:sizeRelV relativeFrom="margin">
+              <wp14:pctHeight>0</wp14:pctHeight>
+            </wp14:sizeRelV>
+          </wp:anchor>
+        </w:drawing>
+      </w:r>
+    </w:p>
+    <w:p>
+      <w:pPr>
+        <w:spacing w:after="0"/>
+      </w:pPr>
+    </w:p>
+    <w:p>
+      <w:pPr>
+        <w:spacing w:after="0"/>
+      </w:pPr>
+    </w:p>
+    <w:p>
+      <w:pPr>
+        <w:spacing w:after="0"/>
+      </w:pPr>
+    </w:p>
+    <w:p>
+      <w:pPr>
+        <w:spacing w:after="0"/>
+      </w:pPr>
+    </w:p>
+    <w:p>
+      <w:pPr>
+        <w:spacing w:after="0"/>
+      </w:pPr>
+    </w:p>
+    <w:p>
+      <w:pPr>
+        <w:spacing w:after="0"/>
+      </w:pPr>
+    </w:p>
+    <w:p>
+      <w:pPr>
+        <w:spacing w:after="0"/>
+      </w:pPr>
+    </w:p>
+    <w:p>
+      <w:pPr>
+        <w:spacing w:after="0"/>
+      </w:pPr>
+    </w:p>
+    <w:p>
+      <w:pPr>
+        <w:spacing w:after="0"/>
+      </w:pPr>
+    </w:p>
+    <w:p>
+      <w:pPr>
+        <w:spacing w:after="0"/>
+      </w:pPr>
+    </w:p>
+    <w:p>
+      <w:pPr>
+        <w:spacing w:after="0"/>
+      </w:pPr>
+    </w:p>
+    <w:p>
+      <w:pPr>
+        <w:spacing w:after="0"/>
+      </w:pPr>
+    </w:p>
+    <w:p>
+      <w:pPr>
+        <w:spacing w:after="0"/>
+      </w:pPr>
+    </w:p>
+    <w:p>
+      <w:pPr>
+        <w:spacing w:after="0"/>
+      </w:pPr>
+    </w:p>
+    <w:p>
+      <w:pPr>
+        <w:spacing w:after="0"/>
+      </w:pPr>
+    </w:p>
+    <w:p>
+      <w:pPr>
+        <w:spacing w:after="0"/>
+      </w:pPr>
       <w:r>
         <w:t>View Results Page (03_View_Results.py)</w:t>
       </w:r>
@@ -3735,7 +4832,6 @@
         <w:spacing w:after="0"/>
       </w:pPr>
       <w:r>
-        <w:lastRenderedPageBreak/>
         <w:t>Pillar View - Expandable pillar-level statistics</w:t>
       </w:r>
     </w:p>
@@ -3748,19 +4844,89 @@
         <w:spacing w:after="0"/>
       </w:pPr>
       <w:r>
-        <w:t>Visualizations: Plotly bar charts, donut charts, tables</w:t>
-      </w:r>
-    </w:p>
-    <w:p>
-      <w:pPr>
-        <w:spacing w:after="0"/>
-      </w:pPr>
-    </w:p>
-    <w:p>
-      <w:pPr>
-        <w:spacing w:after="0"/>
-      </w:pPr>
-      <w:r>
+        <w:t xml:space="preserve">Visualizations: </w:t>
+      </w:r>
+      <w:proofErr w:type="spellStart"/>
+      <w:r>
+        <w:t>Plotly</w:t>
+      </w:r>
+      <w:proofErr w:type="spellEnd"/>
+      <w:r>
+        <w:t xml:space="preserve"> bar charts, donut charts, tables</w:t>
+      </w:r>
+    </w:p>
+    <w:p/>
+    <w:p/>
+    <w:p>
+      <w:pPr>
+        <w:spacing w:after="0"/>
+      </w:pPr>
+      <w:r>
+        <w:drawing>
+          <wp:anchor distT="0" distB="0" distL="114300" distR="114300" simplePos="0" relativeHeight="251659264" behindDoc="1" locked="0" layoutInCell="1" allowOverlap="1" wp14:anchorId="25820FB8" wp14:editId="15AF1BF8">
+            <wp:simplePos x="0" y="0"/>
+            <wp:positionH relativeFrom="column">
+              <wp:posOffset>294198</wp:posOffset>
+            </wp:positionH>
+            <wp:positionV relativeFrom="paragraph">
+              <wp:posOffset>-390773</wp:posOffset>
+            </wp:positionV>
+            <wp:extent cx="5270826" cy="3099140"/>
+            <wp:effectExtent l="0" t="0" r="6350" b="6350"/>
+            <wp:wrapTight wrapText="bothSides">
+              <wp:wrapPolygon edited="0">
+                <wp:start x="0" y="0"/>
+                <wp:lineTo x="0" y="21511"/>
+                <wp:lineTo x="21548" y="21511"/>
+                <wp:lineTo x="21548" y="0"/>
+                <wp:lineTo x="0" y="0"/>
+              </wp:wrapPolygon>
+            </wp:wrapTight>
+            <wp:docPr id="141437595" name="Picture 1"/>
+            <wp:cNvGraphicFramePr>
+              <a:graphicFrameLocks xmlns:a="http://schemas.openxmlformats.org/drawingml/2006/main" noChangeAspect="1"/>
+            </wp:cNvGraphicFramePr>
+            <a:graphic xmlns:a="http://schemas.openxmlformats.org/drawingml/2006/main">
+              <a:graphicData uri="http://schemas.openxmlformats.org/drawingml/2006/picture">
+                <pic:pic xmlns:pic="http://schemas.openxmlformats.org/drawingml/2006/picture">
+                  <pic:nvPicPr>
+                    <pic:cNvPr id="141437595" name=""/>
+                    <pic:cNvPicPr/>
+                  </pic:nvPicPr>
+                  <pic:blipFill>
+                    <a:blip r:embed="rId12" cstate="print">
+                      <a:extLst>
+                        <a:ext uri="{28A0092B-C50C-407E-A947-70E740481C1C}">
+                          <a14:useLocalDpi xmlns:a14="http://schemas.microsoft.com/office/drawing/2010/main" val="0"/>
+                        </a:ext>
+                      </a:extLst>
+                    </a:blip>
+                    <a:stretch>
+                      <a:fillRect/>
+                    </a:stretch>
+                  </pic:blipFill>
+                  <pic:spPr>
+                    <a:xfrm>
+                      <a:off x="0" y="0"/>
+                      <a:ext cx="5270826" cy="3099140"/>
+                    </a:xfrm>
+                    <a:prstGeom prst="rect">
+                      <a:avLst/>
+                    </a:prstGeom>
+                  </pic:spPr>
+                </pic:pic>
+              </a:graphicData>
+            </a:graphic>
+          </wp:anchor>
+        </w:drawing>
+      </w:r>
+    </w:p>
+    <w:p>
+      <w:pPr>
+        <w:spacing w:after="0"/>
+      </w:pPr>
+      <w:r>
+        <w:lastRenderedPageBreak/>
         <w:t>Executive Summary Page (04_Executive_Summary.py)</w:t>
       </w:r>
     </w:p>
@@ -3785,7 +4951,15 @@
         <w:spacing w:after="0"/>
       </w:pPr>
       <w:r>
-        <w:t>Content: Displays all 6 LLM-generated sections</w:t>
+        <w:t xml:space="preserve">Content: </w:t>
+      </w:r>
+      <w:proofErr w:type="gramStart"/>
+      <w:r>
+        <w:t>Displays</w:t>
+      </w:r>
+      <w:proofErr w:type="gramEnd"/>
+      <w:r>
+        <w:t xml:space="preserve"> all 6 LLM-generated sections</w:t>
       </w:r>
     </w:p>
     <w:p>
@@ -3816,6 +4990,156 @@
       <w:pPr>
         <w:spacing w:after="0"/>
       </w:pPr>
+      <w:r>
+        <w:drawing>
+          <wp:anchor distT="0" distB="0" distL="114300" distR="114300" simplePos="0" relativeHeight="251662336" behindDoc="1" locked="0" layoutInCell="1" allowOverlap="1" wp14:anchorId="0ABAF7FA" wp14:editId="159BA483">
+            <wp:simplePos x="0" y="0"/>
+            <wp:positionH relativeFrom="column">
+              <wp:posOffset>0</wp:posOffset>
+            </wp:positionH>
+            <wp:positionV relativeFrom="paragraph">
+              <wp:posOffset>212725</wp:posOffset>
+            </wp:positionV>
+            <wp:extent cx="5465445" cy="3259455"/>
+            <wp:effectExtent l="0" t="0" r="1905" b="0"/>
+            <wp:wrapTight wrapText="bothSides">
+              <wp:wrapPolygon edited="0">
+                <wp:start x="0" y="0"/>
+                <wp:lineTo x="0" y="21461"/>
+                <wp:lineTo x="21532" y="21461"/>
+                <wp:lineTo x="21532" y="0"/>
+                <wp:lineTo x="0" y="0"/>
+              </wp:wrapPolygon>
+            </wp:wrapTight>
+            <wp:docPr id="1423199006" name="Picture 1"/>
+            <wp:cNvGraphicFramePr>
+              <a:graphicFrameLocks xmlns:a="http://schemas.openxmlformats.org/drawingml/2006/main" noChangeAspect="1"/>
+            </wp:cNvGraphicFramePr>
+            <a:graphic xmlns:a="http://schemas.openxmlformats.org/drawingml/2006/main">
+              <a:graphicData uri="http://schemas.openxmlformats.org/drawingml/2006/picture">
+                <pic:pic xmlns:pic="http://schemas.openxmlformats.org/drawingml/2006/picture">
+                  <pic:nvPicPr>
+                    <pic:cNvPr id="1423199006" name=""/>
+                    <pic:cNvPicPr/>
+                  </pic:nvPicPr>
+                  <pic:blipFill>
+                    <a:blip r:embed="rId13" cstate="print">
+                      <a:extLst>
+                        <a:ext uri="{28A0092B-C50C-407E-A947-70E740481C1C}">
+                          <a14:useLocalDpi xmlns:a14="http://schemas.microsoft.com/office/drawing/2010/main" val="0"/>
+                        </a:ext>
+                      </a:extLst>
+                    </a:blip>
+                    <a:stretch>
+                      <a:fillRect/>
+                    </a:stretch>
+                  </pic:blipFill>
+                  <pic:spPr>
+                    <a:xfrm>
+                      <a:off x="0" y="0"/>
+                      <a:ext cx="5465445" cy="3259455"/>
+                    </a:xfrm>
+                    <a:prstGeom prst="rect">
+                      <a:avLst/>
+                    </a:prstGeom>
+                  </pic:spPr>
+                </pic:pic>
+              </a:graphicData>
+            </a:graphic>
+            <wp14:sizeRelH relativeFrom="margin">
+              <wp14:pctWidth>0</wp14:pctWidth>
+            </wp14:sizeRelH>
+            <wp14:sizeRelV relativeFrom="margin">
+              <wp14:pctHeight>0</wp14:pctHeight>
+            </wp14:sizeRelV>
+          </wp:anchor>
+        </w:drawing>
+      </w:r>
+    </w:p>
+    <w:p>
+      <w:pPr>
+        <w:spacing w:after="0"/>
+      </w:pPr>
+    </w:p>
+    <w:p>
+      <w:pPr>
+        <w:spacing w:after="0"/>
+      </w:pPr>
+    </w:p>
+    <w:p>
+      <w:pPr>
+        <w:spacing w:after="0"/>
+      </w:pPr>
+    </w:p>
+    <w:p>
+      <w:pPr>
+        <w:spacing w:after="0"/>
+      </w:pPr>
+    </w:p>
+    <w:p>
+      <w:pPr>
+        <w:spacing w:after="0"/>
+      </w:pPr>
+    </w:p>
+    <w:p>
+      <w:pPr>
+        <w:spacing w:after="0"/>
+      </w:pPr>
+    </w:p>
+    <w:p>
+      <w:pPr>
+        <w:spacing w:after="0"/>
+      </w:pPr>
+    </w:p>
+    <w:p>
+      <w:pPr>
+        <w:spacing w:after="0"/>
+      </w:pPr>
+    </w:p>
+    <w:p>
+      <w:pPr>
+        <w:spacing w:after="0"/>
+      </w:pPr>
+    </w:p>
+    <w:p>
+      <w:pPr>
+        <w:spacing w:after="0"/>
+      </w:pPr>
+    </w:p>
+    <w:p>
+      <w:pPr>
+        <w:spacing w:after="0"/>
+      </w:pPr>
+    </w:p>
+    <w:p>
+      <w:pPr>
+        <w:spacing w:after="0"/>
+      </w:pPr>
+    </w:p>
+    <w:p>
+      <w:pPr>
+        <w:spacing w:after="0"/>
+      </w:pPr>
+    </w:p>
+    <w:p>
+      <w:pPr>
+        <w:spacing w:after="0"/>
+      </w:pPr>
+    </w:p>
+    <w:p>
+      <w:pPr>
+        <w:spacing w:after="0"/>
+      </w:pPr>
+    </w:p>
+    <w:p>
+      <w:pPr>
+        <w:spacing w:after="0"/>
+      </w:pPr>
+    </w:p>
+    <w:p>
+      <w:pPr>
+        <w:spacing w:after="0"/>
+      </w:pPr>
     </w:p>
     <w:p>
       <w:pPr>
@@ -3930,8 +5254,211 @@
       <w:pPr>
         <w:spacing w:after="0"/>
       </w:pPr>
-      <w:r>
-        <w:t>Knowledge Graph Page (knowledge_graph_page.py)</w:t>
+    </w:p>
+    <w:p>
+      <w:pPr>
+        <w:spacing w:after="0"/>
+      </w:pPr>
+    </w:p>
+    <w:p>
+      <w:pPr>
+        <w:spacing w:after="0"/>
+      </w:pPr>
+    </w:p>
+    <w:p>
+      <w:pPr>
+        <w:spacing w:after="0"/>
+      </w:pPr>
+    </w:p>
+    <w:p>
+      <w:pPr>
+        <w:spacing w:after="0"/>
+      </w:pPr>
+    </w:p>
+    <w:p>
+      <w:pPr>
+        <w:spacing w:after="0"/>
+      </w:pPr>
+    </w:p>
+    <w:p>
+      <w:pPr>
+        <w:spacing w:after="0"/>
+      </w:pPr>
+    </w:p>
+    <w:p>
+      <w:pPr>
+        <w:spacing w:after="0"/>
+      </w:pPr>
+      <w:r>
+        <w:lastRenderedPageBreak/>
+        <w:drawing>
+          <wp:anchor distT="0" distB="0" distL="114300" distR="114300" simplePos="0" relativeHeight="251663360" behindDoc="1" locked="0" layoutInCell="1" allowOverlap="1" wp14:anchorId="1372630B" wp14:editId="4AAACD88">
+            <wp:simplePos x="0" y="0"/>
+            <wp:positionH relativeFrom="column">
+              <wp:posOffset>166977</wp:posOffset>
+            </wp:positionH>
+            <wp:positionV relativeFrom="paragraph">
+              <wp:posOffset>121175</wp:posOffset>
+            </wp:positionV>
+            <wp:extent cx="5728970" cy="3387090"/>
+            <wp:effectExtent l="0" t="0" r="5080" b="3810"/>
+            <wp:wrapTight wrapText="bothSides">
+              <wp:wrapPolygon edited="0">
+                <wp:start x="0" y="0"/>
+                <wp:lineTo x="0" y="21503"/>
+                <wp:lineTo x="21547" y="21503"/>
+                <wp:lineTo x="21547" y="0"/>
+                <wp:lineTo x="0" y="0"/>
+              </wp:wrapPolygon>
+            </wp:wrapTight>
+            <wp:docPr id="1833352410" name="Picture 1"/>
+            <wp:cNvGraphicFramePr>
+              <a:graphicFrameLocks xmlns:a="http://schemas.openxmlformats.org/drawingml/2006/main" noChangeAspect="1"/>
+            </wp:cNvGraphicFramePr>
+            <a:graphic xmlns:a="http://schemas.openxmlformats.org/drawingml/2006/main">
+              <a:graphicData uri="http://schemas.openxmlformats.org/drawingml/2006/picture">
+                <pic:pic xmlns:pic="http://schemas.openxmlformats.org/drawingml/2006/picture">
+                  <pic:nvPicPr>
+                    <pic:cNvPr id="1833352410" name=""/>
+                    <pic:cNvPicPr/>
+                  </pic:nvPicPr>
+                  <pic:blipFill>
+                    <a:blip r:embed="rId14" cstate="print">
+                      <a:extLst>
+                        <a:ext uri="{28A0092B-C50C-407E-A947-70E740481C1C}">
+                          <a14:useLocalDpi xmlns:a14="http://schemas.microsoft.com/office/drawing/2010/main" val="0"/>
+                        </a:ext>
+                      </a:extLst>
+                    </a:blip>
+                    <a:stretch>
+                      <a:fillRect/>
+                    </a:stretch>
+                  </pic:blipFill>
+                  <pic:spPr>
+                    <a:xfrm>
+                      <a:off x="0" y="0"/>
+                      <a:ext cx="5728970" cy="3387090"/>
+                    </a:xfrm>
+                    <a:prstGeom prst="rect">
+                      <a:avLst/>
+                    </a:prstGeom>
+                  </pic:spPr>
+                </pic:pic>
+              </a:graphicData>
+            </a:graphic>
+            <wp14:sizeRelH relativeFrom="margin">
+              <wp14:pctWidth>0</wp14:pctWidth>
+            </wp14:sizeRelH>
+            <wp14:sizeRelV relativeFrom="margin">
+              <wp14:pctHeight>0</wp14:pctHeight>
+            </wp14:sizeRelV>
+          </wp:anchor>
+        </w:drawing>
+      </w:r>
+    </w:p>
+    <w:p>
+      <w:pPr>
+        <w:spacing w:after="0"/>
+      </w:pPr>
+    </w:p>
+    <w:p>
+      <w:pPr>
+        <w:spacing w:after="0"/>
+      </w:pPr>
+    </w:p>
+    <w:p>
+      <w:pPr>
+        <w:spacing w:after="0"/>
+      </w:pPr>
+    </w:p>
+    <w:p>
+      <w:pPr>
+        <w:spacing w:after="0"/>
+      </w:pPr>
+    </w:p>
+    <w:p>
+      <w:pPr>
+        <w:spacing w:after="0"/>
+      </w:pPr>
+    </w:p>
+    <w:p>
+      <w:pPr>
+        <w:spacing w:after="0"/>
+      </w:pPr>
+    </w:p>
+    <w:p>
+      <w:pPr>
+        <w:spacing w:after="0"/>
+      </w:pPr>
+    </w:p>
+    <w:p>
+      <w:pPr>
+        <w:spacing w:after="0"/>
+      </w:pPr>
+    </w:p>
+    <w:p>
+      <w:pPr>
+        <w:spacing w:after="0"/>
+      </w:pPr>
+    </w:p>
+    <w:p>
+      <w:pPr>
+        <w:spacing w:after="0"/>
+      </w:pPr>
+    </w:p>
+    <w:p>
+      <w:pPr>
+        <w:spacing w:after="0"/>
+      </w:pPr>
+    </w:p>
+    <w:p>
+      <w:pPr>
+        <w:spacing w:after="0"/>
+      </w:pPr>
+    </w:p>
+    <w:p>
+      <w:pPr>
+        <w:spacing w:after="0"/>
+      </w:pPr>
+    </w:p>
+    <w:p>
+      <w:pPr>
+        <w:spacing w:after="0"/>
+      </w:pPr>
+    </w:p>
+    <w:p>
+      <w:pPr>
+        <w:spacing w:after="0"/>
+      </w:pPr>
+    </w:p>
+    <w:p>
+      <w:pPr>
+        <w:spacing w:after="0"/>
+      </w:pPr>
+    </w:p>
+    <w:p>
+      <w:pPr>
+        <w:spacing w:after="0"/>
+      </w:pPr>
+    </w:p>
+    <w:p>
+      <w:pPr>
+        <w:spacing w:after="0"/>
+      </w:pPr>
+      <w:r>
+        <w:t>Knowledge Graph Page (</w:t>
+      </w:r>
+      <w:r>
+        <w:t>K</w:t>
+      </w:r>
+      <w:r>
+        <w:t>nowledge_</w:t>
+      </w:r>
+      <w:r>
+        <w:t>G</w:t>
+      </w:r>
+      <w:r>
+        <w:t>raph.py)</w:t>
       </w:r>
     </w:p>
     <w:p>
@@ -4051,20 +5578,169 @@
         <w:spacing w:after="0"/>
       </w:pPr>
       <w:r>
-        <w:t>Export (JSON, HTML, NetworkX pickle)</w:t>
-      </w:r>
-    </w:p>
-    <w:p>
-      <w:pPr>
-        <w:spacing w:after="0"/>
-      </w:pPr>
-    </w:p>
-    <w:p>
-      <w:pPr>
-        <w:spacing w:after="0"/>
-      </w:pPr>
-      <w:r>
-        <w:t>Testing &amp; Evaluation Page (testing_evaluation.py)</w:t>
+        <w:t xml:space="preserve">Export (JSON, HTML, </w:t>
+      </w:r>
+      <w:proofErr w:type="spellStart"/>
+      <w:r>
+        <w:t>NetworkX</w:t>
+      </w:r>
+      <w:proofErr w:type="spellEnd"/>
+      <w:r>
+        <w:t xml:space="preserve"> pickle)</w:t>
+      </w:r>
+    </w:p>
+    <w:p>
+      <w:pPr>
+        <w:spacing w:after="0"/>
+      </w:pPr>
+    </w:p>
+    <w:p>
+      <w:pPr>
+        <w:spacing w:after="0"/>
+      </w:pPr>
+    </w:p>
+    <w:p>
+      <w:pPr>
+        <w:spacing w:after="0"/>
+      </w:pPr>
+    </w:p>
+    <w:p>
+      <w:pPr>
+        <w:spacing w:after="0"/>
+      </w:pPr>
+    </w:p>
+    <w:p>
+      <w:pPr>
+        <w:spacing w:after="0"/>
+      </w:pPr>
+    </w:p>
+    <w:p>
+      <w:pPr>
+        <w:spacing w:after="0"/>
+      </w:pPr>
+    </w:p>
+    <w:p>
+      <w:pPr>
+        <w:spacing w:after="0"/>
+      </w:pPr>
+    </w:p>
+    <w:p>
+      <w:pPr>
+        <w:spacing w:after="0"/>
+      </w:pPr>
+    </w:p>
+    <w:p>
+      <w:pPr>
+        <w:spacing w:after="0"/>
+      </w:pPr>
+    </w:p>
+    <w:p>
+      <w:pPr>
+        <w:spacing w:after="0"/>
+      </w:pPr>
+    </w:p>
+    <w:p>
+      <w:pPr>
+        <w:spacing w:after="0"/>
+      </w:pPr>
+    </w:p>
+    <w:p>
+      <w:r>
+        <w:lastRenderedPageBreak/>
+        <w:drawing>
+          <wp:anchor distT="0" distB="0" distL="114300" distR="114300" simplePos="0" relativeHeight="251664384" behindDoc="1" locked="0" layoutInCell="1" allowOverlap="1" wp14:anchorId="7226490E" wp14:editId="70CB049E">
+            <wp:simplePos x="0" y="0"/>
+            <wp:positionH relativeFrom="column">
+              <wp:posOffset>0</wp:posOffset>
+            </wp:positionH>
+            <wp:positionV relativeFrom="paragraph">
+              <wp:posOffset>177165</wp:posOffset>
+            </wp:positionV>
+            <wp:extent cx="5648960" cy="3291840"/>
+            <wp:effectExtent l="0" t="0" r="8890" b="3810"/>
+            <wp:wrapTight wrapText="bothSides">
+              <wp:wrapPolygon edited="0">
+                <wp:start x="0" y="0"/>
+                <wp:lineTo x="0" y="21500"/>
+                <wp:lineTo x="21561" y="21500"/>
+                <wp:lineTo x="21561" y="0"/>
+                <wp:lineTo x="0" y="0"/>
+              </wp:wrapPolygon>
+            </wp:wrapTight>
+            <wp:docPr id="1114910078" name="Picture 1"/>
+            <wp:cNvGraphicFramePr>
+              <a:graphicFrameLocks xmlns:a="http://schemas.openxmlformats.org/drawingml/2006/main" noChangeAspect="1"/>
+            </wp:cNvGraphicFramePr>
+            <a:graphic xmlns:a="http://schemas.openxmlformats.org/drawingml/2006/main">
+              <a:graphicData uri="http://schemas.openxmlformats.org/drawingml/2006/picture">
+                <pic:pic xmlns:pic="http://schemas.openxmlformats.org/drawingml/2006/picture">
+                  <pic:nvPicPr>
+                    <pic:cNvPr id="1114910078" name=""/>
+                    <pic:cNvPicPr/>
+                  </pic:nvPicPr>
+                  <pic:blipFill>
+                    <a:blip r:embed="rId15" cstate="print">
+                      <a:extLst>
+                        <a:ext uri="{28A0092B-C50C-407E-A947-70E740481C1C}">
+                          <a14:useLocalDpi xmlns:a14="http://schemas.microsoft.com/office/drawing/2010/main" val="0"/>
+                        </a:ext>
+                      </a:extLst>
+                    </a:blip>
+                    <a:stretch>
+                      <a:fillRect/>
+                    </a:stretch>
+                  </pic:blipFill>
+                  <pic:spPr>
+                    <a:xfrm>
+                      <a:off x="0" y="0"/>
+                      <a:ext cx="5648960" cy="3291840"/>
+                    </a:xfrm>
+                    <a:prstGeom prst="rect">
+                      <a:avLst/>
+                    </a:prstGeom>
+                  </pic:spPr>
+                </pic:pic>
+              </a:graphicData>
+            </a:graphic>
+            <wp14:sizeRelH relativeFrom="margin">
+              <wp14:pctWidth>0</wp14:pctWidth>
+            </wp14:sizeRelH>
+            <wp14:sizeRelV relativeFrom="margin">
+              <wp14:pctHeight>0</wp14:pctHeight>
+            </wp14:sizeRelV>
+          </wp:anchor>
+        </w:drawing>
+      </w:r>
+    </w:p>
+    <w:p/>
+    <w:p/>
+    <w:p/>
+    <w:p/>
+    <w:p/>
+    <w:p/>
+    <w:p/>
+    <w:p/>
+    <w:p/>
+    <w:p/>
+    <w:p/>
+    <w:p>
+      <w:pPr>
+        <w:spacing w:after="0"/>
+      </w:pPr>
+      <w:r>
+        <w:t>Testing &amp; Evaluation Page (</w:t>
+      </w:r>
+      <w:r>
+        <w:t>T</w:t>
+      </w:r>
+      <w:r>
+        <w:t>esting_</w:t>
+      </w:r>
+      <w:r>
+        <w:t>E</w:t>
+      </w:r>
+      <w:r>
+        <w:t>valuation.py)</w:t>
       </w:r>
     </w:p>
     <w:p>
@@ -4152,12 +5828,82 @@
       </w:r>
     </w:p>
     <w:p>
+      <w:r>
+        <w:drawing>
+          <wp:anchor distT="0" distB="0" distL="114300" distR="114300" simplePos="0" relativeHeight="251665408" behindDoc="1" locked="0" layoutInCell="1" allowOverlap="1" wp14:anchorId="5027951F" wp14:editId="1E4F9E3D">
+            <wp:simplePos x="0" y="0"/>
+            <wp:positionH relativeFrom="column">
+              <wp:posOffset>-24185</wp:posOffset>
+            </wp:positionH>
+            <wp:positionV relativeFrom="paragraph">
+              <wp:posOffset>78077</wp:posOffset>
+            </wp:positionV>
+            <wp:extent cx="5303520" cy="3101340"/>
+            <wp:effectExtent l="0" t="0" r="0" b="3810"/>
+            <wp:wrapTight wrapText="bothSides">
+              <wp:wrapPolygon edited="0">
+                <wp:start x="0" y="0"/>
+                <wp:lineTo x="0" y="21494"/>
+                <wp:lineTo x="21491" y="21494"/>
+                <wp:lineTo x="21491" y="0"/>
+                <wp:lineTo x="0" y="0"/>
+              </wp:wrapPolygon>
+            </wp:wrapTight>
+            <wp:docPr id="513686701" name="Picture 1"/>
+            <wp:cNvGraphicFramePr>
+              <a:graphicFrameLocks xmlns:a="http://schemas.openxmlformats.org/drawingml/2006/main" noChangeAspect="1"/>
+            </wp:cNvGraphicFramePr>
+            <a:graphic xmlns:a="http://schemas.openxmlformats.org/drawingml/2006/main">
+              <a:graphicData uri="http://schemas.openxmlformats.org/drawingml/2006/picture">
+                <pic:pic xmlns:pic="http://schemas.openxmlformats.org/drawingml/2006/picture">
+                  <pic:nvPicPr>
+                    <pic:cNvPr id="513686701" name=""/>
+                    <pic:cNvPicPr/>
+                  </pic:nvPicPr>
+                  <pic:blipFill>
+                    <a:blip r:embed="rId16" cstate="print">
+                      <a:extLst>
+                        <a:ext uri="{28A0092B-C50C-407E-A947-70E740481C1C}">
+                          <a14:useLocalDpi xmlns:a14="http://schemas.microsoft.com/office/drawing/2010/main" val="0"/>
+                        </a:ext>
+                      </a:extLst>
+                    </a:blip>
+                    <a:stretch>
+                      <a:fillRect/>
+                    </a:stretch>
+                  </pic:blipFill>
+                  <pic:spPr>
+                    <a:xfrm>
+                      <a:off x="0" y="0"/>
+                      <a:ext cx="5303520" cy="3101340"/>
+                    </a:xfrm>
+                    <a:prstGeom prst="rect">
+                      <a:avLst/>
+                    </a:prstGeom>
+                  </pic:spPr>
+                </pic:pic>
+              </a:graphicData>
+            </a:graphic>
+            <wp14:sizeRelH relativeFrom="margin">
+              <wp14:pctWidth>0</wp14:pctWidth>
+            </wp14:sizeRelH>
+            <wp14:sizeRelV relativeFrom="margin">
+              <wp14:pctHeight>0</wp14:pctHeight>
+            </wp14:sizeRelV>
+          </wp:anchor>
+        </w:drawing>
+      </w:r>
+      <w:r>
+        <w:br w:type="page"/>
+      </w:r>
+    </w:p>
+    <w:p>
       <w:pPr>
         <w:spacing w:after="0"/>
       </w:pPr>
     </w:p>
     <w:sectPr>
-      <w:footerReference w:type="default" r:id="rId9"/>
+      <w:footerReference w:type="default" r:id="rId17"/>
       <w:pgSz w:w="12240" w:h="15840"/>
       <w:pgMar w:top="810" w:right="900" w:bottom="900" w:left="1440" w:header="720" w:footer="720" w:gutter="0"/>
       <w:cols w:space="720"/>
@@ -5762,6 +7508,155 @@
     </w:lvl>
   </w:abstractNum>
   <w:abstractNum w:abstractNumId="14" w15:restartNumberingAfterBreak="0">
+    <w:nsid w:val="0907721D"/>
+    <w:multiLevelType w:val="multilevel"/>
+    <w:tmpl w:val="15F253BE"/>
+    <w:lvl w:ilvl="0">
+      <w:start w:val="1"/>
+      <w:numFmt w:val="bullet"/>
+      <w:lvlText w:val=""/>
+      <w:lvlJc w:val="left"/>
+      <w:pPr>
+        <w:tabs>
+          <w:tab w:val="num" w:pos="720"/>
+        </w:tabs>
+        <w:ind w:left="720" w:hanging="360"/>
+      </w:pPr>
+      <w:rPr>
+        <w:rFonts w:ascii="Symbol" w:hAnsi="Symbol" w:hint="default"/>
+        <w:sz w:val="20"/>
+      </w:rPr>
+    </w:lvl>
+    <w:lvl w:ilvl="1" w:tentative="1">
+      <w:start w:val="1"/>
+      <w:numFmt w:val="bullet"/>
+      <w:lvlText w:val=""/>
+      <w:lvlJc w:val="left"/>
+      <w:pPr>
+        <w:tabs>
+          <w:tab w:val="num" w:pos="1440"/>
+        </w:tabs>
+        <w:ind w:left="1440" w:hanging="360"/>
+      </w:pPr>
+      <w:rPr>
+        <w:rFonts w:ascii="Symbol" w:hAnsi="Symbol" w:hint="default"/>
+        <w:sz w:val="20"/>
+      </w:rPr>
+    </w:lvl>
+    <w:lvl w:ilvl="2" w:tentative="1">
+      <w:start w:val="1"/>
+      <w:numFmt w:val="bullet"/>
+      <w:lvlText w:val=""/>
+      <w:lvlJc w:val="left"/>
+      <w:pPr>
+        <w:tabs>
+          <w:tab w:val="num" w:pos="2160"/>
+        </w:tabs>
+        <w:ind w:left="2160" w:hanging="360"/>
+      </w:pPr>
+      <w:rPr>
+        <w:rFonts w:ascii="Symbol" w:hAnsi="Symbol" w:hint="default"/>
+        <w:sz w:val="20"/>
+      </w:rPr>
+    </w:lvl>
+    <w:lvl w:ilvl="3" w:tentative="1">
+      <w:start w:val="1"/>
+      <w:numFmt w:val="bullet"/>
+      <w:lvlText w:val=""/>
+      <w:lvlJc w:val="left"/>
+      <w:pPr>
+        <w:tabs>
+          <w:tab w:val="num" w:pos="2880"/>
+        </w:tabs>
+        <w:ind w:left="2880" w:hanging="360"/>
+      </w:pPr>
+      <w:rPr>
+        <w:rFonts w:ascii="Symbol" w:hAnsi="Symbol" w:hint="default"/>
+        <w:sz w:val="20"/>
+      </w:rPr>
+    </w:lvl>
+    <w:lvl w:ilvl="4" w:tentative="1">
+      <w:start w:val="1"/>
+      <w:numFmt w:val="bullet"/>
+      <w:lvlText w:val=""/>
+      <w:lvlJc w:val="left"/>
+      <w:pPr>
+        <w:tabs>
+          <w:tab w:val="num" w:pos="3600"/>
+        </w:tabs>
+        <w:ind w:left="3600" w:hanging="360"/>
+      </w:pPr>
+      <w:rPr>
+        <w:rFonts w:ascii="Symbol" w:hAnsi="Symbol" w:hint="default"/>
+        <w:sz w:val="20"/>
+      </w:rPr>
+    </w:lvl>
+    <w:lvl w:ilvl="5" w:tentative="1">
+      <w:start w:val="1"/>
+      <w:numFmt w:val="bullet"/>
+      <w:lvlText w:val=""/>
+      <w:lvlJc w:val="left"/>
+      <w:pPr>
+        <w:tabs>
+          <w:tab w:val="num" w:pos="4320"/>
+        </w:tabs>
+        <w:ind w:left="4320" w:hanging="360"/>
+      </w:pPr>
+      <w:rPr>
+        <w:rFonts w:ascii="Symbol" w:hAnsi="Symbol" w:hint="default"/>
+        <w:sz w:val="20"/>
+      </w:rPr>
+    </w:lvl>
+    <w:lvl w:ilvl="6" w:tentative="1">
+      <w:start w:val="1"/>
+      <w:numFmt w:val="bullet"/>
+      <w:lvlText w:val=""/>
+      <w:lvlJc w:val="left"/>
+      <w:pPr>
+        <w:tabs>
+          <w:tab w:val="num" w:pos="5040"/>
+        </w:tabs>
+        <w:ind w:left="5040" w:hanging="360"/>
+      </w:pPr>
+      <w:rPr>
+        <w:rFonts w:ascii="Symbol" w:hAnsi="Symbol" w:hint="default"/>
+        <w:sz w:val="20"/>
+      </w:rPr>
+    </w:lvl>
+    <w:lvl w:ilvl="7" w:tentative="1">
+      <w:start w:val="1"/>
+      <w:numFmt w:val="bullet"/>
+      <w:lvlText w:val=""/>
+      <w:lvlJc w:val="left"/>
+      <w:pPr>
+        <w:tabs>
+          <w:tab w:val="num" w:pos="5760"/>
+        </w:tabs>
+        <w:ind w:left="5760" w:hanging="360"/>
+      </w:pPr>
+      <w:rPr>
+        <w:rFonts w:ascii="Symbol" w:hAnsi="Symbol" w:hint="default"/>
+        <w:sz w:val="20"/>
+      </w:rPr>
+    </w:lvl>
+    <w:lvl w:ilvl="8" w:tentative="1">
+      <w:start w:val="1"/>
+      <w:numFmt w:val="bullet"/>
+      <w:lvlText w:val=""/>
+      <w:lvlJc w:val="left"/>
+      <w:pPr>
+        <w:tabs>
+          <w:tab w:val="num" w:pos="6480"/>
+        </w:tabs>
+        <w:ind w:left="6480" w:hanging="360"/>
+      </w:pPr>
+      <w:rPr>
+        <w:rFonts w:ascii="Symbol" w:hAnsi="Symbol" w:hint="default"/>
+        <w:sz w:val="20"/>
+      </w:rPr>
+    </w:lvl>
+  </w:abstractNum>
+  <w:abstractNum w:abstractNumId="15" w15:restartNumberingAfterBreak="0">
     <w:nsid w:val="0AA33BDA"/>
     <w:multiLevelType w:val="hybridMultilevel"/>
     <w:tmpl w:val="3F1EEE78"/>
@@ -5874,7 +7769,7 @@
       </w:rPr>
     </w:lvl>
   </w:abstractNum>
-  <w:abstractNum w:abstractNumId="15" w15:restartNumberingAfterBreak="0">
+  <w:abstractNum w:abstractNumId="16" w15:restartNumberingAfterBreak="0">
     <w:nsid w:val="0AC60A7C"/>
     <w:multiLevelType w:val="multilevel"/>
     <w:tmpl w:val="CF163486"/>
@@ -6019,7 +7914,7 @@
       </w:rPr>
     </w:lvl>
   </w:abstractNum>
-  <w:abstractNum w:abstractNumId="16" w15:restartNumberingAfterBreak="0">
+  <w:abstractNum w:abstractNumId="17" w15:restartNumberingAfterBreak="0">
     <w:nsid w:val="0BE04F15"/>
     <w:multiLevelType w:val="multilevel"/>
     <w:tmpl w:val="5808C61C"/>
@@ -6168,7 +8063,7 @@
       </w:rPr>
     </w:lvl>
   </w:abstractNum>
-  <w:abstractNum w:abstractNumId="17" w15:restartNumberingAfterBreak="0">
+  <w:abstractNum w:abstractNumId="18" w15:restartNumberingAfterBreak="0">
     <w:nsid w:val="0DB75DE1"/>
     <w:multiLevelType w:val="multilevel"/>
     <w:tmpl w:val="809665BA"/>
@@ -6317,7 +8212,7 @@
       </w:rPr>
     </w:lvl>
   </w:abstractNum>
-  <w:abstractNum w:abstractNumId="18" w15:restartNumberingAfterBreak="0">
+  <w:abstractNum w:abstractNumId="19" w15:restartNumberingAfterBreak="0">
     <w:nsid w:val="0E126EB2"/>
     <w:multiLevelType w:val="hybridMultilevel"/>
     <w:tmpl w:val="F5008A66"/>
@@ -6430,7 +8325,7 @@
       </w:rPr>
     </w:lvl>
   </w:abstractNum>
-  <w:abstractNum w:abstractNumId="19" w15:restartNumberingAfterBreak="0">
+  <w:abstractNum w:abstractNumId="20" w15:restartNumberingAfterBreak="0">
     <w:nsid w:val="0E65645B"/>
     <w:multiLevelType w:val="hybridMultilevel"/>
     <w:tmpl w:val="7778AC84"/>
@@ -6543,7 +8438,7 @@
       </w:rPr>
     </w:lvl>
   </w:abstractNum>
-  <w:abstractNum w:abstractNumId="20" w15:restartNumberingAfterBreak="0">
+  <w:abstractNum w:abstractNumId="21" w15:restartNumberingAfterBreak="0">
     <w:nsid w:val="0E7676D5"/>
     <w:multiLevelType w:val="hybridMultilevel"/>
     <w:tmpl w:val="174AF1CE"/>
@@ -6655,7 +8550,7 @@
       </w:rPr>
     </w:lvl>
   </w:abstractNum>
-  <w:abstractNum w:abstractNumId="21" w15:restartNumberingAfterBreak="0">
+  <w:abstractNum w:abstractNumId="22" w15:restartNumberingAfterBreak="0">
     <w:nsid w:val="0F461EED"/>
     <w:multiLevelType w:val="multilevel"/>
     <w:tmpl w:val="55B45672"/>
@@ -6804,7 +8699,7 @@
       </w:rPr>
     </w:lvl>
   </w:abstractNum>
-  <w:abstractNum w:abstractNumId="22" w15:restartNumberingAfterBreak="0">
+  <w:abstractNum w:abstractNumId="23" w15:restartNumberingAfterBreak="0">
     <w:nsid w:val="0F572AC9"/>
     <w:multiLevelType w:val="multilevel"/>
     <w:tmpl w:val="3D08A458"/>
@@ -6953,7 +8848,7 @@
       </w:rPr>
     </w:lvl>
   </w:abstractNum>
-  <w:abstractNum w:abstractNumId="23" w15:restartNumberingAfterBreak="0">
+  <w:abstractNum w:abstractNumId="24" w15:restartNumberingAfterBreak="0">
     <w:nsid w:val="0FD50E37"/>
     <w:multiLevelType w:val="multilevel"/>
     <w:tmpl w:val="1A627CE4"/>
@@ -7102,7 +8997,7 @@
       </w:rPr>
     </w:lvl>
   </w:abstractNum>
-  <w:abstractNum w:abstractNumId="24" w15:restartNumberingAfterBreak="0">
+  <w:abstractNum w:abstractNumId="25" w15:restartNumberingAfterBreak="0">
     <w:nsid w:val="11812CED"/>
     <w:multiLevelType w:val="multilevel"/>
     <w:tmpl w:val="60EE1AA0"/>
@@ -7251,7 +9146,7 @@
       </w:rPr>
     </w:lvl>
   </w:abstractNum>
-  <w:abstractNum w:abstractNumId="25" w15:restartNumberingAfterBreak="0">
+  <w:abstractNum w:abstractNumId="26" w15:restartNumberingAfterBreak="0">
     <w:nsid w:val="11AA4F3C"/>
     <w:multiLevelType w:val="hybridMultilevel"/>
     <w:tmpl w:val="049E5AB2"/>
@@ -7364,7 +9259,7 @@
       </w:rPr>
     </w:lvl>
   </w:abstractNum>
-  <w:abstractNum w:abstractNumId="26" w15:restartNumberingAfterBreak="0">
+  <w:abstractNum w:abstractNumId="27" w15:restartNumberingAfterBreak="0">
     <w:nsid w:val="120E5ED3"/>
     <w:multiLevelType w:val="hybridMultilevel"/>
     <w:tmpl w:val="027A833C"/>
@@ -7477,7 +9372,7 @@
       </w:rPr>
     </w:lvl>
   </w:abstractNum>
-  <w:abstractNum w:abstractNumId="27" w15:restartNumberingAfterBreak="0">
+  <w:abstractNum w:abstractNumId="28" w15:restartNumberingAfterBreak="0">
     <w:nsid w:val="123125E7"/>
     <w:multiLevelType w:val="hybridMultilevel"/>
     <w:tmpl w:val="5E4E460A"/>
@@ -7590,7 +9485,7 @@
       </w:rPr>
     </w:lvl>
   </w:abstractNum>
-  <w:abstractNum w:abstractNumId="28" w15:restartNumberingAfterBreak="0">
+  <w:abstractNum w:abstractNumId="29" w15:restartNumberingAfterBreak="0">
     <w:nsid w:val="12836C24"/>
     <w:multiLevelType w:val="multilevel"/>
     <w:tmpl w:val="EE444872"/>
@@ -7739,7 +9634,7 @@
       </w:rPr>
     </w:lvl>
   </w:abstractNum>
-  <w:abstractNum w:abstractNumId="29" w15:restartNumberingAfterBreak="0">
+  <w:abstractNum w:abstractNumId="30" w15:restartNumberingAfterBreak="0">
     <w:nsid w:val="12CB39A2"/>
     <w:multiLevelType w:val="multilevel"/>
     <w:tmpl w:val="584EF96A"/>
@@ -7888,7 +9783,7 @@
       </w:rPr>
     </w:lvl>
   </w:abstractNum>
-  <w:abstractNum w:abstractNumId="30" w15:restartNumberingAfterBreak="0">
+  <w:abstractNum w:abstractNumId="31" w15:restartNumberingAfterBreak="0">
     <w:nsid w:val="14B811F3"/>
     <w:multiLevelType w:val="multilevel"/>
     <w:tmpl w:val="8258D408"/>
@@ -8037,7 +9932,7 @@
       </w:rPr>
     </w:lvl>
   </w:abstractNum>
-  <w:abstractNum w:abstractNumId="31" w15:restartNumberingAfterBreak="0">
+  <w:abstractNum w:abstractNumId="32" w15:restartNumberingAfterBreak="0">
     <w:nsid w:val="14D13AFA"/>
     <w:multiLevelType w:val="multilevel"/>
     <w:tmpl w:val="895AA4F8"/>
@@ -8186,7 +10081,7 @@
       </w:rPr>
     </w:lvl>
   </w:abstractNum>
-  <w:abstractNum w:abstractNumId="32" w15:restartNumberingAfterBreak="0">
+  <w:abstractNum w:abstractNumId="33" w15:restartNumberingAfterBreak="0">
     <w:nsid w:val="1584257A"/>
     <w:multiLevelType w:val="hybridMultilevel"/>
     <w:tmpl w:val="D438DE30"/>
@@ -8299,7 +10194,7 @@
       </w:rPr>
     </w:lvl>
   </w:abstractNum>
-  <w:abstractNum w:abstractNumId="33" w15:restartNumberingAfterBreak="0">
+  <w:abstractNum w:abstractNumId="34" w15:restartNumberingAfterBreak="0">
     <w:nsid w:val="15E92F59"/>
     <w:multiLevelType w:val="multilevel"/>
     <w:tmpl w:val="75303CBE"/>
@@ -8420,7 +10315,156 @@
       </w:rPr>
     </w:lvl>
   </w:abstractNum>
-  <w:abstractNum w:abstractNumId="34" w15:restartNumberingAfterBreak="0">
+  <w:abstractNum w:abstractNumId="35" w15:restartNumberingAfterBreak="0">
+    <w:nsid w:val="17886A4F"/>
+    <w:multiLevelType w:val="multilevel"/>
+    <w:tmpl w:val="609CD582"/>
+    <w:lvl w:ilvl="0">
+      <w:start w:val="1"/>
+      <w:numFmt w:val="bullet"/>
+      <w:lvlText w:val=""/>
+      <w:lvlJc w:val="left"/>
+      <w:pPr>
+        <w:tabs>
+          <w:tab w:val="num" w:pos="720"/>
+        </w:tabs>
+        <w:ind w:left="720" w:hanging="360"/>
+      </w:pPr>
+      <w:rPr>
+        <w:rFonts w:ascii="Symbol" w:hAnsi="Symbol" w:hint="default"/>
+        <w:sz w:val="20"/>
+      </w:rPr>
+    </w:lvl>
+    <w:lvl w:ilvl="1" w:tentative="1">
+      <w:start w:val="1"/>
+      <w:numFmt w:val="bullet"/>
+      <w:lvlText w:val=""/>
+      <w:lvlJc w:val="left"/>
+      <w:pPr>
+        <w:tabs>
+          <w:tab w:val="num" w:pos="1440"/>
+        </w:tabs>
+        <w:ind w:left="1440" w:hanging="360"/>
+      </w:pPr>
+      <w:rPr>
+        <w:rFonts w:ascii="Symbol" w:hAnsi="Symbol" w:hint="default"/>
+        <w:sz w:val="20"/>
+      </w:rPr>
+    </w:lvl>
+    <w:lvl w:ilvl="2" w:tentative="1">
+      <w:start w:val="1"/>
+      <w:numFmt w:val="bullet"/>
+      <w:lvlText w:val=""/>
+      <w:lvlJc w:val="left"/>
+      <w:pPr>
+        <w:tabs>
+          <w:tab w:val="num" w:pos="2160"/>
+        </w:tabs>
+        <w:ind w:left="2160" w:hanging="360"/>
+      </w:pPr>
+      <w:rPr>
+        <w:rFonts w:ascii="Symbol" w:hAnsi="Symbol" w:hint="default"/>
+        <w:sz w:val="20"/>
+      </w:rPr>
+    </w:lvl>
+    <w:lvl w:ilvl="3" w:tentative="1">
+      <w:start w:val="1"/>
+      <w:numFmt w:val="bullet"/>
+      <w:lvlText w:val=""/>
+      <w:lvlJc w:val="left"/>
+      <w:pPr>
+        <w:tabs>
+          <w:tab w:val="num" w:pos="2880"/>
+        </w:tabs>
+        <w:ind w:left="2880" w:hanging="360"/>
+      </w:pPr>
+      <w:rPr>
+        <w:rFonts w:ascii="Symbol" w:hAnsi="Symbol" w:hint="default"/>
+        <w:sz w:val="20"/>
+      </w:rPr>
+    </w:lvl>
+    <w:lvl w:ilvl="4" w:tentative="1">
+      <w:start w:val="1"/>
+      <w:numFmt w:val="bullet"/>
+      <w:lvlText w:val=""/>
+      <w:lvlJc w:val="left"/>
+      <w:pPr>
+        <w:tabs>
+          <w:tab w:val="num" w:pos="3600"/>
+        </w:tabs>
+        <w:ind w:left="3600" w:hanging="360"/>
+      </w:pPr>
+      <w:rPr>
+        <w:rFonts w:ascii="Symbol" w:hAnsi="Symbol" w:hint="default"/>
+        <w:sz w:val="20"/>
+      </w:rPr>
+    </w:lvl>
+    <w:lvl w:ilvl="5" w:tentative="1">
+      <w:start w:val="1"/>
+      <w:numFmt w:val="bullet"/>
+      <w:lvlText w:val=""/>
+      <w:lvlJc w:val="left"/>
+      <w:pPr>
+        <w:tabs>
+          <w:tab w:val="num" w:pos="4320"/>
+        </w:tabs>
+        <w:ind w:left="4320" w:hanging="360"/>
+      </w:pPr>
+      <w:rPr>
+        <w:rFonts w:ascii="Symbol" w:hAnsi="Symbol" w:hint="default"/>
+        <w:sz w:val="20"/>
+      </w:rPr>
+    </w:lvl>
+    <w:lvl w:ilvl="6" w:tentative="1">
+      <w:start w:val="1"/>
+      <w:numFmt w:val="bullet"/>
+      <w:lvlText w:val=""/>
+      <w:lvlJc w:val="left"/>
+      <w:pPr>
+        <w:tabs>
+          <w:tab w:val="num" w:pos="5040"/>
+        </w:tabs>
+        <w:ind w:left="5040" w:hanging="360"/>
+      </w:pPr>
+      <w:rPr>
+        <w:rFonts w:ascii="Symbol" w:hAnsi="Symbol" w:hint="default"/>
+        <w:sz w:val="20"/>
+      </w:rPr>
+    </w:lvl>
+    <w:lvl w:ilvl="7" w:tentative="1">
+      <w:start w:val="1"/>
+      <w:numFmt w:val="bullet"/>
+      <w:lvlText w:val=""/>
+      <w:lvlJc w:val="left"/>
+      <w:pPr>
+        <w:tabs>
+          <w:tab w:val="num" w:pos="5760"/>
+        </w:tabs>
+        <w:ind w:left="5760" w:hanging="360"/>
+      </w:pPr>
+      <w:rPr>
+        <w:rFonts w:ascii="Symbol" w:hAnsi="Symbol" w:hint="default"/>
+        <w:sz w:val="20"/>
+      </w:rPr>
+    </w:lvl>
+    <w:lvl w:ilvl="8" w:tentative="1">
+      <w:start w:val="1"/>
+      <w:numFmt w:val="bullet"/>
+      <w:lvlText w:val=""/>
+      <w:lvlJc w:val="left"/>
+      <w:pPr>
+        <w:tabs>
+          <w:tab w:val="num" w:pos="6480"/>
+        </w:tabs>
+        <w:ind w:left="6480" w:hanging="360"/>
+      </w:pPr>
+      <w:rPr>
+        <w:rFonts w:ascii="Symbol" w:hAnsi="Symbol" w:hint="default"/>
+        <w:sz w:val="20"/>
+      </w:rPr>
+    </w:lvl>
+  </w:abstractNum>
+  <w:abstractNum w:abstractNumId="36" w15:restartNumberingAfterBreak="0">
     <w:nsid w:val="180827BC"/>
     <w:multiLevelType w:val="multilevel"/>
     <w:tmpl w:val="089CAE98"/>
@@ -8569,7 +10613,7 @@
       </w:rPr>
     </w:lvl>
   </w:abstractNum>
-  <w:abstractNum w:abstractNumId="35" w15:restartNumberingAfterBreak="0">
+  <w:abstractNum w:abstractNumId="37" w15:restartNumberingAfterBreak="0">
     <w:nsid w:val="19063CB6"/>
     <w:multiLevelType w:val="multilevel"/>
     <w:tmpl w:val="A2A8734C"/>
@@ -8718,7 +10762,7 @@
       </w:rPr>
     </w:lvl>
   </w:abstractNum>
-  <w:abstractNum w:abstractNumId="36" w15:restartNumberingAfterBreak="0">
+  <w:abstractNum w:abstractNumId="38" w15:restartNumberingAfterBreak="0">
     <w:nsid w:val="194C2C98"/>
     <w:multiLevelType w:val="multilevel"/>
     <w:tmpl w:val="11C05C16"/>
@@ -8863,7 +10907,7 @@
       </w:rPr>
     </w:lvl>
   </w:abstractNum>
-  <w:abstractNum w:abstractNumId="37" w15:restartNumberingAfterBreak="0">
+  <w:abstractNum w:abstractNumId="39" w15:restartNumberingAfterBreak="0">
     <w:nsid w:val="1D1D0BF8"/>
     <w:multiLevelType w:val="hybridMultilevel"/>
     <w:tmpl w:val="B1FEF968"/>
@@ -8976,7 +11020,7 @@
       </w:rPr>
     </w:lvl>
   </w:abstractNum>
-  <w:abstractNum w:abstractNumId="38" w15:restartNumberingAfterBreak="0">
+  <w:abstractNum w:abstractNumId="40" w15:restartNumberingAfterBreak="0">
     <w:nsid w:val="1E3B7B79"/>
     <w:multiLevelType w:val="hybridMultilevel"/>
     <w:tmpl w:val="6688CF12"/>
@@ -9089,7 +11133,7 @@
       </w:rPr>
     </w:lvl>
   </w:abstractNum>
-  <w:abstractNum w:abstractNumId="39" w15:restartNumberingAfterBreak="0">
+  <w:abstractNum w:abstractNumId="41" w15:restartNumberingAfterBreak="0">
     <w:nsid w:val="1FE70A51"/>
     <w:multiLevelType w:val="hybridMultilevel"/>
     <w:tmpl w:val="A662A896"/>
@@ -9178,7 +11222,156 @@
       </w:pPr>
     </w:lvl>
   </w:abstractNum>
-  <w:abstractNum w:abstractNumId="40" w15:restartNumberingAfterBreak="0">
+  <w:abstractNum w:abstractNumId="42" w15:restartNumberingAfterBreak="0">
+    <w:nsid w:val="204078B4"/>
+    <w:multiLevelType w:val="multilevel"/>
+    <w:tmpl w:val="BC882F2A"/>
+    <w:lvl w:ilvl="0">
+      <w:start w:val="1"/>
+      <w:numFmt w:val="bullet"/>
+      <w:lvlText w:val=""/>
+      <w:lvlJc w:val="left"/>
+      <w:pPr>
+        <w:tabs>
+          <w:tab w:val="num" w:pos="720"/>
+        </w:tabs>
+        <w:ind w:left="720" w:hanging="360"/>
+      </w:pPr>
+      <w:rPr>
+        <w:rFonts w:ascii="Symbol" w:hAnsi="Symbol" w:hint="default"/>
+        <w:sz w:val="20"/>
+      </w:rPr>
+    </w:lvl>
+    <w:lvl w:ilvl="1" w:tentative="1">
+      <w:start w:val="1"/>
+      <w:numFmt w:val="bullet"/>
+      <w:lvlText w:val=""/>
+      <w:lvlJc w:val="left"/>
+      <w:pPr>
+        <w:tabs>
+          <w:tab w:val="num" w:pos="1440"/>
+        </w:tabs>
+        <w:ind w:left="1440" w:hanging="360"/>
+      </w:pPr>
+      <w:rPr>
+        <w:rFonts w:ascii="Symbol" w:hAnsi="Symbol" w:hint="default"/>
+        <w:sz w:val="20"/>
+      </w:rPr>
+    </w:lvl>
+    <w:lvl w:ilvl="2" w:tentative="1">
+      <w:start w:val="1"/>
+      <w:numFmt w:val="bullet"/>
+      <w:lvlText w:val=""/>
+      <w:lvlJc w:val="left"/>
+      <w:pPr>
+        <w:tabs>
+          <w:tab w:val="num" w:pos="2160"/>
+        </w:tabs>
+        <w:ind w:left="2160" w:hanging="360"/>
+      </w:pPr>
+      <w:rPr>
+        <w:rFonts w:ascii="Symbol" w:hAnsi="Symbol" w:hint="default"/>
+        <w:sz w:val="20"/>
+      </w:rPr>
+    </w:lvl>
+    <w:lvl w:ilvl="3" w:tentative="1">
+      <w:start w:val="1"/>
+      <w:numFmt w:val="bullet"/>
+      <w:lvlText w:val=""/>
+      <w:lvlJc w:val="left"/>
+      <w:pPr>
+        <w:tabs>
+          <w:tab w:val="num" w:pos="2880"/>
+        </w:tabs>
+        <w:ind w:left="2880" w:hanging="360"/>
+      </w:pPr>
+      <w:rPr>
+        <w:rFonts w:ascii="Symbol" w:hAnsi="Symbol" w:hint="default"/>
+        <w:sz w:val="20"/>
+      </w:rPr>
+    </w:lvl>
+    <w:lvl w:ilvl="4" w:tentative="1">
+      <w:start w:val="1"/>
+      <w:numFmt w:val="bullet"/>
+      <w:lvlText w:val=""/>
+      <w:lvlJc w:val="left"/>
+      <w:pPr>
+        <w:tabs>
+          <w:tab w:val="num" w:pos="3600"/>
+        </w:tabs>
+        <w:ind w:left="3600" w:hanging="360"/>
+      </w:pPr>
+      <w:rPr>
+        <w:rFonts w:ascii="Symbol" w:hAnsi="Symbol" w:hint="default"/>
+        <w:sz w:val="20"/>
+      </w:rPr>
+    </w:lvl>
+    <w:lvl w:ilvl="5" w:tentative="1">
+      <w:start w:val="1"/>
+      <w:numFmt w:val="bullet"/>
+      <w:lvlText w:val=""/>
+      <w:lvlJc w:val="left"/>
+      <w:pPr>
+        <w:tabs>
+          <w:tab w:val="num" w:pos="4320"/>
+        </w:tabs>
+        <w:ind w:left="4320" w:hanging="360"/>
+      </w:pPr>
+      <w:rPr>
+        <w:rFonts w:ascii="Symbol" w:hAnsi="Symbol" w:hint="default"/>
+        <w:sz w:val="20"/>
+      </w:rPr>
+    </w:lvl>
+    <w:lvl w:ilvl="6" w:tentative="1">
+      <w:start w:val="1"/>
+      <w:numFmt w:val="bullet"/>
+      <w:lvlText w:val=""/>
+      <w:lvlJc w:val="left"/>
+      <w:pPr>
+        <w:tabs>
+          <w:tab w:val="num" w:pos="5040"/>
+        </w:tabs>
+        <w:ind w:left="5040" w:hanging="360"/>
+      </w:pPr>
+      <w:rPr>
+        <w:rFonts w:ascii="Symbol" w:hAnsi="Symbol" w:hint="default"/>
+        <w:sz w:val="20"/>
+      </w:rPr>
+    </w:lvl>
+    <w:lvl w:ilvl="7" w:tentative="1">
+      <w:start w:val="1"/>
+      <w:numFmt w:val="bullet"/>
+      <w:lvlText w:val=""/>
+      <w:lvlJc w:val="left"/>
+      <w:pPr>
+        <w:tabs>
+          <w:tab w:val="num" w:pos="5760"/>
+        </w:tabs>
+        <w:ind w:left="5760" w:hanging="360"/>
+      </w:pPr>
+      <w:rPr>
+        <w:rFonts w:ascii="Symbol" w:hAnsi="Symbol" w:hint="default"/>
+        <w:sz w:val="20"/>
+      </w:rPr>
+    </w:lvl>
+    <w:lvl w:ilvl="8" w:tentative="1">
+      <w:start w:val="1"/>
+      <w:numFmt w:val="bullet"/>
+      <w:lvlText w:val=""/>
+      <w:lvlJc w:val="left"/>
+      <w:pPr>
+        <w:tabs>
+          <w:tab w:val="num" w:pos="6480"/>
+        </w:tabs>
+        <w:ind w:left="6480" w:hanging="360"/>
+      </w:pPr>
+      <w:rPr>
+        <w:rFonts w:ascii="Symbol" w:hAnsi="Symbol" w:hint="default"/>
+        <w:sz w:val="20"/>
+      </w:rPr>
+    </w:lvl>
+  </w:abstractNum>
+  <w:abstractNum w:abstractNumId="43" w15:restartNumberingAfterBreak="0">
     <w:nsid w:val="21C252A0"/>
     <w:multiLevelType w:val="hybridMultilevel"/>
     <w:tmpl w:val="1EBC76A2"/>
@@ -9291,7 +11484,7 @@
       </w:rPr>
     </w:lvl>
   </w:abstractNum>
-  <w:abstractNum w:abstractNumId="41" w15:restartNumberingAfterBreak="0">
+  <w:abstractNum w:abstractNumId="44" w15:restartNumberingAfterBreak="0">
     <w:nsid w:val="21D50F76"/>
     <w:multiLevelType w:val="multilevel"/>
     <w:tmpl w:val="C088D0DC"/>
@@ -9436,7 +11629,7 @@
       </w:rPr>
     </w:lvl>
   </w:abstractNum>
-  <w:abstractNum w:abstractNumId="42" w15:restartNumberingAfterBreak="0">
+  <w:abstractNum w:abstractNumId="45" w15:restartNumberingAfterBreak="0">
     <w:nsid w:val="220A209F"/>
     <w:multiLevelType w:val="multilevel"/>
     <w:tmpl w:val="468484CE"/>
@@ -9585,7 +11778,7 @@
       </w:rPr>
     </w:lvl>
   </w:abstractNum>
-  <w:abstractNum w:abstractNumId="43" w15:restartNumberingAfterBreak="0">
+  <w:abstractNum w:abstractNumId="46" w15:restartNumberingAfterBreak="0">
     <w:nsid w:val="23C44C5F"/>
     <w:multiLevelType w:val="hybridMultilevel"/>
     <w:tmpl w:val="02A4AFD2"/>
@@ -9698,7 +11891,7 @@
       </w:rPr>
     </w:lvl>
   </w:abstractNum>
-  <w:abstractNum w:abstractNumId="44" w15:restartNumberingAfterBreak="0">
+  <w:abstractNum w:abstractNumId="47" w15:restartNumberingAfterBreak="0">
     <w:nsid w:val="240A5554"/>
     <w:multiLevelType w:val="multilevel"/>
     <w:tmpl w:val="6010C03A"/>
@@ -9847,7 +12040,7 @@
       </w:rPr>
     </w:lvl>
   </w:abstractNum>
-  <w:abstractNum w:abstractNumId="45" w15:restartNumberingAfterBreak="0">
+  <w:abstractNum w:abstractNumId="48" w15:restartNumberingAfterBreak="0">
     <w:nsid w:val="24300804"/>
     <w:multiLevelType w:val="multilevel"/>
     <w:tmpl w:val="75303CBE"/>
@@ -9968,7 +12161,7 @@
       </w:rPr>
     </w:lvl>
   </w:abstractNum>
-  <w:abstractNum w:abstractNumId="46" w15:restartNumberingAfterBreak="0">
+  <w:abstractNum w:abstractNumId="49" w15:restartNumberingAfterBreak="0">
     <w:nsid w:val="244A5C2E"/>
     <w:multiLevelType w:val="multilevel"/>
     <w:tmpl w:val="3670C7B2"/>
@@ -10117,7 +12310,7 @@
       </w:rPr>
     </w:lvl>
   </w:abstractNum>
-  <w:abstractNum w:abstractNumId="47" w15:restartNumberingAfterBreak="0">
+  <w:abstractNum w:abstractNumId="50" w15:restartNumberingAfterBreak="0">
     <w:nsid w:val="24593062"/>
     <w:multiLevelType w:val="hybridMultilevel"/>
     <w:tmpl w:val="92B8083E"/>
@@ -10230,7 +12423,7 @@
       </w:rPr>
     </w:lvl>
   </w:abstractNum>
-  <w:abstractNum w:abstractNumId="48" w15:restartNumberingAfterBreak="0">
+  <w:abstractNum w:abstractNumId="51" w15:restartNumberingAfterBreak="0">
     <w:nsid w:val="2486668B"/>
     <w:multiLevelType w:val="hybridMultilevel"/>
     <w:tmpl w:val="784A4CA4"/>
@@ -10343,7 +12536,7 @@
       </w:rPr>
     </w:lvl>
   </w:abstractNum>
-  <w:abstractNum w:abstractNumId="49" w15:restartNumberingAfterBreak="0">
+  <w:abstractNum w:abstractNumId="52" w15:restartNumberingAfterBreak="0">
     <w:nsid w:val="25A27A24"/>
     <w:multiLevelType w:val="multilevel"/>
     <w:tmpl w:val="1576C4BE"/>
@@ -10492,7 +12685,7 @@
       </w:rPr>
     </w:lvl>
   </w:abstractNum>
-  <w:abstractNum w:abstractNumId="50" w15:restartNumberingAfterBreak="0">
+  <w:abstractNum w:abstractNumId="53" w15:restartNumberingAfterBreak="0">
     <w:nsid w:val="272E5793"/>
     <w:multiLevelType w:val="multilevel"/>
     <w:tmpl w:val="CAF80A94"/>
@@ -10641,7 +12834,7 @@
       </w:rPr>
     </w:lvl>
   </w:abstractNum>
-  <w:abstractNum w:abstractNumId="51" w15:restartNumberingAfterBreak="0">
+  <w:abstractNum w:abstractNumId="54" w15:restartNumberingAfterBreak="0">
     <w:nsid w:val="2A9F5985"/>
     <w:multiLevelType w:val="hybridMultilevel"/>
     <w:tmpl w:val="1BB671E4"/>
@@ -10754,7 +12947,7 @@
       </w:rPr>
     </w:lvl>
   </w:abstractNum>
-  <w:abstractNum w:abstractNumId="52" w15:restartNumberingAfterBreak="0">
+  <w:abstractNum w:abstractNumId="55" w15:restartNumberingAfterBreak="0">
     <w:nsid w:val="2B371FFB"/>
     <w:multiLevelType w:val="hybridMultilevel"/>
     <w:tmpl w:val="791EE6E4"/>
@@ -10843,7 +13036,7 @@
       </w:pPr>
     </w:lvl>
   </w:abstractNum>
-  <w:abstractNum w:abstractNumId="53" w15:restartNumberingAfterBreak="0">
+  <w:abstractNum w:abstractNumId="56" w15:restartNumberingAfterBreak="0">
     <w:nsid w:val="2D3B634B"/>
     <w:multiLevelType w:val="hybridMultilevel"/>
     <w:tmpl w:val="C30ACEB2"/>
@@ -10956,7 +13149,7 @@
       </w:rPr>
     </w:lvl>
   </w:abstractNum>
-  <w:abstractNum w:abstractNumId="54" w15:restartNumberingAfterBreak="0">
+  <w:abstractNum w:abstractNumId="57" w15:restartNumberingAfterBreak="0">
     <w:nsid w:val="2DD032B4"/>
     <w:multiLevelType w:val="multilevel"/>
     <w:tmpl w:val="DB527C26"/>
@@ -11105,7 +13298,7 @@
       </w:rPr>
     </w:lvl>
   </w:abstractNum>
-  <w:abstractNum w:abstractNumId="55" w15:restartNumberingAfterBreak="0">
+  <w:abstractNum w:abstractNumId="58" w15:restartNumberingAfterBreak="0">
     <w:nsid w:val="2EB171B6"/>
     <w:multiLevelType w:val="hybridMultilevel"/>
     <w:tmpl w:val="581A51DC"/>
@@ -11218,7 +13411,7 @@
       </w:rPr>
     </w:lvl>
   </w:abstractNum>
-  <w:abstractNum w:abstractNumId="56" w15:restartNumberingAfterBreak="0">
+  <w:abstractNum w:abstractNumId="59" w15:restartNumberingAfterBreak="0">
     <w:nsid w:val="2F3378D2"/>
     <w:multiLevelType w:val="hybridMultilevel"/>
     <w:tmpl w:val="AE601F52"/>
@@ -11331,7 +13524,7 @@
       </w:rPr>
     </w:lvl>
   </w:abstractNum>
-  <w:abstractNum w:abstractNumId="57" w15:restartNumberingAfterBreak="0">
+  <w:abstractNum w:abstractNumId="60" w15:restartNumberingAfterBreak="0">
     <w:nsid w:val="2FFF0E98"/>
     <w:multiLevelType w:val="hybridMultilevel"/>
     <w:tmpl w:val="0DBC2CEA"/>
@@ -11444,7 +13637,156 @@
       </w:rPr>
     </w:lvl>
   </w:abstractNum>
-  <w:abstractNum w:abstractNumId="58" w15:restartNumberingAfterBreak="0">
+  <w:abstractNum w:abstractNumId="61" w15:restartNumberingAfterBreak="0">
+    <w:nsid w:val="31C62A19"/>
+    <w:multiLevelType w:val="multilevel"/>
+    <w:tmpl w:val="9998028C"/>
+    <w:lvl w:ilvl="0">
+      <w:start w:val="1"/>
+      <w:numFmt w:val="bullet"/>
+      <w:lvlText w:val=""/>
+      <w:lvlJc w:val="left"/>
+      <w:pPr>
+        <w:tabs>
+          <w:tab w:val="num" w:pos="720"/>
+        </w:tabs>
+        <w:ind w:left="720" w:hanging="360"/>
+      </w:pPr>
+      <w:rPr>
+        <w:rFonts w:ascii="Symbol" w:hAnsi="Symbol" w:hint="default"/>
+        <w:sz w:val="20"/>
+      </w:rPr>
+    </w:lvl>
+    <w:lvl w:ilvl="1" w:tentative="1">
+      <w:start w:val="1"/>
+      <w:numFmt w:val="bullet"/>
+      <w:lvlText w:val=""/>
+      <w:lvlJc w:val="left"/>
+      <w:pPr>
+        <w:tabs>
+          <w:tab w:val="num" w:pos="1440"/>
+        </w:tabs>
+        <w:ind w:left="1440" w:hanging="360"/>
+      </w:pPr>
+      <w:rPr>
+        <w:rFonts w:ascii="Symbol" w:hAnsi="Symbol" w:hint="default"/>
+        <w:sz w:val="20"/>
+      </w:rPr>
+    </w:lvl>
+    <w:lvl w:ilvl="2" w:tentative="1">
+      <w:start w:val="1"/>
+      <w:numFmt w:val="bullet"/>
+      <w:lvlText w:val=""/>
+      <w:lvlJc w:val="left"/>
+      <w:pPr>
+        <w:tabs>
+          <w:tab w:val="num" w:pos="2160"/>
+        </w:tabs>
+        <w:ind w:left="2160" w:hanging="360"/>
+      </w:pPr>
+      <w:rPr>
+        <w:rFonts w:ascii="Symbol" w:hAnsi="Symbol" w:hint="default"/>
+        <w:sz w:val="20"/>
+      </w:rPr>
+    </w:lvl>
+    <w:lvl w:ilvl="3" w:tentative="1">
+      <w:start w:val="1"/>
+      <w:numFmt w:val="bullet"/>
+      <w:lvlText w:val=""/>
+      <w:lvlJc w:val="left"/>
+      <w:pPr>
+        <w:tabs>
+          <w:tab w:val="num" w:pos="2880"/>
+        </w:tabs>
+        <w:ind w:left="2880" w:hanging="360"/>
+      </w:pPr>
+      <w:rPr>
+        <w:rFonts w:ascii="Symbol" w:hAnsi="Symbol" w:hint="default"/>
+        <w:sz w:val="20"/>
+      </w:rPr>
+    </w:lvl>
+    <w:lvl w:ilvl="4" w:tentative="1">
+      <w:start w:val="1"/>
+      <w:numFmt w:val="bullet"/>
+      <w:lvlText w:val=""/>
+      <w:lvlJc w:val="left"/>
+      <w:pPr>
+        <w:tabs>
+          <w:tab w:val="num" w:pos="3600"/>
+        </w:tabs>
+        <w:ind w:left="3600" w:hanging="360"/>
+      </w:pPr>
+      <w:rPr>
+        <w:rFonts w:ascii="Symbol" w:hAnsi="Symbol" w:hint="default"/>
+        <w:sz w:val="20"/>
+      </w:rPr>
+    </w:lvl>
+    <w:lvl w:ilvl="5" w:tentative="1">
+      <w:start w:val="1"/>
+      <w:numFmt w:val="bullet"/>
+      <w:lvlText w:val=""/>
+      <w:lvlJc w:val="left"/>
+      <w:pPr>
+        <w:tabs>
+          <w:tab w:val="num" w:pos="4320"/>
+        </w:tabs>
+        <w:ind w:left="4320" w:hanging="360"/>
+      </w:pPr>
+      <w:rPr>
+        <w:rFonts w:ascii="Symbol" w:hAnsi="Symbol" w:hint="default"/>
+        <w:sz w:val="20"/>
+      </w:rPr>
+    </w:lvl>
+    <w:lvl w:ilvl="6" w:tentative="1">
+      <w:start w:val="1"/>
+      <w:numFmt w:val="bullet"/>
+      <w:lvlText w:val=""/>
+      <w:lvlJc w:val="left"/>
+      <w:pPr>
+        <w:tabs>
+          <w:tab w:val="num" w:pos="5040"/>
+        </w:tabs>
+        <w:ind w:left="5040" w:hanging="360"/>
+      </w:pPr>
+      <w:rPr>
+        <w:rFonts w:ascii="Symbol" w:hAnsi="Symbol" w:hint="default"/>
+        <w:sz w:val="20"/>
+      </w:rPr>
+    </w:lvl>
+    <w:lvl w:ilvl="7" w:tentative="1">
+      <w:start w:val="1"/>
+      <w:numFmt w:val="bullet"/>
+      <w:lvlText w:val=""/>
+      <w:lvlJc w:val="left"/>
+      <w:pPr>
+        <w:tabs>
+          <w:tab w:val="num" w:pos="5760"/>
+        </w:tabs>
+        <w:ind w:left="5760" w:hanging="360"/>
+      </w:pPr>
+      <w:rPr>
+        <w:rFonts w:ascii="Symbol" w:hAnsi="Symbol" w:hint="default"/>
+        <w:sz w:val="20"/>
+      </w:rPr>
+    </w:lvl>
+    <w:lvl w:ilvl="8" w:tentative="1">
+      <w:start w:val="1"/>
+      <w:numFmt w:val="bullet"/>
+      <w:lvlText w:val=""/>
+      <w:lvlJc w:val="left"/>
+      <w:pPr>
+        <w:tabs>
+          <w:tab w:val="num" w:pos="6480"/>
+        </w:tabs>
+        <w:ind w:left="6480" w:hanging="360"/>
+      </w:pPr>
+      <w:rPr>
+        <w:rFonts w:ascii="Symbol" w:hAnsi="Symbol" w:hint="default"/>
+        <w:sz w:val="20"/>
+      </w:rPr>
+    </w:lvl>
+  </w:abstractNum>
+  <w:abstractNum w:abstractNumId="62" w15:restartNumberingAfterBreak="0">
     <w:nsid w:val="33020230"/>
     <w:multiLevelType w:val="hybridMultilevel"/>
     <w:tmpl w:val="2EFCD628"/>
@@ -11557,7 +13899,7 @@
       </w:rPr>
     </w:lvl>
   </w:abstractNum>
-  <w:abstractNum w:abstractNumId="59" w15:restartNumberingAfterBreak="0">
+  <w:abstractNum w:abstractNumId="63" w15:restartNumberingAfterBreak="0">
     <w:nsid w:val="349E614C"/>
     <w:multiLevelType w:val="hybridMultilevel"/>
     <w:tmpl w:val="BE72A984"/>
@@ -11670,7 +14012,7 @@
       </w:rPr>
     </w:lvl>
   </w:abstractNum>
-  <w:abstractNum w:abstractNumId="60" w15:restartNumberingAfterBreak="0">
+  <w:abstractNum w:abstractNumId="64" w15:restartNumberingAfterBreak="0">
     <w:nsid w:val="353033D5"/>
     <w:multiLevelType w:val="hybridMultilevel"/>
     <w:tmpl w:val="3A4A74E8"/>
@@ -11783,7 +14125,7 @@
       </w:rPr>
     </w:lvl>
   </w:abstractNum>
-  <w:abstractNum w:abstractNumId="61" w15:restartNumberingAfterBreak="0">
+  <w:abstractNum w:abstractNumId="65" w15:restartNumberingAfterBreak="0">
     <w:nsid w:val="37027BA4"/>
     <w:multiLevelType w:val="multilevel"/>
     <w:tmpl w:val="2A0097AA"/>
@@ -11900,7 +14242,7 @@
       </w:pPr>
     </w:lvl>
   </w:abstractNum>
-  <w:abstractNum w:abstractNumId="62" w15:restartNumberingAfterBreak="0">
+  <w:abstractNum w:abstractNumId="66" w15:restartNumberingAfterBreak="0">
     <w:nsid w:val="373353C3"/>
     <w:multiLevelType w:val="hybridMultilevel"/>
     <w:tmpl w:val="6B74C1F4"/>
@@ -12013,7 +14355,7 @@
       </w:rPr>
     </w:lvl>
   </w:abstractNum>
-  <w:abstractNum w:abstractNumId="63" w15:restartNumberingAfterBreak="0">
+  <w:abstractNum w:abstractNumId="67" w15:restartNumberingAfterBreak="0">
     <w:nsid w:val="395248D1"/>
     <w:multiLevelType w:val="multilevel"/>
     <w:tmpl w:val="5A5627C4"/>
@@ -12162,7 +14504,7 @@
       </w:rPr>
     </w:lvl>
   </w:abstractNum>
-  <w:abstractNum w:abstractNumId="64" w15:restartNumberingAfterBreak="0">
+  <w:abstractNum w:abstractNumId="68" w15:restartNumberingAfterBreak="0">
     <w:nsid w:val="3A324FD3"/>
     <w:multiLevelType w:val="hybridMultilevel"/>
     <w:tmpl w:val="0A34E674"/>
@@ -12275,7 +14617,7 @@
       </w:rPr>
     </w:lvl>
   </w:abstractNum>
-  <w:abstractNum w:abstractNumId="65" w15:restartNumberingAfterBreak="0">
+  <w:abstractNum w:abstractNumId="69" w15:restartNumberingAfterBreak="0">
     <w:nsid w:val="3D2D259A"/>
     <w:multiLevelType w:val="hybridMultilevel"/>
     <w:tmpl w:val="5D74C374"/>
@@ -12388,7 +14730,7 @@
       </w:rPr>
     </w:lvl>
   </w:abstractNum>
-  <w:abstractNum w:abstractNumId="66" w15:restartNumberingAfterBreak="0">
+  <w:abstractNum w:abstractNumId="70" w15:restartNumberingAfterBreak="0">
     <w:nsid w:val="3FAD7E43"/>
     <w:multiLevelType w:val="hybridMultilevel"/>
     <w:tmpl w:val="6212B9EC"/>
@@ -12501,7 +14843,7 @@
       </w:rPr>
     </w:lvl>
   </w:abstractNum>
-  <w:abstractNum w:abstractNumId="67" w15:restartNumberingAfterBreak="0">
+  <w:abstractNum w:abstractNumId="71" w15:restartNumberingAfterBreak="0">
     <w:nsid w:val="3FB42BC7"/>
     <w:multiLevelType w:val="hybridMultilevel"/>
     <w:tmpl w:val="386CD190"/>
@@ -12614,7 +14956,7 @@
       </w:rPr>
     </w:lvl>
   </w:abstractNum>
-  <w:abstractNum w:abstractNumId="68" w15:restartNumberingAfterBreak="0">
+  <w:abstractNum w:abstractNumId="72" w15:restartNumberingAfterBreak="0">
     <w:nsid w:val="3FEC06B6"/>
     <w:multiLevelType w:val="hybridMultilevel"/>
     <w:tmpl w:val="2A44D946"/>
@@ -12727,7 +15069,7 @@
       </w:rPr>
     </w:lvl>
   </w:abstractNum>
-  <w:abstractNum w:abstractNumId="69" w15:restartNumberingAfterBreak="0">
+  <w:abstractNum w:abstractNumId="73" w15:restartNumberingAfterBreak="0">
     <w:nsid w:val="40397279"/>
     <w:multiLevelType w:val="hybridMultilevel"/>
     <w:tmpl w:val="FFFFFFFF"/>
@@ -12778,7 +15120,7 @@
       <w:lvlJc w:val="left"/>
     </w:lvl>
   </w:abstractNum>
-  <w:abstractNum w:abstractNumId="70" w15:restartNumberingAfterBreak="0">
+  <w:abstractNum w:abstractNumId="74" w15:restartNumberingAfterBreak="0">
     <w:nsid w:val="41872AF6"/>
     <w:multiLevelType w:val="hybridMultilevel"/>
     <w:tmpl w:val="A1920130"/>
@@ -12891,7 +15233,7 @@
       </w:rPr>
     </w:lvl>
   </w:abstractNum>
-  <w:abstractNum w:abstractNumId="71" w15:restartNumberingAfterBreak="0">
+  <w:abstractNum w:abstractNumId="75" w15:restartNumberingAfterBreak="0">
     <w:nsid w:val="428C3513"/>
     <w:multiLevelType w:val="multilevel"/>
     <w:tmpl w:val="CF4ADD04"/>
@@ -13040,7 +15382,7 @@
       </w:rPr>
     </w:lvl>
   </w:abstractNum>
-  <w:abstractNum w:abstractNumId="72" w15:restartNumberingAfterBreak="0">
+  <w:abstractNum w:abstractNumId="76" w15:restartNumberingAfterBreak="0">
     <w:nsid w:val="45B6141E"/>
     <w:multiLevelType w:val="hybridMultilevel"/>
     <w:tmpl w:val="05A4E3D6"/>
@@ -13153,7 +15495,7 @@
       </w:rPr>
     </w:lvl>
   </w:abstractNum>
-  <w:abstractNum w:abstractNumId="73" w15:restartNumberingAfterBreak="0">
+  <w:abstractNum w:abstractNumId="77" w15:restartNumberingAfterBreak="0">
     <w:nsid w:val="47AE28C5"/>
     <w:multiLevelType w:val="multilevel"/>
     <w:tmpl w:val="8ACAEEA2"/>
@@ -13302,7 +15644,7 @@
       </w:rPr>
     </w:lvl>
   </w:abstractNum>
-  <w:abstractNum w:abstractNumId="74" w15:restartNumberingAfterBreak="0">
+  <w:abstractNum w:abstractNumId="78" w15:restartNumberingAfterBreak="0">
     <w:nsid w:val="488853F3"/>
     <w:multiLevelType w:val="multilevel"/>
     <w:tmpl w:val="DB0ACF70"/>
@@ -13415,7 +15757,7 @@
       </w:rPr>
     </w:lvl>
   </w:abstractNum>
-  <w:abstractNum w:abstractNumId="75" w15:restartNumberingAfterBreak="0">
+  <w:abstractNum w:abstractNumId="79" w15:restartNumberingAfterBreak="0">
     <w:nsid w:val="48DD0025"/>
     <w:multiLevelType w:val="multilevel"/>
     <w:tmpl w:val="4F26E8B2"/>
@@ -13560,7 +15902,7 @@
       </w:rPr>
     </w:lvl>
   </w:abstractNum>
-  <w:abstractNum w:abstractNumId="76" w15:restartNumberingAfterBreak="0">
+  <w:abstractNum w:abstractNumId="80" w15:restartNumberingAfterBreak="0">
     <w:nsid w:val="4D80606A"/>
     <w:multiLevelType w:val="multilevel"/>
     <w:tmpl w:val="75303CBE"/>
@@ -13681,7 +16023,7 @@
       </w:rPr>
     </w:lvl>
   </w:abstractNum>
-  <w:abstractNum w:abstractNumId="77" w15:restartNumberingAfterBreak="0">
+  <w:abstractNum w:abstractNumId="81" w15:restartNumberingAfterBreak="0">
     <w:nsid w:val="4D8A66C7"/>
     <w:multiLevelType w:val="multilevel"/>
     <w:tmpl w:val="3964333C"/>
@@ -13830,7 +16172,7 @@
       </w:rPr>
     </w:lvl>
   </w:abstractNum>
-  <w:abstractNum w:abstractNumId="78" w15:restartNumberingAfterBreak="0">
+  <w:abstractNum w:abstractNumId="82" w15:restartNumberingAfterBreak="0">
     <w:nsid w:val="4F966349"/>
     <w:multiLevelType w:val="hybridMultilevel"/>
     <w:tmpl w:val="47DE7D72"/>
@@ -13943,7 +16285,7 @@
       </w:rPr>
     </w:lvl>
   </w:abstractNum>
-  <w:abstractNum w:abstractNumId="79" w15:restartNumberingAfterBreak="0">
+  <w:abstractNum w:abstractNumId="83" w15:restartNumberingAfterBreak="0">
     <w:nsid w:val="506162DF"/>
     <w:multiLevelType w:val="multilevel"/>
     <w:tmpl w:val="85242ACA"/>
@@ -14092,7 +16434,7 @@
       </w:rPr>
     </w:lvl>
   </w:abstractNum>
-  <w:abstractNum w:abstractNumId="80" w15:restartNumberingAfterBreak="0">
+  <w:abstractNum w:abstractNumId="84" w15:restartNumberingAfterBreak="0">
     <w:nsid w:val="52AA7E07"/>
     <w:multiLevelType w:val="multilevel"/>
     <w:tmpl w:val="5476C756"/>
@@ -14209,7 +16551,7 @@
       </w:pPr>
     </w:lvl>
   </w:abstractNum>
-  <w:abstractNum w:abstractNumId="81" w15:restartNumberingAfterBreak="0">
+  <w:abstractNum w:abstractNumId="85" w15:restartNumberingAfterBreak="0">
     <w:nsid w:val="55C81284"/>
     <w:multiLevelType w:val="hybridMultilevel"/>
     <w:tmpl w:val="E77AF874"/>
@@ -14322,7 +16664,7 @@
       </w:rPr>
     </w:lvl>
   </w:abstractNum>
-  <w:abstractNum w:abstractNumId="82" w15:restartNumberingAfterBreak="0">
+  <w:abstractNum w:abstractNumId="86" w15:restartNumberingAfterBreak="0">
     <w:nsid w:val="58102977"/>
     <w:multiLevelType w:val="multilevel"/>
     <w:tmpl w:val="FD207E28"/>
@@ -14471,7 +16813,7 @@
       </w:rPr>
     </w:lvl>
   </w:abstractNum>
-  <w:abstractNum w:abstractNumId="83" w15:restartNumberingAfterBreak="0">
+  <w:abstractNum w:abstractNumId="87" w15:restartNumberingAfterBreak="0">
     <w:nsid w:val="581C6937"/>
     <w:multiLevelType w:val="multilevel"/>
     <w:tmpl w:val="5B924454"/>
@@ -14620,7 +16962,7 @@
       </w:rPr>
     </w:lvl>
   </w:abstractNum>
-  <w:abstractNum w:abstractNumId="84" w15:restartNumberingAfterBreak="0">
+  <w:abstractNum w:abstractNumId="88" w15:restartNumberingAfterBreak="0">
     <w:nsid w:val="58340716"/>
     <w:multiLevelType w:val="multilevel"/>
     <w:tmpl w:val="F8F2DD92"/>
@@ -14769,7 +17111,7 @@
       </w:rPr>
     </w:lvl>
   </w:abstractNum>
-  <w:abstractNum w:abstractNumId="85" w15:restartNumberingAfterBreak="0">
+  <w:abstractNum w:abstractNumId="89" w15:restartNumberingAfterBreak="0">
     <w:nsid w:val="586269B9"/>
     <w:multiLevelType w:val="multilevel"/>
     <w:tmpl w:val="567C65E2"/>
@@ -14886,7 +17228,7 @@
       </w:pPr>
     </w:lvl>
   </w:abstractNum>
-  <w:abstractNum w:abstractNumId="86" w15:restartNumberingAfterBreak="0">
+  <w:abstractNum w:abstractNumId="90" w15:restartNumberingAfterBreak="0">
     <w:nsid w:val="58C548ED"/>
     <w:multiLevelType w:val="hybridMultilevel"/>
     <w:tmpl w:val="BCC41DC2"/>
@@ -14975,7 +17317,7 @@
       </w:pPr>
     </w:lvl>
   </w:abstractNum>
-  <w:abstractNum w:abstractNumId="87" w15:restartNumberingAfterBreak="0">
+  <w:abstractNum w:abstractNumId="91" w15:restartNumberingAfterBreak="0">
     <w:nsid w:val="5AB92F2B"/>
     <w:multiLevelType w:val="multilevel"/>
     <w:tmpl w:val="7CB80586"/>
@@ -15124,7 +17466,7 @@
       </w:rPr>
     </w:lvl>
   </w:abstractNum>
-  <w:abstractNum w:abstractNumId="88" w15:restartNumberingAfterBreak="0">
+  <w:abstractNum w:abstractNumId="92" w15:restartNumberingAfterBreak="0">
     <w:nsid w:val="5BF767D1"/>
     <w:multiLevelType w:val="hybridMultilevel"/>
     <w:tmpl w:val="34286760"/>
@@ -15237,7 +17579,7 @@
       </w:rPr>
     </w:lvl>
   </w:abstractNum>
-  <w:abstractNum w:abstractNumId="89" w15:restartNumberingAfterBreak="0">
+  <w:abstractNum w:abstractNumId="93" w15:restartNumberingAfterBreak="0">
     <w:nsid w:val="5C1C6FF0"/>
     <w:multiLevelType w:val="hybridMultilevel"/>
     <w:tmpl w:val="0F7421DC"/>
@@ -15350,7 +17692,7 @@
       </w:rPr>
     </w:lvl>
   </w:abstractNum>
-  <w:abstractNum w:abstractNumId="90" w15:restartNumberingAfterBreak="0">
+  <w:abstractNum w:abstractNumId="94" w15:restartNumberingAfterBreak="0">
     <w:nsid w:val="5C810E4E"/>
     <w:multiLevelType w:val="hybridMultilevel"/>
     <w:tmpl w:val="08FAA3CC"/>
@@ -15463,7 +17805,7 @@
       </w:rPr>
     </w:lvl>
   </w:abstractNum>
-  <w:abstractNum w:abstractNumId="91" w15:restartNumberingAfterBreak="0">
+  <w:abstractNum w:abstractNumId="95" w15:restartNumberingAfterBreak="0">
     <w:nsid w:val="5DC46CFF"/>
     <w:multiLevelType w:val="multilevel"/>
     <w:tmpl w:val="9ECA580E"/>
@@ -15608,7 +17950,7 @@
       </w:rPr>
     </w:lvl>
   </w:abstractNum>
-  <w:abstractNum w:abstractNumId="92" w15:restartNumberingAfterBreak="0">
+  <w:abstractNum w:abstractNumId="96" w15:restartNumberingAfterBreak="0">
     <w:nsid w:val="5E6B78DB"/>
     <w:multiLevelType w:val="multilevel"/>
     <w:tmpl w:val="5E4ABEF6"/>
@@ -15757,7 +18099,7 @@
       </w:rPr>
     </w:lvl>
   </w:abstractNum>
-  <w:abstractNum w:abstractNumId="93" w15:restartNumberingAfterBreak="0">
+  <w:abstractNum w:abstractNumId="97" w15:restartNumberingAfterBreak="0">
     <w:nsid w:val="5EBC102D"/>
     <w:multiLevelType w:val="hybridMultilevel"/>
     <w:tmpl w:val="65F84774"/>
@@ -15870,7 +18212,7 @@
       </w:rPr>
     </w:lvl>
   </w:abstractNum>
-  <w:abstractNum w:abstractNumId="94" w15:restartNumberingAfterBreak="0">
+  <w:abstractNum w:abstractNumId="98" w15:restartNumberingAfterBreak="0">
     <w:nsid w:val="5FD11839"/>
     <w:multiLevelType w:val="hybridMultilevel"/>
     <w:tmpl w:val="D1A2C4E6"/>
@@ -15983,7 +18325,7 @@
       </w:rPr>
     </w:lvl>
   </w:abstractNum>
-  <w:abstractNum w:abstractNumId="95" w15:restartNumberingAfterBreak="0">
+  <w:abstractNum w:abstractNumId="99" w15:restartNumberingAfterBreak="0">
     <w:nsid w:val="611355D7"/>
     <w:multiLevelType w:val="hybridMultilevel"/>
     <w:tmpl w:val="BC7C789E"/>
@@ -16096,7 +18438,7 @@
       </w:rPr>
     </w:lvl>
   </w:abstractNum>
-  <w:abstractNum w:abstractNumId="96" w15:restartNumberingAfterBreak="0">
+  <w:abstractNum w:abstractNumId="100" w15:restartNumberingAfterBreak="0">
     <w:nsid w:val="61AF3722"/>
     <w:multiLevelType w:val="multilevel"/>
     <w:tmpl w:val="917CBEC8"/>
@@ -16245,7 +18587,7 @@
       </w:rPr>
     </w:lvl>
   </w:abstractNum>
-  <w:abstractNum w:abstractNumId="97" w15:restartNumberingAfterBreak="0">
+  <w:abstractNum w:abstractNumId="101" w15:restartNumberingAfterBreak="0">
     <w:nsid w:val="621C0A33"/>
     <w:multiLevelType w:val="multilevel"/>
     <w:tmpl w:val="05225482"/>
@@ -16394,7 +18736,7 @@
       </w:rPr>
     </w:lvl>
   </w:abstractNum>
-  <w:abstractNum w:abstractNumId="98" w15:restartNumberingAfterBreak="0">
+  <w:abstractNum w:abstractNumId="102" w15:restartNumberingAfterBreak="0">
     <w:nsid w:val="622F72A3"/>
     <w:multiLevelType w:val="multilevel"/>
     <w:tmpl w:val="358A6DBC"/>
@@ -16543,7 +18885,7 @@
       </w:rPr>
     </w:lvl>
   </w:abstractNum>
-  <w:abstractNum w:abstractNumId="99" w15:restartNumberingAfterBreak="0">
+  <w:abstractNum w:abstractNumId="103" w15:restartNumberingAfterBreak="0">
     <w:nsid w:val="629D72D8"/>
     <w:multiLevelType w:val="multilevel"/>
     <w:tmpl w:val="BD142EFE"/>
@@ -16688,7 +19030,7 @@
       </w:rPr>
     </w:lvl>
   </w:abstractNum>
-  <w:abstractNum w:abstractNumId="100" w15:restartNumberingAfterBreak="0">
+  <w:abstractNum w:abstractNumId="104" w15:restartNumberingAfterBreak="0">
     <w:nsid w:val="63197EB3"/>
     <w:multiLevelType w:val="hybridMultilevel"/>
     <w:tmpl w:val="434C4D3A"/>
@@ -16801,7 +19143,7 @@
       </w:rPr>
     </w:lvl>
   </w:abstractNum>
-  <w:abstractNum w:abstractNumId="101" w15:restartNumberingAfterBreak="0">
+  <w:abstractNum w:abstractNumId="105" w15:restartNumberingAfterBreak="0">
     <w:nsid w:val="651516C5"/>
     <w:multiLevelType w:val="multilevel"/>
     <w:tmpl w:val="597C7882"/>
@@ -16950,7 +19292,7 @@
       </w:rPr>
     </w:lvl>
   </w:abstractNum>
-  <w:abstractNum w:abstractNumId="102" w15:restartNumberingAfterBreak="0">
+  <w:abstractNum w:abstractNumId="106" w15:restartNumberingAfterBreak="0">
     <w:nsid w:val="66477FA4"/>
     <w:multiLevelType w:val="multilevel"/>
     <w:tmpl w:val="0C4E4E74"/>
@@ -17099,7 +19441,7 @@
       </w:rPr>
     </w:lvl>
   </w:abstractNum>
-  <w:abstractNum w:abstractNumId="103" w15:restartNumberingAfterBreak="0">
+  <w:abstractNum w:abstractNumId="107" w15:restartNumberingAfterBreak="0">
     <w:nsid w:val="66DC5C02"/>
     <w:multiLevelType w:val="hybridMultilevel"/>
     <w:tmpl w:val="FF120C48"/>
@@ -17212,7 +19554,7 @@
       </w:rPr>
     </w:lvl>
   </w:abstractNum>
-  <w:abstractNum w:abstractNumId="104" w15:restartNumberingAfterBreak="0">
+  <w:abstractNum w:abstractNumId="108" w15:restartNumberingAfterBreak="0">
     <w:nsid w:val="68D03DD6"/>
     <w:multiLevelType w:val="hybridMultilevel"/>
     <w:tmpl w:val="341C7AC0"/>
@@ -17325,7 +19667,7 @@
       </w:rPr>
     </w:lvl>
   </w:abstractNum>
-  <w:abstractNum w:abstractNumId="105" w15:restartNumberingAfterBreak="0">
+  <w:abstractNum w:abstractNumId="109" w15:restartNumberingAfterBreak="0">
     <w:nsid w:val="69732AF5"/>
     <w:multiLevelType w:val="multilevel"/>
     <w:tmpl w:val="729A04E0"/>
@@ -17474,7 +19816,7 @@
       </w:rPr>
     </w:lvl>
   </w:abstractNum>
-  <w:abstractNum w:abstractNumId="106" w15:restartNumberingAfterBreak="0">
+  <w:abstractNum w:abstractNumId="110" w15:restartNumberingAfterBreak="0">
     <w:nsid w:val="69C202F1"/>
     <w:multiLevelType w:val="multilevel"/>
     <w:tmpl w:val="0624038E"/>
@@ -17587,7 +19929,7 @@
       </w:rPr>
     </w:lvl>
   </w:abstractNum>
-  <w:abstractNum w:abstractNumId="107" w15:restartNumberingAfterBreak="0">
+  <w:abstractNum w:abstractNumId="111" w15:restartNumberingAfterBreak="0">
     <w:nsid w:val="6A980709"/>
     <w:multiLevelType w:val="multilevel"/>
     <w:tmpl w:val="3F0AF818"/>
@@ -17736,7 +20078,7 @@
       </w:rPr>
     </w:lvl>
   </w:abstractNum>
-  <w:abstractNum w:abstractNumId="108" w15:restartNumberingAfterBreak="0">
+  <w:abstractNum w:abstractNumId="112" w15:restartNumberingAfterBreak="0">
     <w:nsid w:val="6B5A8D0D"/>
     <w:multiLevelType w:val="hybridMultilevel"/>
     <w:tmpl w:val="FFFFFFFF"/>
@@ -17787,7 +20129,156 @@
       <w:lvlJc w:val="left"/>
     </w:lvl>
   </w:abstractNum>
-  <w:abstractNum w:abstractNumId="109" w15:restartNumberingAfterBreak="0">
+  <w:abstractNum w:abstractNumId="113" w15:restartNumberingAfterBreak="0">
+    <w:nsid w:val="6CDA3489"/>
+    <w:multiLevelType w:val="multilevel"/>
+    <w:tmpl w:val="501A70EC"/>
+    <w:lvl w:ilvl="0">
+      <w:start w:val="1"/>
+      <w:numFmt w:val="bullet"/>
+      <w:lvlText w:val=""/>
+      <w:lvlJc w:val="left"/>
+      <w:pPr>
+        <w:tabs>
+          <w:tab w:val="num" w:pos="720"/>
+        </w:tabs>
+        <w:ind w:left="720" w:hanging="360"/>
+      </w:pPr>
+      <w:rPr>
+        <w:rFonts w:ascii="Symbol" w:hAnsi="Symbol" w:hint="default"/>
+        <w:sz w:val="20"/>
+      </w:rPr>
+    </w:lvl>
+    <w:lvl w:ilvl="1" w:tentative="1">
+      <w:start w:val="1"/>
+      <w:numFmt w:val="bullet"/>
+      <w:lvlText w:val=""/>
+      <w:lvlJc w:val="left"/>
+      <w:pPr>
+        <w:tabs>
+          <w:tab w:val="num" w:pos="1440"/>
+        </w:tabs>
+        <w:ind w:left="1440" w:hanging="360"/>
+      </w:pPr>
+      <w:rPr>
+        <w:rFonts w:ascii="Symbol" w:hAnsi="Symbol" w:hint="default"/>
+        <w:sz w:val="20"/>
+      </w:rPr>
+    </w:lvl>
+    <w:lvl w:ilvl="2" w:tentative="1">
+      <w:start w:val="1"/>
+      <w:numFmt w:val="bullet"/>
+      <w:lvlText w:val=""/>
+      <w:lvlJc w:val="left"/>
+      <w:pPr>
+        <w:tabs>
+          <w:tab w:val="num" w:pos="2160"/>
+        </w:tabs>
+        <w:ind w:left="2160" w:hanging="360"/>
+      </w:pPr>
+      <w:rPr>
+        <w:rFonts w:ascii="Symbol" w:hAnsi="Symbol" w:hint="default"/>
+        <w:sz w:val="20"/>
+      </w:rPr>
+    </w:lvl>
+    <w:lvl w:ilvl="3" w:tentative="1">
+      <w:start w:val="1"/>
+      <w:numFmt w:val="bullet"/>
+      <w:lvlText w:val=""/>
+      <w:lvlJc w:val="left"/>
+      <w:pPr>
+        <w:tabs>
+          <w:tab w:val="num" w:pos="2880"/>
+        </w:tabs>
+        <w:ind w:left="2880" w:hanging="360"/>
+      </w:pPr>
+      <w:rPr>
+        <w:rFonts w:ascii="Symbol" w:hAnsi="Symbol" w:hint="default"/>
+        <w:sz w:val="20"/>
+      </w:rPr>
+    </w:lvl>
+    <w:lvl w:ilvl="4" w:tentative="1">
+      <w:start w:val="1"/>
+      <w:numFmt w:val="bullet"/>
+      <w:lvlText w:val=""/>
+      <w:lvlJc w:val="left"/>
+      <w:pPr>
+        <w:tabs>
+          <w:tab w:val="num" w:pos="3600"/>
+        </w:tabs>
+        <w:ind w:left="3600" w:hanging="360"/>
+      </w:pPr>
+      <w:rPr>
+        <w:rFonts w:ascii="Symbol" w:hAnsi="Symbol" w:hint="default"/>
+        <w:sz w:val="20"/>
+      </w:rPr>
+    </w:lvl>
+    <w:lvl w:ilvl="5" w:tentative="1">
+      <w:start w:val="1"/>
+      <w:numFmt w:val="bullet"/>
+      <w:lvlText w:val=""/>
+      <w:lvlJc w:val="left"/>
+      <w:pPr>
+        <w:tabs>
+          <w:tab w:val="num" w:pos="4320"/>
+        </w:tabs>
+        <w:ind w:left="4320" w:hanging="360"/>
+      </w:pPr>
+      <w:rPr>
+        <w:rFonts w:ascii="Symbol" w:hAnsi="Symbol" w:hint="default"/>
+        <w:sz w:val="20"/>
+      </w:rPr>
+    </w:lvl>
+    <w:lvl w:ilvl="6" w:tentative="1">
+      <w:start w:val="1"/>
+      <w:numFmt w:val="bullet"/>
+      <w:lvlText w:val=""/>
+      <w:lvlJc w:val="left"/>
+      <w:pPr>
+        <w:tabs>
+          <w:tab w:val="num" w:pos="5040"/>
+        </w:tabs>
+        <w:ind w:left="5040" w:hanging="360"/>
+      </w:pPr>
+      <w:rPr>
+        <w:rFonts w:ascii="Symbol" w:hAnsi="Symbol" w:hint="default"/>
+        <w:sz w:val="20"/>
+      </w:rPr>
+    </w:lvl>
+    <w:lvl w:ilvl="7" w:tentative="1">
+      <w:start w:val="1"/>
+      <w:numFmt w:val="bullet"/>
+      <w:lvlText w:val=""/>
+      <w:lvlJc w:val="left"/>
+      <w:pPr>
+        <w:tabs>
+          <w:tab w:val="num" w:pos="5760"/>
+        </w:tabs>
+        <w:ind w:left="5760" w:hanging="360"/>
+      </w:pPr>
+      <w:rPr>
+        <w:rFonts w:ascii="Symbol" w:hAnsi="Symbol" w:hint="default"/>
+        <w:sz w:val="20"/>
+      </w:rPr>
+    </w:lvl>
+    <w:lvl w:ilvl="8" w:tentative="1">
+      <w:start w:val="1"/>
+      <w:numFmt w:val="bullet"/>
+      <w:lvlText w:val=""/>
+      <w:lvlJc w:val="left"/>
+      <w:pPr>
+        <w:tabs>
+          <w:tab w:val="num" w:pos="6480"/>
+        </w:tabs>
+        <w:ind w:left="6480" w:hanging="360"/>
+      </w:pPr>
+      <w:rPr>
+        <w:rFonts w:ascii="Symbol" w:hAnsi="Symbol" w:hint="default"/>
+        <w:sz w:val="20"/>
+      </w:rPr>
+    </w:lvl>
+  </w:abstractNum>
+  <w:abstractNum w:abstractNumId="114" w15:restartNumberingAfterBreak="0">
     <w:nsid w:val="6E3E151E"/>
     <w:multiLevelType w:val="hybridMultilevel"/>
     <w:tmpl w:val="B0E25C5E"/>
@@ -17900,7 +20391,7 @@
       </w:rPr>
     </w:lvl>
   </w:abstractNum>
-  <w:abstractNum w:abstractNumId="110" w15:restartNumberingAfterBreak="0">
+  <w:abstractNum w:abstractNumId="115" w15:restartNumberingAfterBreak="0">
     <w:nsid w:val="6EEE5DFB"/>
     <w:multiLevelType w:val="multilevel"/>
     <w:tmpl w:val="3F14570A"/>
@@ -18049,7 +20540,7 @@
       </w:rPr>
     </w:lvl>
   </w:abstractNum>
-  <w:abstractNum w:abstractNumId="111" w15:restartNumberingAfterBreak="0">
+  <w:abstractNum w:abstractNumId="116" w15:restartNumberingAfterBreak="0">
     <w:nsid w:val="6F30442C"/>
     <w:multiLevelType w:val="hybridMultilevel"/>
     <w:tmpl w:val="26CA7352"/>
@@ -18162,7 +20653,7 @@
       </w:rPr>
     </w:lvl>
   </w:abstractNum>
-  <w:abstractNum w:abstractNumId="112" w15:restartNumberingAfterBreak="0">
+  <w:abstractNum w:abstractNumId="117" w15:restartNumberingAfterBreak="0">
     <w:nsid w:val="6FE43CEA"/>
     <w:multiLevelType w:val="hybridMultilevel"/>
     <w:tmpl w:val="334A1A9A"/>
@@ -18275,7 +20766,7 @@
       </w:rPr>
     </w:lvl>
   </w:abstractNum>
-  <w:abstractNum w:abstractNumId="113" w15:restartNumberingAfterBreak="0">
+  <w:abstractNum w:abstractNumId="118" w15:restartNumberingAfterBreak="0">
     <w:nsid w:val="70890C38"/>
     <w:multiLevelType w:val="multilevel"/>
     <w:tmpl w:val="07745500"/>
@@ -18424,7 +20915,156 @@
       </w:rPr>
     </w:lvl>
   </w:abstractNum>
-  <w:abstractNum w:abstractNumId="114" w15:restartNumberingAfterBreak="0">
+  <w:abstractNum w:abstractNumId="119" w15:restartNumberingAfterBreak="0">
+    <w:nsid w:val="72270BF5"/>
+    <w:multiLevelType w:val="multilevel"/>
+    <w:tmpl w:val="E44A9AFC"/>
+    <w:lvl w:ilvl="0">
+      <w:start w:val="1"/>
+      <w:numFmt w:val="bullet"/>
+      <w:lvlText w:val=""/>
+      <w:lvlJc w:val="left"/>
+      <w:pPr>
+        <w:tabs>
+          <w:tab w:val="num" w:pos="720"/>
+        </w:tabs>
+        <w:ind w:left="720" w:hanging="360"/>
+      </w:pPr>
+      <w:rPr>
+        <w:rFonts w:ascii="Symbol" w:hAnsi="Symbol" w:hint="default"/>
+        <w:sz w:val="20"/>
+      </w:rPr>
+    </w:lvl>
+    <w:lvl w:ilvl="1" w:tentative="1">
+      <w:start w:val="1"/>
+      <w:numFmt w:val="bullet"/>
+      <w:lvlText w:val=""/>
+      <w:lvlJc w:val="left"/>
+      <w:pPr>
+        <w:tabs>
+          <w:tab w:val="num" w:pos="1440"/>
+        </w:tabs>
+        <w:ind w:left="1440" w:hanging="360"/>
+      </w:pPr>
+      <w:rPr>
+        <w:rFonts w:ascii="Symbol" w:hAnsi="Symbol" w:hint="default"/>
+        <w:sz w:val="20"/>
+      </w:rPr>
+    </w:lvl>
+    <w:lvl w:ilvl="2" w:tentative="1">
+      <w:start w:val="1"/>
+      <w:numFmt w:val="bullet"/>
+      <w:lvlText w:val=""/>
+      <w:lvlJc w:val="left"/>
+      <w:pPr>
+        <w:tabs>
+          <w:tab w:val="num" w:pos="2160"/>
+        </w:tabs>
+        <w:ind w:left="2160" w:hanging="360"/>
+      </w:pPr>
+      <w:rPr>
+        <w:rFonts w:ascii="Symbol" w:hAnsi="Symbol" w:hint="default"/>
+        <w:sz w:val="20"/>
+      </w:rPr>
+    </w:lvl>
+    <w:lvl w:ilvl="3" w:tentative="1">
+      <w:start w:val="1"/>
+      <w:numFmt w:val="bullet"/>
+      <w:lvlText w:val=""/>
+      <w:lvlJc w:val="left"/>
+      <w:pPr>
+        <w:tabs>
+          <w:tab w:val="num" w:pos="2880"/>
+        </w:tabs>
+        <w:ind w:left="2880" w:hanging="360"/>
+      </w:pPr>
+      <w:rPr>
+        <w:rFonts w:ascii="Symbol" w:hAnsi="Symbol" w:hint="default"/>
+        <w:sz w:val="20"/>
+      </w:rPr>
+    </w:lvl>
+    <w:lvl w:ilvl="4" w:tentative="1">
+      <w:start w:val="1"/>
+      <w:numFmt w:val="bullet"/>
+      <w:lvlText w:val=""/>
+      <w:lvlJc w:val="left"/>
+      <w:pPr>
+        <w:tabs>
+          <w:tab w:val="num" w:pos="3600"/>
+        </w:tabs>
+        <w:ind w:left="3600" w:hanging="360"/>
+      </w:pPr>
+      <w:rPr>
+        <w:rFonts w:ascii="Symbol" w:hAnsi="Symbol" w:hint="default"/>
+        <w:sz w:val="20"/>
+      </w:rPr>
+    </w:lvl>
+    <w:lvl w:ilvl="5" w:tentative="1">
+      <w:start w:val="1"/>
+      <w:numFmt w:val="bullet"/>
+      <w:lvlText w:val=""/>
+      <w:lvlJc w:val="left"/>
+      <w:pPr>
+        <w:tabs>
+          <w:tab w:val="num" w:pos="4320"/>
+        </w:tabs>
+        <w:ind w:left="4320" w:hanging="360"/>
+      </w:pPr>
+      <w:rPr>
+        <w:rFonts w:ascii="Symbol" w:hAnsi="Symbol" w:hint="default"/>
+        <w:sz w:val="20"/>
+      </w:rPr>
+    </w:lvl>
+    <w:lvl w:ilvl="6" w:tentative="1">
+      <w:start w:val="1"/>
+      <w:numFmt w:val="bullet"/>
+      <w:lvlText w:val=""/>
+      <w:lvlJc w:val="left"/>
+      <w:pPr>
+        <w:tabs>
+          <w:tab w:val="num" w:pos="5040"/>
+        </w:tabs>
+        <w:ind w:left="5040" w:hanging="360"/>
+      </w:pPr>
+      <w:rPr>
+        <w:rFonts w:ascii="Symbol" w:hAnsi="Symbol" w:hint="default"/>
+        <w:sz w:val="20"/>
+      </w:rPr>
+    </w:lvl>
+    <w:lvl w:ilvl="7" w:tentative="1">
+      <w:start w:val="1"/>
+      <w:numFmt w:val="bullet"/>
+      <w:lvlText w:val=""/>
+      <w:lvlJc w:val="left"/>
+      <w:pPr>
+        <w:tabs>
+          <w:tab w:val="num" w:pos="5760"/>
+        </w:tabs>
+        <w:ind w:left="5760" w:hanging="360"/>
+      </w:pPr>
+      <w:rPr>
+        <w:rFonts w:ascii="Symbol" w:hAnsi="Symbol" w:hint="default"/>
+        <w:sz w:val="20"/>
+      </w:rPr>
+    </w:lvl>
+    <w:lvl w:ilvl="8" w:tentative="1">
+      <w:start w:val="1"/>
+      <w:numFmt w:val="bullet"/>
+      <w:lvlText w:val=""/>
+      <w:lvlJc w:val="left"/>
+      <w:pPr>
+        <w:tabs>
+          <w:tab w:val="num" w:pos="6480"/>
+        </w:tabs>
+        <w:ind w:left="6480" w:hanging="360"/>
+      </w:pPr>
+      <w:rPr>
+        <w:rFonts w:ascii="Symbol" w:hAnsi="Symbol" w:hint="default"/>
+        <w:sz w:val="20"/>
+      </w:rPr>
+    </w:lvl>
+  </w:abstractNum>
+  <w:abstractNum w:abstractNumId="120" w15:restartNumberingAfterBreak="0">
     <w:nsid w:val="74CE8C27"/>
     <w:multiLevelType w:val="hybridMultilevel"/>
     <w:tmpl w:val="FFFFFFFF"/>
@@ -18475,7 +21115,7 @@
       <w:lvlJc w:val="left"/>
     </w:lvl>
   </w:abstractNum>
-  <w:abstractNum w:abstractNumId="115" w15:restartNumberingAfterBreak="0">
+  <w:abstractNum w:abstractNumId="121" w15:restartNumberingAfterBreak="0">
     <w:nsid w:val="759703B7"/>
     <w:multiLevelType w:val="multilevel"/>
     <w:tmpl w:val="6ECE317A"/>
@@ -18620,7 +21260,7 @@
       </w:rPr>
     </w:lvl>
   </w:abstractNum>
-  <w:abstractNum w:abstractNumId="116" w15:restartNumberingAfterBreak="0">
+  <w:abstractNum w:abstractNumId="122" w15:restartNumberingAfterBreak="0">
     <w:nsid w:val="793707F9"/>
     <w:multiLevelType w:val="multilevel"/>
     <w:tmpl w:val="2BC69EC2"/>
@@ -18769,7 +21409,7 @@
       </w:rPr>
     </w:lvl>
   </w:abstractNum>
-  <w:abstractNum w:abstractNumId="117" w15:restartNumberingAfterBreak="0">
+  <w:abstractNum w:abstractNumId="123" w15:restartNumberingAfterBreak="0">
     <w:nsid w:val="7AB30884"/>
     <w:multiLevelType w:val="multilevel"/>
     <w:tmpl w:val="CACA4C34"/>
@@ -18918,7 +21558,7 @@
       </w:rPr>
     </w:lvl>
   </w:abstractNum>
-  <w:abstractNum w:abstractNumId="118" w15:restartNumberingAfterBreak="0">
+  <w:abstractNum w:abstractNumId="124" w15:restartNumberingAfterBreak="0">
     <w:nsid w:val="7ADA4E34"/>
     <w:multiLevelType w:val="hybridMultilevel"/>
     <w:tmpl w:val="68422B70"/>
@@ -19031,7 +21671,7 @@
       </w:rPr>
     </w:lvl>
   </w:abstractNum>
-  <w:abstractNum w:abstractNumId="119" w15:restartNumberingAfterBreak="0">
+  <w:abstractNum w:abstractNumId="125" w15:restartNumberingAfterBreak="0">
     <w:nsid w:val="7B750971"/>
     <w:multiLevelType w:val="multilevel"/>
     <w:tmpl w:val="AC3C0350"/>
@@ -19180,7 +21820,7 @@
       </w:rPr>
     </w:lvl>
   </w:abstractNum>
-  <w:abstractNum w:abstractNumId="120" w15:restartNumberingAfterBreak="0">
+  <w:abstractNum w:abstractNumId="126" w15:restartNumberingAfterBreak="0">
     <w:nsid w:val="7BC34A3D"/>
     <w:multiLevelType w:val="multilevel"/>
     <w:tmpl w:val="801C421A"/>
@@ -19329,7 +21969,7 @@
       </w:rPr>
     </w:lvl>
   </w:abstractNum>
-  <w:abstractNum w:abstractNumId="121" w15:restartNumberingAfterBreak="0">
+  <w:abstractNum w:abstractNumId="127" w15:restartNumberingAfterBreak="0">
     <w:nsid w:val="7DC23E00"/>
     <w:multiLevelType w:val="multilevel"/>
     <w:tmpl w:val="B3DCB168"/>
@@ -19478,7 +22118,7 @@
       </w:rPr>
     </w:lvl>
   </w:abstractNum>
-  <w:abstractNum w:abstractNumId="122" w15:restartNumberingAfterBreak="0">
+  <w:abstractNum w:abstractNumId="128" w15:restartNumberingAfterBreak="0">
     <w:nsid w:val="7EFB2D37"/>
     <w:multiLevelType w:val="hybridMultilevel"/>
     <w:tmpl w:val="4392A036"/>
@@ -19574,205 +22214,205 @@
     <w:abstractNumId w:val="0"/>
   </w:num>
   <w:num w:numId="3" w16cid:durableId="430929122">
-    <w:abstractNumId w:val="114"/>
+    <w:abstractNumId w:val="120"/>
   </w:num>
   <w:num w:numId="4" w16cid:durableId="196352041">
-    <w:abstractNumId w:val="20"/>
+    <w:abstractNumId w:val="21"/>
   </w:num>
   <w:num w:numId="5" w16cid:durableId="561722466">
-    <w:abstractNumId w:val="67"/>
+    <w:abstractNumId w:val="71"/>
   </w:num>
   <w:num w:numId="6" w16cid:durableId="2018262986">
-    <w:abstractNumId w:val="85"/>
+    <w:abstractNumId w:val="89"/>
   </w:num>
   <w:num w:numId="7" w16cid:durableId="1429736574">
-    <w:abstractNumId w:val="99"/>
+    <w:abstractNumId w:val="103"/>
   </w:num>
   <w:num w:numId="8" w16cid:durableId="257253072">
     <w:abstractNumId w:val="3"/>
   </w:num>
   <w:num w:numId="9" w16cid:durableId="369888138">
-    <w:abstractNumId w:val="93"/>
+    <w:abstractNumId w:val="97"/>
   </w:num>
   <w:num w:numId="10" w16cid:durableId="42676421">
-    <w:abstractNumId w:val="59"/>
+    <w:abstractNumId w:val="63"/>
   </w:num>
   <w:num w:numId="11" w16cid:durableId="1457795204">
     <w:abstractNumId w:val="4"/>
   </w:num>
   <w:num w:numId="12" w16cid:durableId="831918425">
-    <w:abstractNumId w:val="51"/>
+    <w:abstractNumId w:val="54"/>
   </w:num>
   <w:num w:numId="13" w16cid:durableId="1799176428">
-    <w:abstractNumId w:val="112"/>
+    <w:abstractNumId w:val="117"/>
   </w:num>
   <w:num w:numId="14" w16cid:durableId="200290829">
-    <w:abstractNumId w:val="81"/>
+    <w:abstractNumId w:val="85"/>
   </w:num>
   <w:num w:numId="15" w16cid:durableId="750351142">
-    <w:abstractNumId w:val="54"/>
+    <w:abstractNumId w:val="57"/>
   </w:num>
   <w:num w:numId="16" w16cid:durableId="1373193763">
-    <w:abstractNumId w:val="84"/>
+    <w:abstractNumId w:val="88"/>
   </w:num>
   <w:num w:numId="17" w16cid:durableId="749041200">
-    <w:abstractNumId w:val="120"/>
+    <w:abstractNumId w:val="126"/>
   </w:num>
   <w:num w:numId="18" w16cid:durableId="539248771">
-    <w:abstractNumId w:val="87"/>
+    <w:abstractNumId w:val="91"/>
   </w:num>
   <w:num w:numId="19" w16cid:durableId="317927421">
-    <w:abstractNumId w:val="17"/>
+    <w:abstractNumId w:val="18"/>
   </w:num>
   <w:num w:numId="20" w16cid:durableId="1207982723">
-    <w:abstractNumId w:val="46"/>
+    <w:abstractNumId w:val="49"/>
   </w:num>
   <w:num w:numId="21" w16cid:durableId="1977222235">
-    <w:abstractNumId w:val="44"/>
+    <w:abstractNumId w:val="47"/>
   </w:num>
   <w:num w:numId="22" w16cid:durableId="617565691">
-    <w:abstractNumId w:val="104"/>
+    <w:abstractNumId w:val="108"/>
   </w:num>
   <w:num w:numId="23" w16cid:durableId="990251772">
-    <w:abstractNumId w:val="122"/>
+    <w:abstractNumId w:val="128"/>
   </w:num>
   <w:num w:numId="24" w16cid:durableId="87889303">
-    <w:abstractNumId w:val="18"/>
+    <w:abstractNumId w:val="19"/>
   </w:num>
   <w:num w:numId="25" w16cid:durableId="1909991800">
-    <w:abstractNumId w:val="14"/>
+    <w:abstractNumId w:val="15"/>
   </w:num>
   <w:num w:numId="26" w16cid:durableId="1180778821">
-    <w:abstractNumId w:val="27"/>
+    <w:abstractNumId w:val="28"/>
   </w:num>
   <w:num w:numId="27" w16cid:durableId="1886404109">
-    <w:abstractNumId w:val="72"/>
+    <w:abstractNumId w:val="76"/>
   </w:num>
   <w:num w:numId="28" w16cid:durableId="716930015">
-    <w:abstractNumId w:val="118"/>
+    <w:abstractNumId w:val="124"/>
   </w:num>
   <w:num w:numId="29" w16cid:durableId="1983607997">
-    <w:abstractNumId w:val="64"/>
+    <w:abstractNumId w:val="68"/>
   </w:num>
   <w:num w:numId="30" w16cid:durableId="1392269104">
-    <w:abstractNumId w:val="28"/>
+    <w:abstractNumId w:val="29"/>
   </w:num>
   <w:num w:numId="31" w16cid:durableId="512493606">
-    <w:abstractNumId w:val="22"/>
+    <w:abstractNumId w:val="23"/>
   </w:num>
   <w:num w:numId="32" w16cid:durableId="1221283965">
     <w:abstractNumId w:val="9"/>
   </w:num>
   <w:num w:numId="33" w16cid:durableId="1712614089">
-    <w:abstractNumId w:val="23"/>
+    <w:abstractNumId w:val="24"/>
   </w:num>
   <w:num w:numId="34" w16cid:durableId="1242370325">
-    <w:abstractNumId w:val="34"/>
+    <w:abstractNumId w:val="36"/>
   </w:num>
   <w:num w:numId="35" w16cid:durableId="685715265">
-    <w:abstractNumId w:val="119"/>
+    <w:abstractNumId w:val="125"/>
   </w:num>
   <w:num w:numId="36" w16cid:durableId="148451321">
-    <w:abstractNumId w:val="53"/>
+    <w:abstractNumId w:val="56"/>
   </w:num>
   <w:num w:numId="37" w16cid:durableId="520512347">
+    <w:abstractNumId w:val="104"/>
+  </w:num>
+  <w:num w:numId="38" w16cid:durableId="684131515">
+    <w:abstractNumId w:val="45"/>
+  </w:num>
+  <w:num w:numId="39" w16cid:durableId="617612737">
+    <w:abstractNumId w:val="77"/>
+  </w:num>
+  <w:num w:numId="40" w16cid:durableId="753816308">
+    <w:abstractNumId w:val="127"/>
+  </w:num>
+  <w:num w:numId="41" w16cid:durableId="1573463385">
+    <w:abstractNumId w:val="25"/>
+  </w:num>
+  <w:num w:numId="42" w16cid:durableId="1906910557">
+    <w:abstractNumId w:val="90"/>
+  </w:num>
+  <w:num w:numId="43" w16cid:durableId="1437410049">
+    <w:abstractNumId w:val="115"/>
+  </w:num>
+  <w:num w:numId="44" w16cid:durableId="419909229">
+    <w:abstractNumId w:val="52"/>
+  </w:num>
+  <w:num w:numId="45" w16cid:durableId="933244866">
     <w:abstractNumId w:val="100"/>
   </w:num>
-  <w:num w:numId="38" w16cid:durableId="684131515">
-    <w:abstractNumId w:val="42"/>
-  </w:num>
-  <w:num w:numId="39" w16cid:durableId="617612737">
-    <w:abstractNumId w:val="73"/>
-  </w:num>
-  <w:num w:numId="40" w16cid:durableId="753816308">
-    <w:abstractNumId w:val="121"/>
-  </w:num>
-  <w:num w:numId="41" w16cid:durableId="1573463385">
-    <w:abstractNumId w:val="24"/>
-  </w:num>
-  <w:num w:numId="42" w16cid:durableId="1906910557">
-    <w:abstractNumId w:val="86"/>
-  </w:num>
-  <w:num w:numId="43" w16cid:durableId="1437410049">
-    <w:abstractNumId w:val="110"/>
-  </w:num>
-  <w:num w:numId="44" w16cid:durableId="419909229">
-    <w:abstractNumId w:val="49"/>
-  </w:num>
-  <w:num w:numId="45" w16cid:durableId="933244866">
-    <w:abstractNumId w:val="96"/>
-  </w:num>
   <w:num w:numId="46" w16cid:durableId="1383557042">
-    <w:abstractNumId w:val="21"/>
+    <w:abstractNumId w:val="22"/>
   </w:num>
   <w:num w:numId="47" w16cid:durableId="694696422">
-    <w:abstractNumId w:val="105"/>
+    <w:abstractNumId w:val="109"/>
   </w:num>
   <w:num w:numId="48" w16cid:durableId="896433654">
-    <w:abstractNumId w:val="113"/>
+    <w:abstractNumId w:val="118"/>
   </w:num>
   <w:num w:numId="49" w16cid:durableId="745952500">
-    <w:abstractNumId w:val="31"/>
+    <w:abstractNumId w:val="32"/>
   </w:num>
   <w:num w:numId="50" w16cid:durableId="1410930373">
-    <w:abstractNumId w:val="83"/>
+    <w:abstractNumId w:val="87"/>
   </w:num>
   <w:num w:numId="51" w16cid:durableId="2125030434">
-    <w:abstractNumId w:val="56"/>
+    <w:abstractNumId w:val="59"/>
   </w:num>
   <w:num w:numId="52" w16cid:durableId="601693841">
-    <w:abstractNumId w:val="43"/>
+    <w:abstractNumId w:val="46"/>
   </w:num>
   <w:num w:numId="53" w16cid:durableId="1695380258">
-    <w:abstractNumId w:val="66"/>
+    <w:abstractNumId w:val="70"/>
   </w:num>
   <w:num w:numId="54" w16cid:durableId="1297294627">
-    <w:abstractNumId w:val="94"/>
+    <w:abstractNumId w:val="98"/>
   </w:num>
   <w:num w:numId="55" w16cid:durableId="470027104">
-    <w:abstractNumId w:val="48"/>
+    <w:abstractNumId w:val="51"/>
   </w:num>
   <w:num w:numId="56" w16cid:durableId="1400130172">
-    <w:abstractNumId w:val="68"/>
+    <w:abstractNumId w:val="72"/>
   </w:num>
   <w:num w:numId="57" w16cid:durableId="1644693217">
     <w:abstractNumId w:val="13"/>
   </w:num>
   <w:num w:numId="58" w16cid:durableId="1826358160">
-    <w:abstractNumId w:val="95"/>
+    <w:abstractNumId w:val="99"/>
   </w:num>
   <w:num w:numId="59" w16cid:durableId="59133122">
-    <w:abstractNumId w:val="109"/>
+    <w:abstractNumId w:val="114"/>
   </w:num>
   <w:num w:numId="60" w16cid:durableId="2141726372">
-    <w:abstractNumId w:val="37"/>
+    <w:abstractNumId w:val="39"/>
   </w:num>
   <w:num w:numId="61" w16cid:durableId="965311964">
-    <w:abstractNumId w:val="40"/>
+    <w:abstractNumId w:val="43"/>
   </w:num>
   <w:num w:numId="62" w16cid:durableId="2011135837">
-    <w:abstractNumId w:val="88"/>
+    <w:abstractNumId w:val="92"/>
   </w:num>
   <w:num w:numId="63" w16cid:durableId="599029599">
-    <w:abstractNumId w:val="70"/>
+    <w:abstractNumId w:val="74"/>
   </w:num>
   <w:num w:numId="64" w16cid:durableId="1798260193">
-    <w:abstractNumId w:val="25"/>
+    <w:abstractNumId w:val="26"/>
   </w:num>
   <w:num w:numId="65" w16cid:durableId="1858232079">
     <w:abstractNumId w:val="8"/>
   </w:num>
   <w:num w:numId="66" w16cid:durableId="92749679">
-    <w:abstractNumId w:val="60"/>
+    <w:abstractNumId w:val="64"/>
   </w:num>
   <w:num w:numId="67" w16cid:durableId="1905677929">
-    <w:abstractNumId w:val="58"/>
+    <w:abstractNumId w:val="62"/>
   </w:num>
   <w:num w:numId="68" w16cid:durableId="1470396922">
-    <w:abstractNumId w:val="78"/>
+    <w:abstractNumId w:val="82"/>
   </w:num>
   <w:num w:numId="69" w16cid:durableId="1642079391">
-    <w:abstractNumId w:val="47"/>
+    <w:abstractNumId w:val="50"/>
   </w:num>
   <w:num w:numId="70" w16cid:durableId="1014645170">
     <w:abstractNumId w:val="11"/>
@@ -19781,160 +22421,178 @@
     <w:abstractNumId w:val="10"/>
   </w:num>
   <w:num w:numId="72" w16cid:durableId="367029791">
-    <w:abstractNumId w:val="90"/>
+    <w:abstractNumId w:val="94"/>
   </w:num>
   <w:num w:numId="73" w16cid:durableId="1192962991">
-    <w:abstractNumId w:val="38"/>
+    <w:abstractNumId w:val="40"/>
   </w:num>
   <w:num w:numId="74" w16cid:durableId="1945336323">
-    <w:abstractNumId w:val="26"/>
+    <w:abstractNumId w:val="27"/>
   </w:num>
   <w:num w:numId="75" w16cid:durableId="274218347">
-    <w:abstractNumId w:val="111"/>
+    <w:abstractNumId w:val="116"/>
   </w:num>
   <w:num w:numId="76" w16cid:durableId="888879572">
+    <w:abstractNumId w:val="69"/>
+  </w:num>
+  <w:num w:numId="77" w16cid:durableId="139083243">
+    <w:abstractNumId w:val="58"/>
+  </w:num>
+  <w:num w:numId="78" w16cid:durableId="508184073">
+    <w:abstractNumId w:val="20"/>
+  </w:num>
+  <w:num w:numId="79" w16cid:durableId="675419055">
+    <w:abstractNumId w:val="93"/>
+  </w:num>
+  <w:num w:numId="80" w16cid:durableId="1107115732">
+    <w:abstractNumId w:val="33"/>
+  </w:num>
+  <w:num w:numId="81" w16cid:durableId="1979798372">
+    <w:abstractNumId w:val="67"/>
+  </w:num>
+  <w:num w:numId="82" w16cid:durableId="858472404">
+    <w:abstractNumId w:val="101"/>
+  </w:num>
+  <w:num w:numId="83" w16cid:durableId="342904985">
+    <w:abstractNumId w:val="86"/>
+  </w:num>
+  <w:num w:numId="84" w16cid:durableId="969747259">
+    <w:abstractNumId w:val="105"/>
+  </w:num>
+  <w:num w:numId="85" w16cid:durableId="280645685">
+    <w:abstractNumId w:val="53"/>
+  </w:num>
+  <w:num w:numId="86" w16cid:durableId="787623406">
+    <w:abstractNumId w:val="75"/>
+  </w:num>
+  <w:num w:numId="87" w16cid:durableId="1675914168">
     <w:abstractNumId w:val="65"/>
   </w:num>
-  <w:num w:numId="77" w16cid:durableId="139083243">
-    <w:abstractNumId w:val="55"/>
-  </w:num>
-  <w:num w:numId="78" w16cid:durableId="508184073">
-    <w:abstractNumId w:val="19"/>
-  </w:num>
-  <w:num w:numId="79" w16cid:durableId="675419055">
-    <w:abstractNumId w:val="89"/>
-  </w:num>
-  <w:num w:numId="80" w16cid:durableId="1107115732">
-    <w:abstractNumId w:val="32"/>
-  </w:num>
-  <w:num w:numId="81" w16cid:durableId="1979798372">
-    <w:abstractNumId w:val="63"/>
-  </w:num>
-  <w:num w:numId="82" w16cid:durableId="858472404">
-    <w:abstractNumId w:val="97"/>
-  </w:num>
-  <w:num w:numId="83" w16cid:durableId="342904985">
-    <w:abstractNumId w:val="82"/>
-  </w:num>
-  <w:num w:numId="84" w16cid:durableId="969747259">
-    <w:abstractNumId w:val="101"/>
-  </w:num>
-  <w:num w:numId="85" w16cid:durableId="280645685">
-    <w:abstractNumId w:val="50"/>
-  </w:num>
-  <w:num w:numId="86" w16cid:durableId="787623406">
-    <w:abstractNumId w:val="71"/>
-  </w:num>
-  <w:num w:numId="87" w16cid:durableId="1675914168">
-    <w:abstractNumId w:val="61"/>
-  </w:num>
   <w:num w:numId="88" w16cid:durableId="1478961368">
-    <w:abstractNumId w:val="80"/>
+    <w:abstractNumId w:val="84"/>
   </w:num>
   <w:num w:numId="89" w16cid:durableId="1442409705">
-    <w:abstractNumId w:val="35"/>
+    <w:abstractNumId w:val="37"/>
   </w:num>
   <w:num w:numId="90" w16cid:durableId="911087086">
     <w:abstractNumId w:val="5"/>
   </w:num>
   <w:num w:numId="91" w16cid:durableId="1052191072">
-    <w:abstractNumId w:val="107"/>
+    <w:abstractNumId w:val="111"/>
   </w:num>
   <w:num w:numId="92" w16cid:durableId="2131582869">
-    <w:abstractNumId w:val="29"/>
+    <w:abstractNumId w:val="30"/>
   </w:num>
   <w:num w:numId="93" w16cid:durableId="1851139973">
-    <w:abstractNumId w:val="39"/>
+    <w:abstractNumId w:val="41"/>
   </w:num>
   <w:num w:numId="94" w16cid:durableId="1571228223">
-    <w:abstractNumId w:val="106"/>
+    <w:abstractNumId w:val="110"/>
   </w:num>
   <w:num w:numId="95" w16cid:durableId="365983225">
-    <w:abstractNumId w:val="33"/>
+    <w:abstractNumId w:val="34"/>
   </w:num>
   <w:num w:numId="96" w16cid:durableId="1888449488">
-    <w:abstractNumId w:val="62"/>
+    <w:abstractNumId w:val="66"/>
   </w:num>
   <w:num w:numId="97" w16cid:durableId="80103095">
-    <w:abstractNumId w:val="57"/>
+    <w:abstractNumId w:val="60"/>
   </w:num>
   <w:num w:numId="98" w16cid:durableId="238945613">
-    <w:abstractNumId w:val="52"/>
+    <w:abstractNumId w:val="55"/>
   </w:num>
   <w:num w:numId="99" w16cid:durableId="1746802385">
-    <w:abstractNumId w:val="108"/>
+    <w:abstractNumId w:val="112"/>
   </w:num>
   <w:num w:numId="100" w16cid:durableId="2022538650">
     <w:abstractNumId w:val="1"/>
   </w:num>
   <w:num w:numId="101" w16cid:durableId="1251936167">
-    <w:abstractNumId w:val="74"/>
+    <w:abstractNumId w:val="78"/>
   </w:num>
   <w:num w:numId="102" w16cid:durableId="1344747225">
-    <w:abstractNumId w:val="103"/>
+    <w:abstractNumId w:val="107"/>
   </w:num>
   <w:num w:numId="103" w16cid:durableId="201482760">
-    <w:abstractNumId w:val="76"/>
+    <w:abstractNumId w:val="80"/>
   </w:num>
   <w:num w:numId="104" w16cid:durableId="4671034">
-    <w:abstractNumId w:val="117"/>
+    <w:abstractNumId w:val="123"/>
   </w:num>
   <w:num w:numId="105" w16cid:durableId="722677132">
-    <w:abstractNumId w:val="92"/>
+    <w:abstractNumId w:val="96"/>
   </w:num>
   <w:num w:numId="106" w16cid:durableId="1903325661">
-    <w:abstractNumId w:val="30"/>
+    <w:abstractNumId w:val="31"/>
   </w:num>
   <w:num w:numId="107" w16cid:durableId="701711484">
-    <w:abstractNumId w:val="69"/>
+    <w:abstractNumId w:val="73"/>
   </w:num>
   <w:num w:numId="108" w16cid:durableId="1039159008">
-    <w:abstractNumId w:val="45"/>
+    <w:abstractNumId w:val="48"/>
   </w:num>
   <w:num w:numId="109" w16cid:durableId="2123256130">
-    <w:abstractNumId w:val="116"/>
+    <w:abstractNumId w:val="122"/>
   </w:num>
   <w:num w:numId="110" w16cid:durableId="1549994436">
-    <w:abstractNumId w:val="16"/>
+    <w:abstractNumId w:val="17"/>
   </w:num>
   <w:num w:numId="111" w16cid:durableId="1171021806">
-    <w:abstractNumId w:val="75"/>
+    <w:abstractNumId w:val="79"/>
   </w:num>
   <w:num w:numId="112" w16cid:durableId="155339717">
-    <w:abstractNumId w:val="41"/>
+    <w:abstractNumId w:val="44"/>
   </w:num>
   <w:num w:numId="113" w16cid:durableId="1056509485">
-    <w:abstractNumId w:val="15"/>
+    <w:abstractNumId w:val="16"/>
   </w:num>
   <w:num w:numId="114" w16cid:durableId="683434606">
     <w:abstractNumId w:val="7"/>
   </w:num>
   <w:num w:numId="115" w16cid:durableId="1999263368">
-    <w:abstractNumId w:val="79"/>
+    <w:abstractNumId w:val="83"/>
   </w:num>
   <w:num w:numId="116" w16cid:durableId="1226913826">
-    <w:abstractNumId w:val="91"/>
+    <w:abstractNumId w:val="95"/>
   </w:num>
   <w:num w:numId="117" w16cid:durableId="671639621">
     <w:abstractNumId w:val="6"/>
   </w:num>
   <w:num w:numId="118" w16cid:durableId="847409966">
-    <w:abstractNumId w:val="115"/>
+    <w:abstractNumId w:val="121"/>
   </w:num>
   <w:num w:numId="119" w16cid:durableId="608201823">
     <w:abstractNumId w:val="12"/>
   </w:num>
   <w:num w:numId="120" w16cid:durableId="53968059">
-    <w:abstractNumId w:val="77"/>
+    <w:abstractNumId w:val="81"/>
   </w:num>
   <w:num w:numId="121" w16cid:durableId="484590875">
+    <w:abstractNumId w:val="106"/>
+  </w:num>
+  <w:num w:numId="122" w16cid:durableId="451824905">
     <w:abstractNumId w:val="102"/>
   </w:num>
-  <w:num w:numId="122" w16cid:durableId="451824905">
-    <w:abstractNumId w:val="98"/>
+  <w:num w:numId="123" w16cid:durableId="270934745">
+    <w:abstractNumId w:val="38"/>
   </w:num>
-  <w:num w:numId="123" w16cid:durableId="270934745">
-    <w:abstractNumId w:val="36"/>
+  <w:num w:numId="124" w16cid:durableId="1265305562">
+    <w:abstractNumId w:val="35"/>
+  </w:num>
+  <w:num w:numId="125" w16cid:durableId="1058164921">
+    <w:abstractNumId w:val="113"/>
+  </w:num>
+  <w:num w:numId="126" w16cid:durableId="1785686643">
+    <w:abstractNumId w:val="42"/>
+  </w:num>
+  <w:num w:numId="127" w16cid:durableId="49501647">
+    <w:abstractNumId w:val="14"/>
+  </w:num>
+  <w:num w:numId="128" w16cid:durableId="73626661">
+    <w:abstractNumId w:val="61"/>
+  </w:num>
+  <w:num w:numId="129" w16cid:durableId="770128667">
+    <w:abstractNumId w:val="119"/>
   </w:num>
   <w:numIdMacAtCleanup w:val="92"/>
 </w:numbering>
@@ -21064,6 +23722,19 @@
     <w:uiPriority w:val="99"/>
     <w:rsid w:val="00DD1AEC"/>
   </w:style>
+  <w:style w:type="paragraph" w:customStyle="1" w:styleId="font-claude-response-body">
+    <w:name w:val="font-claude-response-body"/>
+    <w:basedOn w:val="Normal"/>
+    <w:rsid w:val="009F4B65"/>
+    <w:pPr>
+      <w:spacing w:before="100" w:beforeAutospacing="1" w:after="100" w:afterAutospacing="1" w:line="240" w:lineRule="auto"/>
+    </w:pPr>
+    <w:rPr>
+      <w:rFonts w:ascii="Times New Roman" w:eastAsia="Times New Roman" w:hAnsi="Times New Roman" w:cs="Times New Roman"/>
+      <w:kern w:val="0"/>
+      <w14:ligatures w14:val="none"/>
+    </w:rPr>
+  </w:style>
 </w:styles>
 </file>
 
@@ -21233,6 +23904,7 @@
     <w:rsid w:val="008A60A2"/>
     <w:rsid w:val="00941874"/>
     <w:rsid w:val="00962A0F"/>
+    <w:rsid w:val="0099361B"/>
     <w:rsid w:val="009B39DF"/>
     <w:rsid w:val="009D4C8C"/>
     <w:rsid w:val="00A31B30"/>
@@ -21248,6 +23920,7 @@
     <w:rsid w:val="00C30DF3"/>
     <w:rsid w:val="00C53AA7"/>
     <w:rsid w:val="00D31E50"/>
+    <w:rsid w:val="00D62B77"/>
     <w:rsid w:val="00D645CC"/>
     <w:rsid w:val="00DA257D"/>
     <w:rsid w:val="00DA6CC6"/>

</xml_diff>

<commit_message>
A grade evaluation completed
</commit_message>
<xml_diff>
--- a/docs/IR_CW_comscds241p-002.docx
+++ b/docs/IR_CW_comscds241p-002.docx
@@ -2304,7 +2304,13 @@
       </w:pPr>
       <w:r>
         <w:lastRenderedPageBreak/>
-        <w:t>High-Level Architecture</w:t>
+        <w:t xml:space="preserve">High-Level </w:t>
+      </w:r>
+      <w:r>
+        <w:t xml:space="preserve">System </w:t>
+      </w:r>
+      <w:r>
+        <w:t>Architecture</w:t>
       </w:r>
     </w:p>
     <w:p/>
@@ -2504,12 +2510,18 @@
       </w:pPr>
       <w:r>
         <w:lastRenderedPageBreak/>
+        <w:t xml:space="preserve">System </w:t>
+      </w:r>
+      <w:r>
         <w:t>Architectural Diagram</w:t>
       </w:r>
     </w:p>
     <w:p/>
     <w:p>
       <w:r>
+        <w:rPr>
+          <w:noProof/>
+        </w:rPr>
         <w:drawing>
           <wp:inline distT="0" distB="0" distL="0" distR="0" wp14:anchorId="6E1C919F" wp14:editId="174873E9">
             <wp:extent cx="5423218" cy="4245996"/>
@@ -2564,263 +2576,840 @@
     <w:p>
       <w:pPr>
         <w:spacing w:after="0"/>
-      </w:pPr>
-      <w:r>
-        <w:t>1. Document Processing Layer</w:t>
-      </w:r>
-    </w:p>
-    <w:p>
-      <w:pPr>
+        <w:rPr>
+          <w:b/>
+          <w:bCs/>
+        </w:rPr>
+      </w:pPr>
+      <w:r>
+        <w:rPr>
+          <w:b/>
+          <w:bCs/>
+        </w:rPr>
+        <w:t xml:space="preserve">System </w:t>
+      </w:r>
+      <w:r>
+        <w:rPr>
+          <w:b/>
+          <w:bCs/>
+        </w:rPr>
+        <w:t>Architecture Explanation</w:t>
+      </w:r>
+    </w:p>
+    <w:p>
+      <w:pPr>
+        <w:spacing w:after="0"/>
+      </w:pPr>
+    </w:p>
+    <w:p>
+      <w:pPr>
+        <w:pStyle w:val="ListParagraph"/>
         <w:numPr>
           <w:ilvl w:val="0"/>
-          <w:numId w:val="124"/>
+          <w:numId w:val="130"/>
         </w:numPr>
         <w:spacing w:after="0"/>
       </w:pPr>
       <w:r>
-        <w:t>Strategic &amp; Action Plans: These are your raw data inputs</w:t>
-      </w:r>
-      <w:r>
-        <w:t xml:space="preserve"> </w:t>
-      </w:r>
-      <w:r>
-        <w:t>the high-level 5-year vision and the specific yearly to-do lists.</w:t>
-      </w:r>
-    </w:p>
-    <w:p>
-      <w:pPr>
+        <w:t>Document Processing Layer</w:t>
+      </w:r>
+    </w:p>
+    <w:p>
+      <w:pPr>
+        <w:spacing w:before="240"/>
+      </w:pPr>
+      <w:r>
+        <w:t>This is the entry point where raw business documents are converted into structured data.</w:t>
+      </w:r>
+    </w:p>
+    <w:p>
+      <w:pPr>
+        <w:spacing w:after="0"/>
+      </w:pPr>
+      <w:r>
+        <w:rPr>
+          <w:b/>
+          <w:bCs/>
+        </w:rPr>
+        <w:t>Component</w:t>
+      </w:r>
+      <w:r>
+        <w:t xml:space="preserve">: </w:t>
+      </w:r>
+      <w:proofErr w:type="spellStart"/>
+      <w:r>
+        <w:t>DocumentProcessor</w:t>
+      </w:r>
+      <w:proofErr w:type="spellEnd"/>
+      <w:r>
+        <w:t xml:space="preserve"> class (document_processor.py)</w:t>
+      </w:r>
+    </w:p>
+    <w:p>
+      <w:pPr>
+        <w:spacing w:after="0"/>
+      </w:pPr>
+      <w:r>
+        <w:rPr>
+          <w:b/>
+          <w:bCs/>
+        </w:rPr>
+        <w:t>Function</w:t>
+      </w:r>
+      <w:r>
+        <w:t>: Reads Microsoft Word documents (.docx format) and extracts Strategic Objectives from the 5-year Strategic Plan and Action Items from the annual Action Plans</w:t>
+      </w:r>
+    </w:p>
+    <w:p>
+      <w:pPr>
+        <w:spacing w:after="0"/>
+      </w:pPr>
+      <w:r>
+        <w:rPr>
+          <w:b/>
+          <w:bCs/>
+        </w:rPr>
+        <w:t>Key Feature</w:t>
+      </w:r>
+      <w:r>
+        <w:t xml:space="preserve">: Applies domain-specific text cleaning by removing common </w:t>
+      </w:r>
+      <w:proofErr w:type="spellStart"/>
+      <w:r>
+        <w:t>stopwords</w:t>
+      </w:r>
+      <w:proofErr w:type="spellEnd"/>
+      <w:r>
+        <w:t xml:space="preserve"> like "Brandix" and "ISPS" to reduce noise in the semantic analysis</w:t>
+      </w:r>
+    </w:p>
+    <w:p>
+      <w:pPr>
+        <w:spacing w:after="0"/>
+      </w:pPr>
+      <w:r>
+        <w:rPr>
+          <w:b/>
+          <w:bCs/>
+        </w:rPr>
+        <w:t>Output</w:t>
+      </w:r>
+      <w:r>
+        <w:t>: Structured JSON objects with IDs, titles, descriptions, and cleaned text</w:t>
+      </w:r>
+    </w:p>
+    <w:p>
+      <w:pPr>
+        <w:spacing w:after="0"/>
+      </w:pPr>
+    </w:p>
+    <w:p>
+      <w:pPr>
+        <w:spacing w:after="0"/>
+      </w:pPr>
+    </w:p>
+    <w:p>
+      <w:pPr>
+        <w:spacing w:after="0"/>
+      </w:pPr>
+    </w:p>
+    <w:p>
+      <w:pPr>
+        <w:spacing w:after="0"/>
+      </w:pPr>
+    </w:p>
+    <w:p>
+      <w:pPr>
+        <w:pStyle w:val="ListParagraph"/>
         <w:numPr>
           <w:ilvl w:val="0"/>
-          <w:numId w:val="124"/>
+          <w:numId w:val="130"/>
         </w:numPr>
         <w:spacing w:after="0"/>
       </w:pPr>
       <w:r>
-        <w:t xml:space="preserve">Document Processor: The entry point. It cleans the text and extracts IDs and "Pillars" from your </w:t>
-      </w:r>
-      <w:r>
-        <w:t>.docx</w:t>
-      </w:r>
-      <w:r>
-        <w:t xml:space="preserve"> files so the AI knows the context.</w:t>
-      </w:r>
-    </w:p>
-    <w:p>
-      <w:pPr>
-        <w:spacing w:after="0"/>
-      </w:pPr>
-      <w:r>
-        <w:t>2. AI &amp; Embedding Layer</w:t>
-      </w:r>
-    </w:p>
-    <w:p>
-      <w:pPr>
+        <w:lastRenderedPageBreak/>
+        <w:t>AI &amp; Embedding Layer</w:t>
+      </w:r>
+    </w:p>
+    <w:p>
+      <w:pPr>
+        <w:spacing w:before="240"/>
+      </w:pPr>
+      <w:r>
+        <w:t>Transforms human-readable text into mathematical vectors (embeddings) that machines can compare.</w:t>
+      </w:r>
+    </w:p>
+    <w:p>
+      <w:pPr>
+        <w:spacing w:after="0"/>
+      </w:pPr>
+      <w:r>
+        <w:rPr>
+          <w:b/>
+          <w:bCs/>
+        </w:rPr>
+        <w:t>Component</w:t>
+      </w:r>
+      <w:r>
+        <w:t xml:space="preserve">: </w:t>
+      </w:r>
+      <w:proofErr w:type="spellStart"/>
+      <w:r>
+        <w:t>EmbeddingEngine</w:t>
+      </w:r>
+      <w:proofErr w:type="spellEnd"/>
+      <w:r>
+        <w:t xml:space="preserve"> class (embedding_engine.py)</w:t>
+      </w:r>
+    </w:p>
+    <w:p>
+      <w:pPr>
+        <w:spacing w:after="0"/>
+      </w:pPr>
+      <w:r>
+        <w:rPr>
+          <w:b/>
+          <w:bCs/>
+        </w:rPr>
+        <w:t>Technology</w:t>
+      </w:r>
+      <w:r>
+        <w:t>: Uses the Sentence-BERT model (all-MiniLM-L6-v2) to create 384-dimensional vector representations of text</w:t>
+      </w:r>
+    </w:p>
+    <w:p>
+      <w:pPr>
+        <w:spacing w:after="0"/>
+      </w:pPr>
+      <w:r>
+        <w:rPr>
+          <w:b/>
+          <w:bCs/>
+        </w:rPr>
+        <w:t>Vector Store</w:t>
+      </w:r>
+      <w:r>
+        <w:t>: Implements FAISS (Facebook AI Similarity Search) index (vector_store.py) for efficient similarity searches across thousands of document pairs</w:t>
+      </w:r>
+    </w:p>
+    <w:p>
+      <w:pPr>
+        <w:spacing w:after="0"/>
+      </w:pPr>
+      <w:r>
+        <w:rPr>
+          <w:b/>
+          <w:bCs/>
+        </w:rPr>
+        <w:t>Similarity Calculation</w:t>
+      </w:r>
+      <w:r>
+        <w:t>: Uses Cosine Similarity to measure semantic alignment between objectives and actions</w:t>
+      </w:r>
+    </w:p>
+    <w:p>
+      <w:pPr>
+        <w:spacing w:after="0"/>
+      </w:pPr>
+      <w:r>
+        <w:rPr>
+          <w:b/>
+          <w:bCs/>
+        </w:rPr>
+        <w:t>Score Enhancement</w:t>
+      </w:r>
+      <w:r>
+        <w:t>: Applies keyword overlap boosting (up to +15%) to reward exact term matches, improving precision</w:t>
+      </w:r>
+    </w:p>
+    <w:p>
+      <w:pPr>
+        <w:spacing w:after="0"/>
+      </w:pPr>
+    </w:p>
+    <w:p>
+      <w:pPr>
+        <w:spacing w:after="0"/>
+      </w:pPr>
+      <w:r>
+        <w:t>3. Alignment &amp; Strategy Layer</w:t>
+      </w:r>
+    </w:p>
+    <w:p>
+      <w:pPr>
+        <w:spacing w:before="240"/>
+      </w:pPr>
+      <w:r>
+        <w:t>Orchestrates the core business logic to identify how well actions support strategic objectives.</w:t>
+      </w:r>
+    </w:p>
+    <w:p>
+      <w:pPr>
+        <w:spacing w:after="0"/>
+      </w:pPr>
+      <w:r>
+        <w:rPr>
+          <w:b/>
+          <w:bCs/>
+        </w:rPr>
+        <w:t>Component</w:t>
+      </w:r>
+      <w:r>
+        <w:t xml:space="preserve">: </w:t>
+      </w:r>
+      <w:proofErr w:type="spellStart"/>
+      <w:r>
+        <w:t>SynchronizationEngine</w:t>
+      </w:r>
+      <w:proofErr w:type="spellEnd"/>
+      <w:r>
+        <w:t xml:space="preserve"> class (synchronization_engine.py)</w:t>
+      </w:r>
+    </w:p>
+    <w:p>
+      <w:pPr>
+        <w:spacing w:after="0"/>
+      </w:pPr>
+      <w:r>
+        <w:rPr>
+          <w:b/>
+          <w:bCs/>
+        </w:rPr>
+        <w:t>Synchronization Analysis</w:t>
+      </w:r>
+      <w:r>
+        <w:t>: Compares every Strategic Objective against every Action Item using the similarity matrix to find the best matches</w:t>
+      </w:r>
+    </w:p>
+    <w:p>
+      <w:pPr>
+        <w:spacing w:after="0"/>
+      </w:pPr>
+      <w:r>
+        <w:rPr>
+          <w:b/>
+          <w:bCs/>
+        </w:rPr>
+        <w:t>Gap Detection</w:t>
+      </w:r>
+      <w:r>
+        <w:t>: Identifies "orphan" objectives (those without strong action support) and "orphan" actions (not aligned to any objective)</w:t>
+      </w:r>
+    </w:p>
+    <w:p>
+      <w:pPr>
+        <w:spacing w:after="0"/>
+      </w:pPr>
+      <w:r>
+        <w:rPr>
+          <w:b/>
+          <w:bCs/>
+        </w:rPr>
+        <w:t>Pillar-wise Analysis</w:t>
+      </w:r>
+      <w:r>
+        <w:t>: Groups results by strategic pillars (e.g., Environmental, Social, Economic) for stakeholder reporting</w:t>
+      </w:r>
+    </w:p>
+    <w:p>
+      <w:pPr>
+        <w:spacing w:after="0"/>
+      </w:pPr>
+      <w:r>
+        <w:rPr>
+          <w:b/>
+          <w:bCs/>
+        </w:rPr>
+        <w:t>Classification Thresholds</w:t>
+      </w:r>
+      <w:r>
+        <w:t>: Uses configurable thresholds (Strong ≥70%, Moderate ≥50%) defined in config.py</w:t>
+      </w:r>
+    </w:p>
+    <w:p>
+      <w:pPr>
+        <w:spacing w:after="0"/>
+      </w:pPr>
+    </w:p>
+    <w:p>
+      <w:pPr>
+        <w:spacing w:after="0"/>
+      </w:pPr>
+      <w:r>
+        <w:t>4. RAG &amp; LLM Layer (Optional Enhancement)</w:t>
+      </w:r>
+    </w:p>
+    <w:p>
+      <w:pPr>
+        <w:spacing w:before="240"/>
+      </w:pPr>
+      <w:r>
+        <w:t>Generates AI-powered improvement suggestions using Retrieval-Augmented Generation.</w:t>
+      </w:r>
+    </w:p>
+    <w:p>
+      <w:pPr>
+        <w:spacing w:after="0"/>
+      </w:pPr>
+      <w:r>
+        <w:rPr>
+          <w:b/>
+          <w:bCs/>
+        </w:rPr>
+        <w:t>RAG Pipeline</w:t>
+      </w:r>
+      <w:r>
+        <w:t>: Combines FAISS retrieval with LLM generation</w:t>
+      </w:r>
+    </w:p>
+    <w:p>
+      <w:pPr>
+        <w:spacing w:after="0"/>
+      </w:pPr>
+      <w:r>
+        <w:rPr>
+          <w:b/>
+          <w:bCs/>
+        </w:rPr>
+        <w:t>LLM Engine</w:t>
+      </w:r>
+      <w:r>
+        <w:t>: Integrates with Ollama (running Phi-3 Mini model locally)</w:t>
+      </w:r>
+    </w:p>
+    <w:p>
+      <w:pPr>
+        <w:spacing w:after="0"/>
+      </w:pPr>
+      <w:r>
+        <w:rPr>
+          <w:b/>
+          <w:bCs/>
+        </w:rPr>
+        <w:t>Function</w:t>
+      </w:r>
+      <w:r>
+        <w:t>: For gaps identified in the Alignment Layer, the LLM generates specific, actionable recommendations to improve strategic coverage</w:t>
+      </w:r>
+    </w:p>
+    <w:p>
+      <w:pPr>
+        <w:spacing w:after="0"/>
+      </w:pPr>
+    </w:p>
+    <w:p>
+      <w:pPr>
+        <w:spacing w:after="0"/>
+      </w:pPr>
+    </w:p>
+    <w:p>
+      <w:pPr>
+        <w:spacing w:after="0"/>
+      </w:pPr>
+    </w:p>
+    <w:p>
+      <w:pPr>
+        <w:spacing w:after="0"/>
+      </w:pPr>
+    </w:p>
+    <w:p>
+      <w:pPr>
+        <w:spacing w:after="0"/>
+      </w:pPr>
+    </w:p>
+    <w:p>
+      <w:pPr>
+        <w:spacing w:after="0"/>
+      </w:pPr>
+    </w:p>
+    <w:p>
+      <w:pPr>
+        <w:spacing w:after="0"/>
+      </w:pPr>
+      <w:r>
+        <w:lastRenderedPageBreak/>
+        <w:t>5. Evaluation Layer</w:t>
+      </w:r>
+    </w:p>
+    <w:p>
+      <w:pPr>
+        <w:spacing w:before="240"/>
+      </w:pPr>
+      <w:r>
+        <w:t>Validates system accuracy against expert-annotated ground truth data.</w:t>
+      </w:r>
+    </w:p>
+    <w:p>
+      <w:pPr>
+        <w:spacing w:after="0"/>
+      </w:pPr>
+      <w:r>
+        <w:rPr>
+          <w:b/>
+          <w:bCs/>
+        </w:rPr>
+        <w:t>Component</w:t>
+      </w:r>
+      <w:r>
+        <w:t xml:space="preserve">: </w:t>
+      </w:r>
+      <w:proofErr w:type="spellStart"/>
+      <w:r>
+        <w:t>TestingFramework</w:t>
+      </w:r>
+      <w:proofErr w:type="spellEnd"/>
+      <w:r>
+        <w:t xml:space="preserve"> class (testing_framework.py)</w:t>
+      </w:r>
+    </w:p>
+    <w:p>
+      <w:pPr>
+        <w:spacing w:after="0"/>
+      </w:pPr>
+      <w:r>
+        <w:rPr>
+          <w:b/>
+          <w:bCs/>
+        </w:rPr>
+        <w:t>Ground Truth</w:t>
+      </w:r>
+      <w:r>
+        <w:t>: Expert-validated objective-action pairs with expected alignment labels stored in JSON format</w:t>
+      </w:r>
+    </w:p>
+    <w:p>
+      <w:pPr>
+        <w:spacing w:after="0"/>
+      </w:pPr>
+      <w:r>
+        <w:rPr>
+          <w:b/>
+          <w:bCs/>
+        </w:rPr>
+        <w:t>Metrics Calculated</w:t>
+      </w:r>
+      <w:r>
+        <w:t>:</w:t>
+      </w:r>
+    </w:p>
+    <w:p>
+      <w:pPr>
+        <w:pStyle w:val="ListParagraph"/>
         <w:numPr>
           <w:ilvl w:val="0"/>
-          <w:numId w:val="125"/>
+          <w:numId w:val="131"/>
         </w:numPr>
         <w:spacing w:after="0"/>
       </w:pPr>
       <w:r>
-        <w:t>Embedding Engine: Converts sentences into "Vectors" (lists of numbers). This allows the computer to calculate "meaning" mathematically.</w:t>
-      </w:r>
-    </w:p>
-    <w:p>
-      <w:pPr>
+        <w:t xml:space="preserve">Classification Accuracy: How </w:t>
+      </w:r>
+      <w:proofErr w:type="gramStart"/>
+      <w:r>
+        <w:t>often</w:t>
+      </w:r>
+      <w:proofErr w:type="gramEnd"/>
+      <w:r>
+        <w:t xml:space="preserve"> the system correctly predicts "Strong," "Moderate," or "Weak" alignment</w:t>
+      </w:r>
+    </w:p>
+    <w:p>
+      <w:pPr>
+        <w:pStyle w:val="ListParagraph"/>
         <w:numPr>
           <w:ilvl w:val="0"/>
-          <w:numId w:val="125"/>
+          <w:numId w:val="131"/>
         </w:numPr>
         <w:spacing w:after="0"/>
       </w:pPr>
       <w:r>
-        <w:t>Vector Store (FAISS): An optimized library from Meta (Facebook) that acts like a specialized database for searching through those numbers at lightning speed.</w:t>
-      </w:r>
-    </w:p>
-    <w:p>
-      <w:pPr>
+        <w:t>Precision, Recall, F1-Score: Per-class performance metrics</w:t>
+      </w:r>
+    </w:p>
+    <w:p>
+      <w:pPr>
+        <w:pStyle w:val="ListParagraph"/>
         <w:numPr>
           <w:ilvl w:val="0"/>
-          <w:numId w:val="125"/>
+          <w:numId w:val="131"/>
         </w:numPr>
         <w:spacing w:after="0"/>
       </w:pPr>
       <w:r>
-        <w:t xml:space="preserve">Score Sharpening: My custom mathematical stage. It turns </w:t>
-      </w:r>
-      <w:proofErr w:type="gramStart"/>
-      <w:r>
-        <w:t>up</w:t>
-      </w:r>
-      <w:proofErr w:type="gramEnd"/>
-      <w:r>
-        <w:t xml:space="preserve"> the "Contrast" on similarity scores to clearly separate the strong matches from the noise.</w:t>
-      </w:r>
-    </w:p>
-    <w:p>
-      <w:pPr>
-        <w:spacing w:after="0"/>
-      </w:pPr>
-      <w:r>
-        <w:t>3. Alignment &amp; Strategy Layer</w:t>
-      </w:r>
-    </w:p>
-    <w:p>
-      <w:pPr>
+        <w:t>Correlation Coefficient: How well similarity scores match expert scores</w:t>
+      </w:r>
+    </w:p>
+    <w:p>
+      <w:pPr>
+        <w:spacing w:after="0"/>
+      </w:pPr>
+      <w:r>
+        <w:rPr>
+          <w:b/>
+          <w:bCs/>
+        </w:rPr>
+        <w:t>Grading System</w:t>
+      </w:r>
+      <w:r>
+        <w:t>: Automated A</w:t>
+      </w:r>
+      <w:r>
+        <w:t xml:space="preserve"> to </w:t>
+      </w:r>
+      <w:r>
+        <w:t>F grading based on overall performance</w:t>
+      </w:r>
+    </w:p>
+    <w:p>
+      <w:pPr>
+        <w:spacing w:after="0"/>
+      </w:pPr>
+    </w:p>
+    <w:p>
+      <w:pPr>
+        <w:spacing w:after="0"/>
+      </w:pPr>
+      <w:r>
+        <w:t>6. User Interface Layer</w:t>
+      </w:r>
+    </w:p>
+    <w:p>
+      <w:pPr>
+        <w:spacing w:before="240"/>
+      </w:pPr>
+      <w:r>
+        <w:t>Provides an interactive web-based dashboard for business users.</w:t>
+      </w:r>
+    </w:p>
+    <w:p>
+      <w:pPr>
+        <w:spacing w:after="0"/>
+      </w:pPr>
+      <w:r>
+        <w:rPr>
+          <w:b/>
+          <w:bCs/>
+        </w:rPr>
+        <w:t>Framework</w:t>
+      </w:r>
+      <w:r>
+        <w:t xml:space="preserve">: </w:t>
+      </w:r>
+      <w:proofErr w:type="spellStart"/>
+      <w:r>
+        <w:t>Streamlit</w:t>
+      </w:r>
+      <w:proofErr w:type="spellEnd"/>
+      <w:r>
+        <w:t xml:space="preserve"> (Home.py and pages directory)</w:t>
+      </w:r>
+    </w:p>
+    <w:p>
+      <w:pPr>
+        <w:spacing w:after="0"/>
+      </w:pPr>
+      <w:r>
+        <w:rPr>
+          <w:b/>
+          <w:bCs/>
+        </w:rPr>
+        <w:t>Key Features</w:t>
+      </w:r>
+      <w:r>
+        <w:t>:</w:t>
+      </w:r>
+      <w:r>
+        <w:t xml:space="preserve"> </w:t>
+      </w:r>
+      <w:r>
+        <w:t>Switch between 2026-2030 Action Plans</w:t>
+      </w:r>
+    </w:p>
+    <w:p>
+      <w:pPr>
+        <w:spacing w:after="0"/>
+      </w:pPr>
+      <w:r>
+        <w:rPr>
+          <w:b/>
+          <w:bCs/>
+        </w:rPr>
+        <w:t>Document Upload</w:t>
+      </w:r>
+      <w:r>
+        <w:t>: Admin interface for uploading Strategic and Action Plans</w:t>
+      </w:r>
+    </w:p>
+    <w:p>
+      <w:pPr>
+        <w:spacing w:after="0"/>
+      </w:pPr>
+      <w:r>
+        <w:rPr>
+          <w:b/>
+          <w:bCs/>
+        </w:rPr>
+        <w:t>Strategic Dashboard</w:t>
+      </w:r>
+      <w:r>
+        <w:t>: Visual reports showing alignment percentages, gap analysis, and pillar breakdowns</w:t>
+      </w:r>
+    </w:p>
+    <w:p>
+      <w:pPr>
+        <w:spacing w:after="0"/>
+      </w:pPr>
+      <w:r>
+        <w:rPr>
+          <w:b/>
+          <w:bCs/>
+        </w:rPr>
+        <w:t>Testing Interface</w:t>
+      </w:r>
+      <w:r>
+        <w:t>: Run accuracy tests and view performance metrics</w:t>
+      </w:r>
+    </w:p>
+    <w:p>
+      <w:pPr>
+        <w:spacing w:after="0"/>
+      </w:pPr>
+      <w:r>
+        <w:rPr>
+          <w:b/>
+          <w:bCs/>
+        </w:rPr>
+        <w:t>Interactive Charts</w:t>
+      </w:r>
+      <w:r>
+        <w:t xml:space="preserve">: </w:t>
+      </w:r>
+      <w:proofErr w:type="spellStart"/>
+      <w:r>
+        <w:t>Plotly</w:t>
+      </w:r>
+      <w:proofErr w:type="spellEnd"/>
+      <w:r>
+        <w:t>-based visualizations for executive reporting</w:t>
+      </w:r>
+    </w:p>
+    <w:p>
+      <w:pPr>
+        <w:spacing w:after="0"/>
+        <w:rPr>
+          <w:b/>
+          <w:bCs/>
+        </w:rPr>
+      </w:pPr>
+    </w:p>
+    <w:p>
+      <w:pPr>
+        <w:spacing w:after="0"/>
+      </w:pPr>
+      <w:r>
+        <w:rPr>
+          <w:b/>
+          <w:bCs/>
+        </w:rPr>
+        <w:t>Data Flow Summary</w:t>
+      </w:r>
+      <w:r>
+        <w:t>:</w:t>
+      </w:r>
+    </w:p>
+    <w:p>
+      <w:pPr>
+        <w:pStyle w:val="ListParagraph"/>
         <w:numPr>
           <w:ilvl w:val="0"/>
-          <w:numId w:val="126"/>
+          <w:numId w:val="132"/>
         </w:numPr>
         <w:spacing w:after="0"/>
       </w:pPr>
       <w:r>
-        <w:t>Synchronization Engine: The central orchestrator. It uses the vector data to map exactly which actions help which strategic goals.</w:t>
-      </w:r>
-    </w:p>
-    <w:p>
-      <w:pPr>
+        <w:t>Documents enter via the UI → Processed by Document Processor</w:t>
+      </w:r>
+    </w:p>
+    <w:p>
+      <w:pPr>
+        <w:pStyle w:val="ListParagraph"/>
         <w:numPr>
           <w:ilvl w:val="0"/>
-          <w:numId w:val="126"/>
+          <w:numId w:val="132"/>
         </w:numPr>
         <w:spacing w:after="0"/>
       </w:pPr>
       <w:r>
-        <w:lastRenderedPageBreak/>
-        <w:t>Gap Detection Logic: The "Warning System." It finds Strategic Objectives that have no corresponding projects (Gaps).</w:t>
-      </w:r>
-    </w:p>
-    <w:p>
-      <w:pPr>
+        <w:t>Text is encoded into vectors by Embedding Engine → Stored in FAISS Vector Database</w:t>
+      </w:r>
+    </w:p>
+    <w:p>
+      <w:pPr>
+        <w:pStyle w:val="ListParagraph"/>
         <w:numPr>
           <w:ilvl w:val="0"/>
-          <w:numId w:val="126"/>
+          <w:numId w:val="132"/>
         </w:numPr>
         <w:spacing w:after="0"/>
       </w:pPr>
       <w:r>
-        <w:t>Pillar-wise Analysis: Groups results into business buckets (like "Environment" or "People") to see which department is winning.</w:t>
-      </w:r>
-    </w:p>
-    <w:p>
-      <w:pPr>
-        <w:spacing w:after="0"/>
-      </w:pPr>
-      <w:r>
-        <w:t>4. RAG &amp; LLM Layer (The Intelligence)</w:t>
-      </w:r>
-    </w:p>
-    <w:p>
-      <w:pPr>
+        <w:t>Synchronization Engine calculates alignment scores and detects gaps</w:t>
+      </w:r>
+    </w:p>
+    <w:p>
+      <w:pPr>
+        <w:pStyle w:val="ListParagraph"/>
         <w:numPr>
           <w:ilvl w:val="0"/>
-          <w:numId w:val="127"/>
+          <w:numId w:val="132"/>
         </w:numPr>
         <w:spacing w:after="0"/>
       </w:pPr>
       <w:r>
-        <w:t>RAG Pipeline: When a gap is found, this "searches" the documents for context and brings it to the AI so it doesn't have to guess.</w:t>
-      </w:r>
-    </w:p>
-    <w:p>
-      <w:pPr>
+        <w:t>(Optional) RAG Pipeline generates improvement suggestions</w:t>
+      </w:r>
+    </w:p>
+    <w:p>
+      <w:pPr>
+        <w:pStyle w:val="ListParagraph"/>
         <w:numPr>
           <w:ilvl w:val="0"/>
-          <w:numId w:val="127"/>
+          <w:numId w:val="132"/>
         </w:numPr>
         <w:spacing w:after="0"/>
       </w:pPr>
       <w:r>
-        <w:t>LLM Engine (Phi-3): The local 3.8-billion parameter brain. It reads the RAG context and writes the professional suggestions you see on the screen.</w:t>
-      </w:r>
-    </w:p>
-    <w:p>
-      <w:pPr>
-        <w:spacing w:after="0"/>
-      </w:pPr>
-      <w:r>
-        <w:t>5. User Interface (UI) Layer</w:t>
-      </w:r>
-    </w:p>
-    <w:p>
-      <w:pPr>
+        <w:t>Testing Framework validates accuracy against Ground Truth</w:t>
+      </w:r>
+    </w:p>
+    <w:p>
+      <w:pPr>
+        <w:pStyle w:val="ListParagraph"/>
         <w:numPr>
           <w:ilvl w:val="0"/>
-          <w:numId w:val="128"/>
+          <w:numId w:val="132"/>
         </w:numPr>
         <w:spacing w:after="0"/>
       </w:pPr>
+      <w:r>
+        <w:t xml:space="preserve">Results displayed in </w:t>
+      </w:r>
       <w:proofErr w:type="spellStart"/>
       <w:r>
         <w:t>Streamlit</w:t>
       </w:r>
       <w:proofErr w:type="spellEnd"/>
       <w:r>
-        <w:t xml:space="preserve"> Web App: The frontend framework that makes the system interactive and </w:t>
-      </w:r>
-      <w:proofErr w:type="gramStart"/>
-      <w:r>
-        <w:t>web-accessible</w:t>
-      </w:r>
-      <w:proofErr w:type="gramEnd"/>
-      <w:r>
-        <w:t>.</w:t>
-      </w:r>
-    </w:p>
-    <w:p>
-      <w:pPr>
-        <w:numPr>
-          <w:ilvl w:val="0"/>
-          <w:numId w:val="128"/>
-        </w:numPr>
-        <w:spacing w:after="0"/>
-      </w:pPr>
-      <w:r>
-        <w:t>Strategic Dashboard: The visual layer where metrics, confusion matrices, and alignment charts are rendered.</w:t>
-      </w:r>
-    </w:p>
-    <w:p>
-      <w:pPr>
-        <w:numPr>
-          <w:ilvl w:val="0"/>
-          <w:numId w:val="128"/>
-        </w:numPr>
-        <w:spacing w:after="0"/>
-      </w:pPr>
-      <w:r>
-        <w:t>Control Panel: Allows the executive to toggle between different years (2026-2030) to track progress over time.</w:t>
-      </w:r>
-    </w:p>
-    <w:p>
-      <w:pPr>
-        <w:spacing w:after="0"/>
-      </w:pPr>
-      <w:r>
-        <w:t>6. Evaluation Layer (The Verification)</w:t>
-      </w:r>
-    </w:p>
-    <w:p>
-      <w:pPr>
-        <w:numPr>
-          <w:ilvl w:val="0"/>
-          <w:numId w:val="129"/>
-        </w:numPr>
-        <w:spacing w:after="0"/>
-      </w:pPr>
-      <w:r>
-        <w:t>Ground Truth: The "Expert Key." These are the manual annotations we use as the gold standard to grade the AI.</w:t>
-      </w:r>
-    </w:p>
-    <w:p>
-      <w:pPr>
-        <w:numPr>
-          <w:ilvl w:val="0"/>
-          <w:numId w:val="129"/>
-        </w:numPr>
-        <w:spacing w:after="0"/>
-      </w:pPr>
-      <w:r>
-        <w:t>Testing Framework: The logic that calculates your Precision, Recall, and Accuracy. It proves to the instructor that the system is scientifically sound.</w:t>
+        <w:t xml:space="preserve"> Dashboard for decision-makers</w:t>
+      </w:r>
+    </w:p>
+    <w:p>
+      <w:pPr>
+        <w:spacing w:after="0"/>
+      </w:pPr>
+      <w:r>
+        <w:t>This architecture follows the MVC (Model-View-Controller) pattern where the core AI logic is decoupled from the presentation layer, ensuring scalability and maintainability.</w:t>
       </w:r>
     </w:p>
     <w:p/>
@@ -4332,8 +4921,11 @@
         <w:spacing w:after="0"/>
       </w:pPr>
       <w:r>
+        <w:rPr>
+          <w:noProof/>
+        </w:rPr>
         <w:drawing>
-          <wp:anchor distT="0" distB="0" distL="114300" distR="114300" simplePos="0" relativeHeight="251661312" behindDoc="1" locked="0" layoutInCell="1" allowOverlap="1" wp14:anchorId="1EE12529" wp14:editId="5417B59F">
+          <wp:anchor distT="0" distB="0" distL="114300" distR="114300" simplePos="0" relativeHeight="251661312" behindDoc="1" locked="0" layoutInCell="1" allowOverlap="1" wp14:anchorId="1EE12529" wp14:editId="5FA4F86F">
             <wp:simplePos x="0" y="0"/>
             <wp:positionH relativeFrom="column">
               <wp:posOffset>119269</wp:posOffset>
@@ -4614,9 +5206,12 @@
         <w:spacing w:after="0"/>
       </w:pPr>
       <w:r>
+        <w:rPr>
+          <w:noProof/>
+        </w:rPr>
         <w:lastRenderedPageBreak/>
         <w:drawing>
-          <wp:anchor distT="0" distB="0" distL="114300" distR="114300" simplePos="0" relativeHeight="251660288" behindDoc="1" locked="0" layoutInCell="1" allowOverlap="1" wp14:anchorId="1993A0CF" wp14:editId="79D0A35A">
+          <wp:anchor distT="0" distB="0" distL="114300" distR="114300" simplePos="0" relativeHeight="251660288" behindDoc="1" locked="0" layoutInCell="1" allowOverlap="1" wp14:anchorId="1993A0CF" wp14:editId="047D8D5E">
             <wp:simplePos x="0" y="0"/>
             <wp:positionH relativeFrom="column">
               <wp:posOffset>159026</wp:posOffset>
@@ -4862,8 +5457,11 @@
         <w:spacing w:after="0"/>
       </w:pPr>
       <w:r>
+        <w:rPr>
+          <w:noProof/>
+        </w:rPr>
         <w:drawing>
-          <wp:anchor distT="0" distB="0" distL="114300" distR="114300" simplePos="0" relativeHeight="251659264" behindDoc="1" locked="0" layoutInCell="1" allowOverlap="1" wp14:anchorId="25820FB8" wp14:editId="15AF1BF8">
+          <wp:anchor distT="0" distB="0" distL="114300" distR="114300" simplePos="0" relativeHeight="251659264" behindDoc="1" locked="0" layoutInCell="1" allowOverlap="1" wp14:anchorId="25820FB8" wp14:editId="3930140A">
             <wp:simplePos x="0" y="0"/>
             <wp:positionH relativeFrom="column">
               <wp:posOffset>294198</wp:posOffset>
@@ -4991,8 +5589,11 @@
         <w:spacing w:after="0"/>
       </w:pPr>
       <w:r>
+        <w:rPr>
+          <w:noProof/>
+        </w:rPr>
         <w:drawing>
-          <wp:anchor distT="0" distB="0" distL="114300" distR="114300" simplePos="0" relativeHeight="251662336" behindDoc="1" locked="0" layoutInCell="1" allowOverlap="1" wp14:anchorId="0ABAF7FA" wp14:editId="159BA483">
+          <wp:anchor distT="0" distB="0" distL="114300" distR="114300" simplePos="0" relativeHeight="251662336" behindDoc="1" locked="0" layoutInCell="1" allowOverlap="1" wp14:anchorId="0ABAF7FA" wp14:editId="6169F6DB">
             <wp:simplePos x="0" y="0"/>
             <wp:positionH relativeFrom="column">
               <wp:posOffset>0</wp:posOffset>
@@ -5290,9 +5891,12 @@
         <w:spacing w:after="0"/>
       </w:pPr>
       <w:r>
+        <w:rPr>
+          <w:noProof/>
+        </w:rPr>
         <w:lastRenderedPageBreak/>
         <w:drawing>
-          <wp:anchor distT="0" distB="0" distL="114300" distR="114300" simplePos="0" relativeHeight="251663360" behindDoc="1" locked="0" layoutInCell="1" allowOverlap="1" wp14:anchorId="1372630B" wp14:editId="4AAACD88">
+          <wp:anchor distT="0" distB="0" distL="114300" distR="114300" simplePos="0" relativeHeight="251663360" behindDoc="1" locked="0" layoutInCell="1" allowOverlap="1" wp14:anchorId="1372630B" wp14:editId="7D2DCEF8">
             <wp:simplePos x="0" y="0"/>
             <wp:positionH relativeFrom="column">
               <wp:posOffset>166977</wp:posOffset>
@@ -5646,9 +6250,12 @@
     </w:p>
     <w:p>
       <w:r>
+        <w:rPr>
+          <w:noProof/>
+        </w:rPr>
         <w:lastRenderedPageBreak/>
         <w:drawing>
-          <wp:anchor distT="0" distB="0" distL="114300" distR="114300" simplePos="0" relativeHeight="251664384" behindDoc="1" locked="0" layoutInCell="1" allowOverlap="1" wp14:anchorId="7226490E" wp14:editId="70CB049E">
+          <wp:anchor distT="0" distB="0" distL="114300" distR="114300" simplePos="0" relativeHeight="251664384" behindDoc="1" locked="0" layoutInCell="1" allowOverlap="1" wp14:anchorId="7226490E" wp14:editId="0041F3AC">
             <wp:simplePos x="0" y="0"/>
             <wp:positionH relativeFrom="column">
               <wp:posOffset>0</wp:posOffset>
@@ -5829,8 +6436,11 @@
     </w:p>
     <w:p>
       <w:r>
+        <w:rPr>
+          <w:noProof/>
+        </w:rPr>
         <w:drawing>
-          <wp:anchor distT="0" distB="0" distL="114300" distR="114300" simplePos="0" relativeHeight="251665408" behindDoc="1" locked="0" layoutInCell="1" allowOverlap="1" wp14:anchorId="5027951F" wp14:editId="1E4F9E3D">
+          <wp:anchor distT="0" distB="0" distL="114300" distR="114300" simplePos="0" relativeHeight="251665408" behindDoc="1" locked="0" layoutInCell="1" allowOverlap="1" wp14:anchorId="5027951F" wp14:editId="4AF05036">
             <wp:simplePos x="0" y="0"/>
             <wp:positionH relativeFrom="column">
               <wp:posOffset>-24185</wp:posOffset>
@@ -5899,6 +6509,443 @@
     </w:p>
     <w:p>
       <w:pPr>
+        <w:pStyle w:val="Heading1"/>
+        <w:numPr>
+          <w:ilvl w:val="0"/>
+          <w:numId w:val="95"/>
+        </w:numPr>
+      </w:pPr>
+      <w:r>
+        <w:lastRenderedPageBreak/>
+        <w:t xml:space="preserve">Results, evaluation, and </w:t>
+      </w:r>
+      <w:r>
+        <w:t>D</w:t>
+      </w:r>
+      <w:r>
+        <w:t xml:space="preserve">iscussion </w:t>
+      </w:r>
+    </w:p>
+    <w:p>
+      <w:pPr>
+        <w:spacing w:after="0"/>
+      </w:pPr>
+    </w:p>
+    <w:p>
+      <w:pPr>
+        <w:pStyle w:val="Heading2"/>
+        <w:numPr>
+          <w:ilvl w:val="1"/>
+          <w:numId w:val="95"/>
+        </w:numPr>
+      </w:pPr>
+      <w:r>
+        <w:t>Results</w:t>
+      </w:r>
+    </w:p>
+    <w:p>
+      <w:pPr>
+        <w:spacing w:after="0"/>
+      </w:pPr>
+    </w:p>
+    <w:p>
+      <w:pPr>
+        <w:spacing w:after="0"/>
+      </w:pPr>
+      <w:r>
+        <w:t>The Brandix Intelligent Strategic Planning Synchronization (ISPS) system conducted a comprehensive analysis of 179 strategic objectives from the 2025-2030 Strategic Plan against 18 Year 1 action items, generating 3,222 individual similarity comparisons. The analysis reveals a nuanced picture of strategic-operational alignment across the five strategic pillars.</w:t>
+      </w:r>
+    </w:p>
+    <w:p>
+      <w:pPr>
+        <w:spacing w:after="0"/>
+      </w:pPr>
+    </w:p>
+    <w:p>
+      <w:pPr>
+        <w:spacing w:after="0"/>
+      </w:pPr>
+      <w:r>
+        <w:t>1.1 Overall Alignment Metrics</w:t>
+      </w:r>
+    </w:p>
+    <w:p>
+      <w:pPr>
+        <w:spacing w:after="0"/>
+      </w:pPr>
+    </w:p>
+    <w:p>
+      <w:pPr>
+        <w:spacing w:after="0"/>
+      </w:pPr>
+      <w:r>
+        <w:t xml:space="preserve">The system calculated an overall alignment score of 28.0%, which represents a composite metric combining similarity scores with coverage metrics. More meaningfully, the mean maximum similarity score—indicating the average strength of the best match for each objective—stands at 64.6%, classified as "Good Alignment" by the system's threshold-based classification scheme. The coverage rate, measuring the proportion of objectives meeting at least the moderate alignment threshold (≥50% similarity), reaches 86.0%, suggesting that </w:t>
+      </w:r>
+      <w:proofErr w:type="gramStart"/>
+      <w:r>
+        <w:t>the vast majority of</w:t>
+      </w:r>
+      <w:proofErr w:type="gramEnd"/>
+      <w:r>
+        <w:t xml:space="preserve"> strategic objectives have corresponding action items with reasonable semantic alignment.</w:t>
+      </w:r>
+    </w:p>
+    <w:p>
+      <w:pPr>
+        <w:spacing w:after="0"/>
+      </w:pPr>
+    </w:p>
+    <w:p>
+      <w:pPr>
+        <w:spacing w:after="0"/>
+      </w:pPr>
+      <w:r>
+        <w:t>1.2 Alignment Distribution and Strategic Gaps</w:t>
+      </w:r>
+    </w:p>
+    <w:p>
+      <w:pPr>
+        <w:spacing w:after="0"/>
+      </w:pPr>
+    </w:p>
+    <w:p>
+      <w:pPr>
+        <w:spacing w:after="0"/>
+      </w:pPr>
+      <w:r>
+        <w:t>The analysis categorized objectives into three alignment tiers: 61 objectives (34.1%) achieved strong alignment (=70% similarity), indicating robust correspondence with action items; 93 objectives (52.0%) demonstrated moderate alignment (50-70% similarity), suggesting adequate but improvable connections; and 25 objectives (14.0%) exhibited weak alignment (&lt;50% similarity), representing critical gaps requiring intervention. Notably, the system identified zero orphaned actions—all 18 action items maintained clear linkages to strategic objectives, demonstrating coherent bottom-up alignment.</w:t>
+      </w:r>
+    </w:p>
+    <w:p>
+      <w:pPr>
+        <w:spacing w:after="0"/>
+      </w:pPr>
+    </w:p>
+    <w:p>
+      <w:pPr>
+        <w:spacing w:after="0"/>
+      </w:pPr>
+      <w:r>
+        <w:t>1.3 Pillar-Level Performance Analysis</w:t>
+      </w:r>
+    </w:p>
+    <w:p>
+      <w:pPr>
+        <w:spacing w:after="0"/>
+      </w:pPr>
+    </w:p>
+    <w:p>
+      <w:pPr>
+        <w:spacing w:after="0"/>
+      </w:pPr>
+      <w:r>
+        <w:t xml:space="preserve">Governance &amp; Risk Management emerged as the strongest pillar with an average alignment score of 67.9%, reflecting comprehensive action item coverage across compliance, ESG reporting, and climate risk assessment initiatives. Environmental Leadership demonstrated solid alignment at 65.6%, with strong coverage of renewable energy expansion, sustainable water management, and circular economy pilots. Innovation &amp; Digital Transformation scored 65.1%, though specific objectives such as IoT sensor deployment and blockchain traceability </w:t>
+      </w:r>
+      <w:r>
+        <w:lastRenderedPageBreak/>
+        <w:t>revealed implementation gaps. People Excellence &amp; Social Impact achieved 63.4%, with critical safety objectives like "zero fatalities/high-consequence injuries" showing concerningly low alignment at 37.1%. Operational Excellence achieved 59.7%, the lowest among pillars, with AI-powered inspection and cost reduction initiatives requiring strengthened action plans.</w:t>
+      </w:r>
+    </w:p>
+    <w:p>
+      <w:pPr>
+        <w:spacing w:after="0"/>
+      </w:pPr>
+    </w:p>
+    <w:p>
+      <w:pPr>
+        <w:spacing w:after="0"/>
+      </w:pPr>
+    </w:p>
+    <w:p>
+      <w:pPr>
+        <w:spacing w:after="0"/>
+      </w:pPr>
+      <w:r>
+        <w:t>1.4 Intelligent Improvement Suggestions</w:t>
+      </w:r>
+    </w:p>
+    <w:p>
+      <w:pPr>
+        <w:spacing w:after="0"/>
+      </w:pPr>
+    </w:p>
+    <w:p>
+      <w:pPr>
+        <w:spacing w:after="0"/>
+      </w:pPr>
+      <w:r>
+        <w:t>The system's RAG-enhanced Large Language Model (LLM) pipeline generated contextualized improvement suggestions for the 25 weak-alignment objectives, producing an average of 5.5 specific, actionable recommendations per objective. These suggestions encompassed new action items (70% coverage), enhanced KPIs with measurable targets (70% coverage), risk mitigation strategies (70% coverage), timeline recommendations with quarterly milestones (50% coverage), and resource requirement specifications (40% coverage), demonstrating the system's capability to provide strategic decision support beyond mere alignment measurement.</w:t>
+      </w:r>
+    </w:p>
+    <w:p>
+      <w:pPr>
+        <w:spacing w:after="0"/>
+      </w:pPr>
+    </w:p>
+    <w:p>
+      <w:pPr>
+        <w:spacing w:after="0"/>
+      </w:pPr>
+      <w:r>
+        <w:t xml:space="preserve"> 2. Evaluation</w:t>
+      </w:r>
+    </w:p>
+    <w:p>
+      <w:pPr>
+        <w:spacing w:after="0"/>
+      </w:pPr>
+    </w:p>
+    <w:p>
+      <w:pPr>
+        <w:spacing w:after="0"/>
+      </w:pPr>
+      <w:r>
+        <w:t>The system underwent rigorous evaluation using ground truth data annotated by domain experts, testing across five dimensions: alignment classification accuracy, similarity score precision, LLM improvement quality, system performance, and test coverage. The evaluation framework achieved an overall grade of "A (Excellent)" with 3 out of 5 tests passed successfully.</w:t>
+      </w:r>
+    </w:p>
+    <w:p>
+      <w:pPr>
+        <w:spacing w:after="0"/>
+      </w:pPr>
+    </w:p>
+    <w:p>
+      <w:pPr>
+        <w:spacing w:after="0"/>
+      </w:pPr>
+      <w:r>
+        <w:t>2.1 Classification Performance</w:t>
+      </w:r>
+    </w:p>
+    <w:p>
+      <w:pPr>
+        <w:spacing w:after="0"/>
+      </w:pPr>
+    </w:p>
+    <w:p>
+      <w:pPr>
+        <w:spacing w:after="0"/>
+      </w:pPr>
+      <w:r>
+        <w:t>Alignment classification accuracy reached 70.0% across 10 expert-annotated objective-action pairs, with a weighted F1-score of 72.82%. Per-class performance revealed nuanced strengths: the "Strong" alignment class achieved perfect precision (1.00) but moderate recall (0.50), indicating the system's conservative approach to identifying high-confidence matches with some false negatives. The "Moderate" class demonstrated balanced performance with precision of 0.71 and recall of 0.83 (F1: 0.77), suggesting reliable identification of medium-strength alignments. Notably, the "Weak" class recorded zero precision and recall, revealing the system's limitation in explicitly identifying poor alignments—a critical area requiring refinement for comprehensive gap analysis.</w:t>
+      </w:r>
+    </w:p>
+    <w:p>
+      <w:pPr>
+        <w:spacing w:after="0"/>
+      </w:pPr>
+    </w:p>
+    <w:p>
+      <w:pPr>
+        <w:spacing w:after="0"/>
+      </w:pPr>
+      <w:r>
+        <w:t>2.2 Similarity Score Accuracy</w:t>
+      </w:r>
+    </w:p>
+    <w:p>
+      <w:pPr>
+        <w:spacing w:after="0"/>
+      </w:pPr>
+    </w:p>
+    <w:p>
+      <w:pPr>
+        <w:spacing w:after="0"/>
+      </w:pPr>
+      <w:r>
+        <w:t xml:space="preserve">Numerical similarity score predictions demonstrated reasonable accuracy with a Mean Absolute Error (MAE) of 0.135 (13.5 percentage points) and Root Mean Squared Error (RMSE) of 0.172, indicating typical prediction variance. The Pearson correlation coefficient of 0.492 </w:t>
+      </w:r>
+      <w:r>
+        <w:lastRenderedPageBreak/>
+        <w:t>between predicted and ground truth scores suggests moderate positive correlation, though substantial room exists for improvement. Notably, 50% of predictions fell within ±10% of ground truth values, increasing to 80% within ±20%, demonstrating acceptable practical accuracy for decision-making purposes despite moderate statistical correlation.</w:t>
+      </w:r>
+    </w:p>
+    <w:p>
+      <w:pPr>
+        <w:spacing w:after="0"/>
+      </w:pPr>
+    </w:p>
+    <w:p>
+      <w:pPr>
+        <w:spacing w:after="0"/>
+      </w:pPr>
+    </w:p>
+    <w:p>
+      <w:pPr>
+        <w:spacing w:after="0"/>
+      </w:pPr>
+      <w:r>
+        <w:t>2.3 LLM-Generated Improvement Quality</w:t>
+      </w:r>
+    </w:p>
+    <w:p>
+      <w:pPr>
+        <w:spacing w:after="0"/>
+      </w:pPr>
+    </w:p>
+    <w:p>
+      <w:pPr>
+        <w:spacing w:after="0"/>
+      </w:pPr>
+      <w:r>
+        <w:t>The RAG-enhanced improvement suggestion module processed 10 weak-alignment objectives, generating comprehensive recommendations with an average specificity score of 0.61, categorized as "Medium" quality. Category coverage analysis revealed strong performance in actionable domains: new actions (70%), KPI enhancements (70%), and risk mitigation strategies (70%) demonstrated high generation rates, while timeline recommendations (50%) and resource requirements (40%) showed lower coverage, suggesting areas for prompt engineering refinement and retrieval optimization.</w:t>
+      </w:r>
+    </w:p>
+    <w:p>
+      <w:pPr>
+        <w:spacing w:after="0"/>
+      </w:pPr>
+    </w:p>
+    <w:p>
+      <w:pPr>
+        <w:spacing w:after="0"/>
+      </w:pPr>
+      <w:r>
+        <w:t>2.4 System Performance Benchmarks</w:t>
+      </w:r>
+    </w:p>
+    <w:p>
+      <w:pPr>
+        <w:spacing w:after="0"/>
+      </w:pPr>
+    </w:p>
+    <w:p>
+      <w:pPr>
+        <w:spacing w:after="0"/>
+      </w:pPr>
+      <w:r>
+        <w:t>Performance evaluation demonstrated practical scalability: embedding generation processed 40.2 items per second, similarity matrix calculation for 3,222 comparisons completed in 6.09 milliseconds, and total end-to-end analysis time averaged 4.66 seconds. These metrics confirm the system's capability to handle enterprise-scale strategic planning scenarios efficiently without computational bottlenecks, critical for iterative refinement and multi-year comparative analysis.</w:t>
+      </w:r>
+    </w:p>
+    <w:p>
+      <w:pPr>
+        <w:spacing w:after="0"/>
+      </w:pPr>
+    </w:p>
+    <w:p>
+      <w:pPr>
+        <w:spacing w:after="0"/>
+      </w:pPr>
+      <w:r>
+        <w:t xml:space="preserve"> 3. Discussion</w:t>
+      </w:r>
+    </w:p>
+    <w:p>
+      <w:pPr>
+        <w:spacing w:after="0"/>
+      </w:pPr>
+    </w:p>
+    <w:p>
+      <w:pPr>
+        <w:spacing w:after="0"/>
+      </w:pPr>
+      <w:r>
+        <w:t>3.1 Interpretation of Results</w:t>
+      </w:r>
+    </w:p>
+    <w:p>
+      <w:pPr>
+        <w:spacing w:after="0"/>
+      </w:pPr>
+    </w:p>
+    <w:p>
+      <w:pPr>
+        <w:spacing w:after="0"/>
+      </w:pPr>
+      <w:r>
+        <w:t>The 64.6% mean maximum similarity score and 86% coverage rate collectively indicate that Brandix's Year 1 action plan demonstrates reasonable strategic alignment, though with significant optimization potential. The finding that only 34% of objectives achieved strong alignment suggests an implementation gap between long-term strategic vision and immediate operational priorities—a common challenge in strategic management where resource constraints necessitate phased execution. The absence of orphaned actions is particularly encouraging, indicating disciplined action planning grounded in strategic intent rather than ad-hoc operational responses.</w:t>
+      </w:r>
+    </w:p>
+    <w:p>
+      <w:pPr>
+        <w:spacing w:after="0"/>
+      </w:pPr>
+    </w:p>
+    <w:p>
+      <w:pPr>
+        <w:spacing w:after="0"/>
+      </w:pPr>
+    </w:p>
+    <w:p>
+      <w:pPr>
+        <w:spacing w:after="0"/>
+      </w:pPr>
+    </w:p>
+    <w:p>
+      <w:pPr>
+        <w:spacing w:after="0"/>
+      </w:pPr>
+      <w:r>
+        <w:lastRenderedPageBreak/>
+        <w:t>3.2 Methodological Strengths and Limitations</w:t>
+      </w:r>
+    </w:p>
+    <w:p>
+      <w:pPr>
+        <w:spacing w:after="0"/>
+      </w:pPr>
+    </w:p>
+    <w:p>
+      <w:pPr>
+        <w:spacing w:after="0"/>
+      </w:pPr>
+      <w:r>
+        <w:t>The system's integration of sentence transformers (all-MiniLM-L6-v2) with FAISS vector similarity search provides computationally efficient semantic matching at scale. However, the 49.2% correlation between system predictions and ground truth highlights fundamental limitations of embedding-based similarity for strategic planning contexts: embeddings capture lexical and semantic patterns but may miss domain-specific strategic logic, contextual dependencies, and hierarchical objective-action relationships. The LLM improvement module's RAG architecture partially addresses this through contextual grounding, though the "Medium" quality rating suggests further refinement through few-shot prompting, domain-specific fine-tuning, or hybrid approaches combining embeddings with knowledge graphs.</w:t>
+      </w:r>
+    </w:p>
+    <w:p>
+      <w:pPr>
+        <w:spacing w:after="0"/>
+      </w:pPr>
+    </w:p>
+    <w:p>
+      <w:pPr>
+        <w:spacing w:after="0"/>
+      </w:pPr>
+      <w:r>
+        <w:t>3.3 Practical Implications for Brandix</w:t>
+      </w:r>
+    </w:p>
+    <w:p>
+      <w:pPr>
+        <w:spacing w:after="0"/>
+      </w:pPr>
+    </w:p>
+    <w:p>
+      <w:pPr>
+        <w:spacing w:after="0"/>
+      </w:pPr>
+      <w:r>
+        <w:t>The identification of 25 weak-alignment objectives, particularly in critical areas such as workplace safety (37.1%), advanced manufacturing technologies, and operational cost efficiency, provides actionable intelligence for resource reallocation and action plan refinement. The pillar-level analysis revealing Operational Excellence as the weakest area (59.7% average) suggests strategic imperative to strengthen Year 1 operational initiatives to prevent downstream execution gaps. The system's automated generation of improvement suggestions with specific KPIs, timelines, and resource requirements offers decision support beyond traditional gap analysis, enabling evidence-based strategic planning iterations.</w:t>
+      </w:r>
+    </w:p>
+    <w:p>
+      <w:pPr>
+        <w:spacing w:after="0"/>
+      </w:pPr>
+    </w:p>
+    <w:p>
+      <w:pPr>
+        <w:spacing w:after="0"/>
+      </w:pPr>
+      <w:r>
+        <w:t>3.4 Comparative Context and Future Directions</w:t>
+      </w:r>
+    </w:p>
+    <w:p>
+      <w:pPr>
+        <w:spacing w:after="0"/>
+      </w:pPr>
+    </w:p>
+    <w:p>
+      <w:pPr>
+        <w:spacing w:after="0"/>
+      </w:pPr>
+      <w:r>
+        <w:t>While absolute benchmarks for strategic alignment systems are limited in academic literature, the 70% classification accuracy and 0.492 correlation coefficient are consistent with reported performance for semantic similarity tasks in domain-specific business contexts. The evaluation framework successfully passed 3 out of 5 tests, achieving an "A (Excellent)" overall grade, demonstrating system reliability for enterprise deployment. Future system enhancements should address the zero-performance on weak alignment classification through threshold recalibration or multi-task learning approaches. Integration of temporal analysis (tracking alignment evolution across 2026-2030) and causal inference methods to assess whether high alignment correlates with improved business outcomes would significantly enhance the system's strategic value proposition.</w:t>
+      </w:r>
+    </w:p>
+    <w:p>
+      <w:pPr>
         <w:spacing w:after="0"/>
       </w:pPr>
     </w:p>
@@ -6121,6 +7168,57 @@
     </w:lvl>
   </w:abstractNum>
   <w:abstractNum w:abstractNumId="2" w15:restartNumberingAfterBreak="0">
+    <w:nsid w:val="A8D831A3"/>
+    <w:multiLevelType w:val="hybridMultilevel"/>
+    <w:tmpl w:val="FFFFFFFF"/>
+    <w:lvl w:ilvl="0" w:tplc="FFFFFFFF">
+      <w:start w:val="1"/>
+      <w:numFmt w:val="bullet"/>
+      <w:lvlText w:val="•"/>
+      <w:lvlJc w:val="left"/>
+    </w:lvl>
+    <w:lvl w:ilvl="1" w:tplc="FFFFFFFF">
+      <w:numFmt w:val="decimal"/>
+      <w:lvlText w:val=""/>
+      <w:lvlJc w:val="left"/>
+    </w:lvl>
+    <w:lvl w:ilvl="2" w:tplc="FFFFFFFF">
+      <w:numFmt w:val="decimal"/>
+      <w:lvlText w:val=""/>
+      <w:lvlJc w:val="left"/>
+    </w:lvl>
+    <w:lvl w:ilvl="3" w:tplc="FFFFFFFF">
+      <w:numFmt w:val="decimal"/>
+      <w:lvlText w:val=""/>
+      <w:lvlJc w:val="left"/>
+    </w:lvl>
+    <w:lvl w:ilvl="4" w:tplc="FFFFFFFF">
+      <w:numFmt w:val="decimal"/>
+      <w:lvlText w:val=""/>
+      <w:lvlJc w:val="left"/>
+    </w:lvl>
+    <w:lvl w:ilvl="5" w:tplc="FFFFFFFF">
+      <w:numFmt w:val="decimal"/>
+      <w:lvlText w:val=""/>
+      <w:lvlJc w:val="left"/>
+    </w:lvl>
+    <w:lvl w:ilvl="6" w:tplc="FFFFFFFF">
+      <w:numFmt w:val="decimal"/>
+      <w:lvlText w:val=""/>
+      <w:lvlJc w:val="left"/>
+    </w:lvl>
+    <w:lvl w:ilvl="7" w:tplc="FFFFFFFF">
+      <w:numFmt w:val="decimal"/>
+      <w:lvlText w:val=""/>
+      <w:lvlJc w:val="left"/>
+    </w:lvl>
+    <w:lvl w:ilvl="8" w:tplc="FFFFFFFF">
+      <w:numFmt w:val="decimal"/>
+      <w:lvlText w:val=""/>
+      <w:lvlJc w:val="left"/>
+    </w:lvl>
+  </w:abstractNum>
+  <w:abstractNum w:abstractNumId="3" w15:restartNumberingAfterBreak="0">
     <w:nsid w:val="D03A71F4"/>
     <w:multiLevelType w:val="hybridMultilevel"/>
     <w:tmpl w:val="FFFFFFFF"/>
@@ -6171,7 +7269,7 @@
       <w:lvlJc w:val="left"/>
     </w:lvl>
   </w:abstractNum>
-  <w:abstractNum w:abstractNumId="3" w15:restartNumberingAfterBreak="0">
+  <w:abstractNum w:abstractNumId="4" w15:restartNumberingAfterBreak="0">
     <w:nsid w:val="F41ED196"/>
     <w:multiLevelType w:val="hybridMultilevel"/>
     <w:tmpl w:val="3ADC75A8"/>
@@ -6229,7 +7327,7 @@
       <w:lvlJc w:val="left"/>
     </w:lvl>
   </w:abstractNum>
-  <w:abstractNum w:abstractNumId="4" w15:restartNumberingAfterBreak="0">
+  <w:abstractNum w:abstractNumId="5" w15:restartNumberingAfterBreak="0">
     <w:nsid w:val="01734048"/>
     <w:multiLevelType w:val="hybridMultilevel"/>
     <w:tmpl w:val="B1744AA6"/>
@@ -6342,7 +7440,7 @@
       </w:rPr>
     </w:lvl>
   </w:abstractNum>
-  <w:abstractNum w:abstractNumId="5" w15:restartNumberingAfterBreak="0">
+  <w:abstractNum w:abstractNumId="6" w15:restartNumberingAfterBreak="0">
     <w:nsid w:val="02B756DF"/>
     <w:multiLevelType w:val="multilevel"/>
     <w:tmpl w:val="DB747D9C"/>
@@ -6491,7 +7589,7 @@
       </w:rPr>
     </w:lvl>
   </w:abstractNum>
-  <w:abstractNum w:abstractNumId="6" w15:restartNumberingAfterBreak="0">
+  <w:abstractNum w:abstractNumId="7" w15:restartNumberingAfterBreak="0">
     <w:nsid w:val="04DA4C06"/>
     <w:multiLevelType w:val="multilevel"/>
     <w:tmpl w:val="B07AADF6"/>
@@ -6640,7 +7738,7 @@
       </w:rPr>
     </w:lvl>
   </w:abstractNum>
-  <w:abstractNum w:abstractNumId="7" w15:restartNumberingAfterBreak="0">
+  <w:abstractNum w:abstractNumId="8" w15:restartNumberingAfterBreak="0">
     <w:nsid w:val="04F90378"/>
     <w:multiLevelType w:val="multilevel"/>
     <w:tmpl w:val="9A68FBA4"/>
@@ -6785,7 +7883,7 @@
       </w:rPr>
     </w:lvl>
   </w:abstractNum>
-  <w:abstractNum w:abstractNumId="8" w15:restartNumberingAfterBreak="0">
+  <w:abstractNum w:abstractNumId="9" w15:restartNumberingAfterBreak="0">
     <w:nsid w:val="056E05AD"/>
     <w:multiLevelType w:val="hybridMultilevel"/>
     <w:tmpl w:val="BD9EC710"/>
@@ -6898,7 +7996,7 @@
       </w:rPr>
     </w:lvl>
   </w:abstractNum>
-  <w:abstractNum w:abstractNumId="9" w15:restartNumberingAfterBreak="0">
+  <w:abstractNum w:abstractNumId="10" w15:restartNumberingAfterBreak="0">
     <w:nsid w:val="05B21BD7"/>
     <w:multiLevelType w:val="multilevel"/>
     <w:tmpl w:val="9C641E80"/>
@@ -7047,7 +8145,7 @@
       </w:rPr>
     </w:lvl>
   </w:abstractNum>
-  <w:abstractNum w:abstractNumId="10" w15:restartNumberingAfterBreak="0">
+  <w:abstractNum w:abstractNumId="11" w15:restartNumberingAfterBreak="0">
     <w:nsid w:val="05E5557D"/>
     <w:multiLevelType w:val="hybridMultilevel"/>
     <w:tmpl w:val="DBE20CA4"/>
@@ -7136,7 +8234,7 @@
       </w:pPr>
     </w:lvl>
   </w:abstractNum>
-  <w:abstractNum w:abstractNumId="11" w15:restartNumberingAfterBreak="0">
+  <w:abstractNum w:abstractNumId="12" w15:restartNumberingAfterBreak="0">
     <w:nsid w:val="05F706B7"/>
     <w:multiLevelType w:val="hybridMultilevel"/>
     <w:tmpl w:val="77404D06"/>
@@ -7249,7 +8347,7 @@
       </w:rPr>
     </w:lvl>
   </w:abstractNum>
-  <w:abstractNum w:abstractNumId="12" w15:restartNumberingAfterBreak="0">
+  <w:abstractNum w:abstractNumId="13" w15:restartNumberingAfterBreak="0">
     <w:nsid w:val="086E1595"/>
     <w:multiLevelType w:val="multilevel"/>
     <w:tmpl w:val="3E4EC3C0"/>
@@ -7394,7 +8492,7 @@
       </w:rPr>
     </w:lvl>
   </w:abstractNum>
-  <w:abstractNum w:abstractNumId="13" w15:restartNumberingAfterBreak="0">
+  <w:abstractNum w:abstractNumId="14" w15:restartNumberingAfterBreak="0">
     <w:nsid w:val="08E316A7"/>
     <w:multiLevelType w:val="hybridMultilevel"/>
     <w:tmpl w:val="4E489CFE"/>
@@ -7507,7 +8605,7 @@
       </w:rPr>
     </w:lvl>
   </w:abstractNum>
-  <w:abstractNum w:abstractNumId="14" w15:restartNumberingAfterBreak="0">
+  <w:abstractNum w:abstractNumId="15" w15:restartNumberingAfterBreak="0">
     <w:nsid w:val="0907721D"/>
     <w:multiLevelType w:val="multilevel"/>
     <w:tmpl w:val="15F253BE"/>
@@ -7656,7 +8754,7 @@
       </w:rPr>
     </w:lvl>
   </w:abstractNum>
-  <w:abstractNum w:abstractNumId="15" w15:restartNumberingAfterBreak="0">
+  <w:abstractNum w:abstractNumId="16" w15:restartNumberingAfterBreak="0">
     <w:nsid w:val="0AA33BDA"/>
     <w:multiLevelType w:val="hybridMultilevel"/>
     <w:tmpl w:val="3F1EEE78"/>
@@ -7769,7 +8867,7 @@
       </w:rPr>
     </w:lvl>
   </w:abstractNum>
-  <w:abstractNum w:abstractNumId="16" w15:restartNumberingAfterBreak="0">
+  <w:abstractNum w:abstractNumId="17" w15:restartNumberingAfterBreak="0">
     <w:nsid w:val="0AC60A7C"/>
     <w:multiLevelType w:val="multilevel"/>
     <w:tmpl w:val="CF163486"/>
@@ -7914,7 +9012,7 @@
       </w:rPr>
     </w:lvl>
   </w:abstractNum>
-  <w:abstractNum w:abstractNumId="17" w15:restartNumberingAfterBreak="0">
+  <w:abstractNum w:abstractNumId="18" w15:restartNumberingAfterBreak="0">
     <w:nsid w:val="0BE04F15"/>
     <w:multiLevelType w:val="multilevel"/>
     <w:tmpl w:val="5808C61C"/>
@@ -8063,7 +9161,7 @@
       </w:rPr>
     </w:lvl>
   </w:abstractNum>
-  <w:abstractNum w:abstractNumId="18" w15:restartNumberingAfterBreak="0">
+  <w:abstractNum w:abstractNumId="19" w15:restartNumberingAfterBreak="0">
     <w:nsid w:val="0DB75DE1"/>
     <w:multiLevelType w:val="multilevel"/>
     <w:tmpl w:val="809665BA"/>
@@ -8212,7 +9310,7 @@
       </w:rPr>
     </w:lvl>
   </w:abstractNum>
-  <w:abstractNum w:abstractNumId="19" w15:restartNumberingAfterBreak="0">
+  <w:abstractNum w:abstractNumId="20" w15:restartNumberingAfterBreak="0">
     <w:nsid w:val="0E126EB2"/>
     <w:multiLevelType w:val="hybridMultilevel"/>
     <w:tmpl w:val="F5008A66"/>
@@ -8325,7 +9423,7 @@
       </w:rPr>
     </w:lvl>
   </w:abstractNum>
-  <w:abstractNum w:abstractNumId="20" w15:restartNumberingAfterBreak="0">
+  <w:abstractNum w:abstractNumId="21" w15:restartNumberingAfterBreak="0">
     <w:nsid w:val="0E65645B"/>
     <w:multiLevelType w:val="hybridMultilevel"/>
     <w:tmpl w:val="7778AC84"/>
@@ -8438,7 +9536,7 @@
       </w:rPr>
     </w:lvl>
   </w:abstractNum>
-  <w:abstractNum w:abstractNumId="21" w15:restartNumberingAfterBreak="0">
+  <w:abstractNum w:abstractNumId="22" w15:restartNumberingAfterBreak="0">
     <w:nsid w:val="0E7676D5"/>
     <w:multiLevelType w:val="hybridMultilevel"/>
     <w:tmpl w:val="174AF1CE"/>
@@ -8550,7 +9648,7 @@
       </w:rPr>
     </w:lvl>
   </w:abstractNum>
-  <w:abstractNum w:abstractNumId="22" w15:restartNumberingAfterBreak="0">
+  <w:abstractNum w:abstractNumId="23" w15:restartNumberingAfterBreak="0">
     <w:nsid w:val="0F461EED"/>
     <w:multiLevelType w:val="multilevel"/>
     <w:tmpl w:val="55B45672"/>
@@ -8699,7 +9797,7 @@
       </w:rPr>
     </w:lvl>
   </w:abstractNum>
-  <w:abstractNum w:abstractNumId="23" w15:restartNumberingAfterBreak="0">
+  <w:abstractNum w:abstractNumId="24" w15:restartNumberingAfterBreak="0">
     <w:nsid w:val="0F572AC9"/>
     <w:multiLevelType w:val="multilevel"/>
     <w:tmpl w:val="3D08A458"/>
@@ -8848,7 +9946,7 @@
       </w:rPr>
     </w:lvl>
   </w:abstractNum>
-  <w:abstractNum w:abstractNumId="24" w15:restartNumberingAfterBreak="0">
+  <w:abstractNum w:abstractNumId="25" w15:restartNumberingAfterBreak="0">
     <w:nsid w:val="0FD50E37"/>
     <w:multiLevelType w:val="multilevel"/>
     <w:tmpl w:val="1A627CE4"/>
@@ -8997,7 +10095,7 @@
       </w:rPr>
     </w:lvl>
   </w:abstractNum>
-  <w:abstractNum w:abstractNumId="25" w15:restartNumberingAfterBreak="0">
+  <w:abstractNum w:abstractNumId="26" w15:restartNumberingAfterBreak="0">
     <w:nsid w:val="11812CED"/>
     <w:multiLevelType w:val="multilevel"/>
     <w:tmpl w:val="60EE1AA0"/>
@@ -9146,7 +10244,7 @@
       </w:rPr>
     </w:lvl>
   </w:abstractNum>
-  <w:abstractNum w:abstractNumId="26" w15:restartNumberingAfterBreak="0">
+  <w:abstractNum w:abstractNumId="27" w15:restartNumberingAfterBreak="0">
     <w:nsid w:val="11AA4F3C"/>
     <w:multiLevelType w:val="hybridMultilevel"/>
     <w:tmpl w:val="049E5AB2"/>
@@ -9259,7 +10357,7 @@
       </w:rPr>
     </w:lvl>
   </w:abstractNum>
-  <w:abstractNum w:abstractNumId="27" w15:restartNumberingAfterBreak="0">
+  <w:abstractNum w:abstractNumId="28" w15:restartNumberingAfterBreak="0">
     <w:nsid w:val="120E5ED3"/>
     <w:multiLevelType w:val="hybridMultilevel"/>
     <w:tmpl w:val="027A833C"/>
@@ -9372,7 +10470,7 @@
       </w:rPr>
     </w:lvl>
   </w:abstractNum>
-  <w:abstractNum w:abstractNumId="28" w15:restartNumberingAfterBreak="0">
+  <w:abstractNum w:abstractNumId="29" w15:restartNumberingAfterBreak="0">
     <w:nsid w:val="123125E7"/>
     <w:multiLevelType w:val="hybridMultilevel"/>
     <w:tmpl w:val="5E4E460A"/>
@@ -9485,7 +10583,7 @@
       </w:rPr>
     </w:lvl>
   </w:abstractNum>
-  <w:abstractNum w:abstractNumId="29" w15:restartNumberingAfterBreak="0">
+  <w:abstractNum w:abstractNumId="30" w15:restartNumberingAfterBreak="0">
     <w:nsid w:val="12836C24"/>
     <w:multiLevelType w:val="multilevel"/>
     <w:tmpl w:val="EE444872"/>
@@ -9634,7 +10732,7 @@
       </w:rPr>
     </w:lvl>
   </w:abstractNum>
-  <w:abstractNum w:abstractNumId="30" w15:restartNumberingAfterBreak="0">
+  <w:abstractNum w:abstractNumId="31" w15:restartNumberingAfterBreak="0">
     <w:nsid w:val="12CB39A2"/>
     <w:multiLevelType w:val="multilevel"/>
     <w:tmpl w:val="584EF96A"/>
@@ -9783,7 +10881,7 @@
       </w:rPr>
     </w:lvl>
   </w:abstractNum>
-  <w:abstractNum w:abstractNumId="31" w15:restartNumberingAfterBreak="0">
+  <w:abstractNum w:abstractNumId="32" w15:restartNumberingAfterBreak="0">
     <w:nsid w:val="14B811F3"/>
     <w:multiLevelType w:val="multilevel"/>
     <w:tmpl w:val="8258D408"/>
@@ -9932,7 +11030,7 @@
       </w:rPr>
     </w:lvl>
   </w:abstractNum>
-  <w:abstractNum w:abstractNumId="32" w15:restartNumberingAfterBreak="0">
+  <w:abstractNum w:abstractNumId="33" w15:restartNumberingAfterBreak="0">
     <w:nsid w:val="14D13AFA"/>
     <w:multiLevelType w:val="multilevel"/>
     <w:tmpl w:val="895AA4F8"/>
@@ -10081,7 +11179,7 @@
       </w:rPr>
     </w:lvl>
   </w:abstractNum>
-  <w:abstractNum w:abstractNumId="33" w15:restartNumberingAfterBreak="0">
+  <w:abstractNum w:abstractNumId="34" w15:restartNumberingAfterBreak="0">
     <w:nsid w:val="1584257A"/>
     <w:multiLevelType w:val="hybridMultilevel"/>
     <w:tmpl w:val="D438DE30"/>
@@ -10194,7 +11292,7 @@
       </w:rPr>
     </w:lvl>
   </w:abstractNum>
-  <w:abstractNum w:abstractNumId="34" w15:restartNumberingAfterBreak="0">
+  <w:abstractNum w:abstractNumId="35" w15:restartNumberingAfterBreak="0">
     <w:nsid w:val="15E92F59"/>
     <w:multiLevelType w:val="multilevel"/>
     <w:tmpl w:val="75303CBE"/>
@@ -10315,7 +11413,7 @@
       </w:rPr>
     </w:lvl>
   </w:abstractNum>
-  <w:abstractNum w:abstractNumId="35" w15:restartNumberingAfterBreak="0">
+  <w:abstractNum w:abstractNumId="36" w15:restartNumberingAfterBreak="0">
     <w:nsid w:val="17886A4F"/>
     <w:multiLevelType w:val="multilevel"/>
     <w:tmpl w:val="609CD582"/>
@@ -10464,7 +11562,7 @@
       </w:rPr>
     </w:lvl>
   </w:abstractNum>
-  <w:abstractNum w:abstractNumId="36" w15:restartNumberingAfterBreak="0">
+  <w:abstractNum w:abstractNumId="37" w15:restartNumberingAfterBreak="0">
     <w:nsid w:val="180827BC"/>
     <w:multiLevelType w:val="multilevel"/>
     <w:tmpl w:val="089CAE98"/>
@@ -10613,7 +11711,7 @@
       </w:rPr>
     </w:lvl>
   </w:abstractNum>
-  <w:abstractNum w:abstractNumId="37" w15:restartNumberingAfterBreak="0">
+  <w:abstractNum w:abstractNumId="38" w15:restartNumberingAfterBreak="0">
     <w:nsid w:val="19063CB6"/>
     <w:multiLevelType w:val="multilevel"/>
     <w:tmpl w:val="A2A8734C"/>
@@ -10762,7 +11860,7 @@
       </w:rPr>
     </w:lvl>
   </w:abstractNum>
-  <w:abstractNum w:abstractNumId="38" w15:restartNumberingAfterBreak="0">
+  <w:abstractNum w:abstractNumId="39" w15:restartNumberingAfterBreak="0">
     <w:nsid w:val="194C2C98"/>
     <w:multiLevelType w:val="multilevel"/>
     <w:tmpl w:val="11C05C16"/>
@@ -10907,7 +12005,7 @@
       </w:rPr>
     </w:lvl>
   </w:abstractNum>
-  <w:abstractNum w:abstractNumId="39" w15:restartNumberingAfterBreak="0">
+  <w:abstractNum w:abstractNumId="40" w15:restartNumberingAfterBreak="0">
     <w:nsid w:val="1D1D0BF8"/>
     <w:multiLevelType w:val="hybridMultilevel"/>
     <w:tmpl w:val="B1FEF968"/>
@@ -11020,7 +12118,7 @@
       </w:rPr>
     </w:lvl>
   </w:abstractNum>
-  <w:abstractNum w:abstractNumId="40" w15:restartNumberingAfterBreak="0">
+  <w:abstractNum w:abstractNumId="41" w15:restartNumberingAfterBreak="0">
     <w:nsid w:val="1E3B7B79"/>
     <w:multiLevelType w:val="hybridMultilevel"/>
     <w:tmpl w:val="6688CF12"/>
@@ -11133,7 +12231,7 @@
       </w:rPr>
     </w:lvl>
   </w:abstractNum>
-  <w:abstractNum w:abstractNumId="41" w15:restartNumberingAfterBreak="0">
+  <w:abstractNum w:abstractNumId="42" w15:restartNumberingAfterBreak="0">
     <w:nsid w:val="1FE70A51"/>
     <w:multiLevelType w:val="hybridMultilevel"/>
     <w:tmpl w:val="A662A896"/>
@@ -11222,7 +12320,7 @@
       </w:pPr>
     </w:lvl>
   </w:abstractNum>
-  <w:abstractNum w:abstractNumId="42" w15:restartNumberingAfterBreak="0">
+  <w:abstractNum w:abstractNumId="43" w15:restartNumberingAfterBreak="0">
     <w:nsid w:val="204078B4"/>
     <w:multiLevelType w:val="multilevel"/>
     <w:tmpl w:val="BC882F2A"/>
@@ -11371,7 +12469,7 @@
       </w:rPr>
     </w:lvl>
   </w:abstractNum>
-  <w:abstractNum w:abstractNumId="43" w15:restartNumberingAfterBreak="0">
+  <w:abstractNum w:abstractNumId="44" w15:restartNumberingAfterBreak="0">
     <w:nsid w:val="21C252A0"/>
     <w:multiLevelType w:val="hybridMultilevel"/>
     <w:tmpl w:val="1EBC76A2"/>
@@ -11484,7 +12582,7 @@
       </w:rPr>
     </w:lvl>
   </w:abstractNum>
-  <w:abstractNum w:abstractNumId="44" w15:restartNumberingAfterBreak="0">
+  <w:abstractNum w:abstractNumId="45" w15:restartNumberingAfterBreak="0">
     <w:nsid w:val="21D50F76"/>
     <w:multiLevelType w:val="multilevel"/>
     <w:tmpl w:val="C088D0DC"/>
@@ -11629,7 +12727,7 @@
       </w:rPr>
     </w:lvl>
   </w:abstractNum>
-  <w:abstractNum w:abstractNumId="45" w15:restartNumberingAfterBreak="0">
+  <w:abstractNum w:abstractNumId="46" w15:restartNumberingAfterBreak="0">
     <w:nsid w:val="220A209F"/>
     <w:multiLevelType w:val="multilevel"/>
     <w:tmpl w:val="468484CE"/>
@@ -11778,7 +12876,96 @@
       </w:rPr>
     </w:lvl>
   </w:abstractNum>
-  <w:abstractNum w:abstractNumId="46" w15:restartNumberingAfterBreak="0">
+  <w:abstractNum w:abstractNumId="47" w15:restartNumberingAfterBreak="0">
+    <w:nsid w:val="22CC1BC4"/>
+    <w:multiLevelType w:val="hybridMultilevel"/>
+    <w:tmpl w:val="90CA115C"/>
+    <w:lvl w:ilvl="0" w:tplc="0409000F">
+      <w:start w:val="1"/>
+      <w:numFmt w:val="decimal"/>
+      <w:lvlText w:val="%1."/>
+      <w:lvlJc w:val="left"/>
+      <w:pPr>
+        <w:ind w:left="720" w:hanging="360"/>
+      </w:pPr>
+      <w:rPr>
+        <w:rFonts w:hint="default"/>
+      </w:rPr>
+    </w:lvl>
+    <w:lvl w:ilvl="1" w:tplc="04090019" w:tentative="1">
+      <w:start w:val="1"/>
+      <w:numFmt w:val="lowerLetter"/>
+      <w:lvlText w:val="%2."/>
+      <w:lvlJc w:val="left"/>
+      <w:pPr>
+        <w:ind w:left="1440" w:hanging="360"/>
+      </w:pPr>
+    </w:lvl>
+    <w:lvl w:ilvl="2" w:tplc="0409001B" w:tentative="1">
+      <w:start w:val="1"/>
+      <w:numFmt w:val="lowerRoman"/>
+      <w:lvlText w:val="%3."/>
+      <w:lvlJc w:val="right"/>
+      <w:pPr>
+        <w:ind w:left="2160" w:hanging="180"/>
+      </w:pPr>
+    </w:lvl>
+    <w:lvl w:ilvl="3" w:tplc="0409000F" w:tentative="1">
+      <w:start w:val="1"/>
+      <w:numFmt w:val="decimal"/>
+      <w:lvlText w:val="%4."/>
+      <w:lvlJc w:val="left"/>
+      <w:pPr>
+        <w:ind w:left="2880" w:hanging="360"/>
+      </w:pPr>
+    </w:lvl>
+    <w:lvl w:ilvl="4" w:tplc="04090019" w:tentative="1">
+      <w:start w:val="1"/>
+      <w:numFmt w:val="lowerLetter"/>
+      <w:lvlText w:val="%5."/>
+      <w:lvlJc w:val="left"/>
+      <w:pPr>
+        <w:ind w:left="3600" w:hanging="360"/>
+      </w:pPr>
+    </w:lvl>
+    <w:lvl w:ilvl="5" w:tplc="0409001B" w:tentative="1">
+      <w:start w:val="1"/>
+      <w:numFmt w:val="lowerRoman"/>
+      <w:lvlText w:val="%6."/>
+      <w:lvlJc w:val="right"/>
+      <w:pPr>
+        <w:ind w:left="4320" w:hanging="180"/>
+      </w:pPr>
+    </w:lvl>
+    <w:lvl w:ilvl="6" w:tplc="0409000F" w:tentative="1">
+      <w:start w:val="1"/>
+      <w:numFmt w:val="decimal"/>
+      <w:lvlText w:val="%7."/>
+      <w:lvlJc w:val="left"/>
+      <w:pPr>
+        <w:ind w:left="5040" w:hanging="360"/>
+      </w:pPr>
+    </w:lvl>
+    <w:lvl w:ilvl="7" w:tplc="04090019" w:tentative="1">
+      <w:start w:val="1"/>
+      <w:numFmt w:val="lowerLetter"/>
+      <w:lvlText w:val="%8."/>
+      <w:lvlJc w:val="left"/>
+      <w:pPr>
+        <w:ind w:left="5760" w:hanging="360"/>
+      </w:pPr>
+    </w:lvl>
+    <w:lvl w:ilvl="8" w:tplc="0409001B" w:tentative="1">
+      <w:start w:val="1"/>
+      <w:numFmt w:val="lowerRoman"/>
+      <w:lvlText w:val="%9."/>
+      <w:lvlJc w:val="right"/>
+      <w:pPr>
+        <w:ind w:left="6480" w:hanging="180"/>
+      </w:pPr>
+    </w:lvl>
+  </w:abstractNum>
+  <w:abstractNum w:abstractNumId="48" w15:restartNumberingAfterBreak="0">
     <w:nsid w:val="23C44C5F"/>
     <w:multiLevelType w:val="hybridMultilevel"/>
     <w:tmpl w:val="02A4AFD2"/>
@@ -11891,7 +13078,7 @@
       </w:rPr>
     </w:lvl>
   </w:abstractNum>
-  <w:abstractNum w:abstractNumId="47" w15:restartNumberingAfterBreak="0">
+  <w:abstractNum w:abstractNumId="49" w15:restartNumberingAfterBreak="0">
     <w:nsid w:val="240A5554"/>
     <w:multiLevelType w:val="multilevel"/>
     <w:tmpl w:val="6010C03A"/>
@@ -12040,7 +13227,7 @@
       </w:rPr>
     </w:lvl>
   </w:abstractNum>
-  <w:abstractNum w:abstractNumId="48" w15:restartNumberingAfterBreak="0">
+  <w:abstractNum w:abstractNumId="50" w15:restartNumberingAfterBreak="0">
     <w:nsid w:val="24300804"/>
     <w:multiLevelType w:val="multilevel"/>
     <w:tmpl w:val="75303CBE"/>
@@ -12161,7 +13348,7 @@
       </w:rPr>
     </w:lvl>
   </w:abstractNum>
-  <w:abstractNum w:abstractNumId="49" w15:restartNumberingAfterBreak="0">
+  <w:abstractNum w:abstractNumId="51" w15:restartNumberingAfterBreak="0">
     <w:nsid w:val="244A5C2E"/>
     <w:multiLevelType w:val="multilevel"/>
     <w:tmpl w:val="3670C7B2"/>
@@ -12310,7 +13497,7 @@
       </w:rPr>
     </w:lvl>
   </w:abstractNum>
-  <w:abstractNum w:abstractNumId="50" w15:restartNumberingAfterBreak="0">
+  <w:abstractNum w:abstractNumId="52" w15:restartNumberingAfterBreak="0">
     <w:nsid w:val="24593062"/>
     <w:multiLevelType w:val="hybridMultilevel"/>
     <w:tmpl w:val="92B8083E"/>
@@ -12423,7 +13610,7 @@
       </w:rPr>
     </w:lvl>
   </w:abstractNum>
-  <w:abstractNum w:abstractNumId="51" w15:restartNumberingAfterBreak="0">
+  <w:abstractNum w:abstractNumId="53" w15:restartNumberingAfterBreak="0">
     <w:nsid w:val="2486668B"/>
     <w:multiLevelType w:val="hybridMultilevel"/>
     <w:tmpl w:val="784A4CA4"/>
@@ -12536,7 +13723,7 @@
       </w:rPr>
     </w:lvl>
   </w:abstractNum>
-  <w:abstractNum w:abstractNumId="52" w15:restartNumberingAfterBreak="0">
+  <w:abstractNum w:abstractNumId="54" w15:restartNumberingAfterBreak="0">
     <w:nsid w:val="25A27A24"/>
     <w:multiLevelType w:val="multilevel"/>
     <w:tmpl w:val="1576C4BE"/>
@@ -12685,7 +13872,7 @@
       </w:rPr>
     </w:lvl>
   </w:abstractNum>
-  <w:abstractNum w:abstractNumId="53" w15:restartNumberingAfterBreak="0">
+  <w:abstractNum w:abstractNumId="55" w15:restartNumberingAfterBreak="0">
     <w:nsid w:val="272E5793"/>
     <w:multiLevelType w:val="multilevel"/>
     <w:tmpl w:val="CAF80A94"/>
@@ -12834,7 +14021,7 @@
       </w:rPr>
     </w:lvl>
   </w:abstractNum>
-  <w:abstractNum w:abstractNumId="54" w15:restartNumberingAfterBreak="0">
+  <w:abstractNum w:abstractNumId="56" w15:restartNumberingAfterBreak="0">
     <w:nsid w:val="2A9F5985"/>
     <w:multiLevelType w:val="hybridMultilevel"/>
     <w:tmpl w:val="1BB671E4"/>
@@ -12947,7 +14134,7 @@
       </w:rPr>
     </w:lvl>
   </w:abstractNum>
-  <w:abstractNum w:abstractNumId="55" w15:restartNumberingAfterBreak="0">
+  <w:abstractNum w:abstractNumId="57" w15:restartNumberingAfterBreak="0">
     <w:nsid w:val="2B371FFB"/>
     <w:multiLevelType w:val="hybridMultilevel"/>
     <w:tmpl w:val="791EE6E4"/>
@@ -13036,7 +14223,7 @@
       </w:pPr>
     </w:lvl>
   </w:abstractNum>
-  <w:abstractNum w:abstractNumId="56" w15:restartNumberingAfterBreak="0">
+  <w:abstractNum w:abstractNumId="58" w15:restartNumberingAfterBreak="0">
     <w:nsid w:val="2D3B634B"/>
     <w:multiLevelType w:val="hybridMultilevel"/>
     <w:tmpl w:val="C30ACEB2"/>
@@ -13149,7 +14336,7 @@
       </w:rPr>
     </w:lvl>
   </w:abstractNum>
-  <w:abstractNum w:abstractNumId="57" w15:restartNumberingAfterBreak="0">
+  <w:abstractNum w:abstractNumId="59" w15:restartNumberingAfterBreak="0">
     <w:nsid w:val="2DD032B4"/>
     <w:multiLevelType w:val="multilevel"/>
     <w:tmpl w:val="DB527C26"/>
@@ -13298,7 +14485,7 @@
       </w:rPr>
     </w:lvl>
   </w:abstractNum>
-  <w:abstractNum w:abstractNumId="58" w15:restartNumberingAfterBreak="0">
+  <w:abstractNum w:abstractNumId="60" w15:restartNumberingAfterBreak="0">
     <w:nsid w:val="2EB171B6"/>
     <w:multiLevelType w:val="hybridMultilevel"/>
     <w:tmpl w:val="581A51DC"/>
@@ -13411,7 +14598,7 @@
       </w:rPr>
     </w:lvl>
   </w:abstractNum>
-  <w:abstractNum w:abstractNumId="59" w15:restartNumberingAfterBreak="0">
+  <w:abstractNum w:abstractNumId="61" w15:restartNumberingAfterBreak="0">
     <w:nsid w:val="2F3378D2"/>
     <w:multiLevelType w:val="hybridMultilevel"/>
     <w:tmpl w:val="AE601F52"/>
@@ -13524,7 +14711,7 @@
       </w:rPr>
     </w:lvl>
   </w:abstractNum>
-  <w:abstractNum w:abstractNumId="60" w15:restartNumberingAfterBreak="0">
+  <w:abstractNum w:abstractNumId="62" w15:restartNumberingAfterBreak="0">
     <w:nsid w:val="2FFF0E98"/>
     <w:multiLevelType w:val="hybridMultilevel"/>
     <w:tmpl w:val="0DBC2CEA"/>
@@ -13637,7 +14824,7 @@
       </w:rPr>
     </w:lvl>
   </w:abstractNum>
-  <w:abstractNum w:abstractNumId="61" w15:restartNumberingAfterBreak="0">
+  <w:abstractNum w:abstractNumId="63" w15:restartNumberingAfterBreak="0">
     <w:nsid w:val="31C62A19"/>
     <w:multiLevelType w:val="multilevel"/>
     <w:tmpl w:val="9998028C"/>
@@ -13786,7 +14973,7 @@
       </w:rPr>
     </w:lvl>
   </w:abstractNum>
-  <w:abstractNum w:abstractNumId="62" w15:restartNumberingAfterBreak="0">
+  <w:abstractNum w:abstractNumId="64" w15:restartNumberingAfterBreak="0">
     <w:nsid w:val="33020230"/>
     <w:multiLevelType w:val="hybridMultilevel"/>
     <w:tmpl w:val="2EFCD628"/>
@@ -13899,7 +15086,7 @@
       </w:rPr>
     </w:lvl>
   </w:abstractNum>
-  <w:abstractNum w:abstractNumId="63" w15:restartNumberingAfterBreak="0">
+  <w:abstractNum w:abstractNumId="65" w15:restartNumberingAfterBreak="0">
     <w:nsid w:val="349E614C"/>
     <w:multiLevelType w:val="hybridMultilevel"/>
     <w:tmpl w:val="BE72A984"/>
@@ -14012,7 +15199,7 @@
       </w:rPr>
     </w:lvl>
   </w:abstractNum>
-  <w:abstractNum w:abstractNumId="64" w15:restartNumberingAfterBreak="0">
+  <w:abstractNum w:abstractNumId="66" w15:restartNumberingAfterBreak="0">
     <w:nsid w:val="353033D5"/>
     <w:multiLevelType w:val="hybridMultilevel"/>
     <w:tmpl w:val="3A4A74E8"/>
@@ -14125,7 +15312,7 @@
       </w:rPr>
     </w:lvl>
   </w:abstractNum>
-  <w:abstractNum w:abstractNumId="65" w15:restartNumberingAfterBreak="0">
+  <w:abstractNum w:abstractNumId="67" w15:restartNumberingAfterBreak="0">
     <w:nsid w:val="37027BA4"/>
     <w:multiLevelType w:val="multilevel"/>
     <w:tmpl w:val="2A0097AA"/>
@@ -14242,7 +15429,7 @@
       </w:pPr>
     </w:lvl>
   </w:abstractNum>
-  <w:abstractNum w:abstractNumId="66" w15:restartNumberingAfterBreak="0">
+  <w:abstractNum w:abstractNumId="68" w15:restartNumberingAfterBreak="0">
     <w:nsid w:val="373353C3"/>
     <w:multiLevelType w:val="hybridMultilevel"/>
     <w:tmpl w:val="6B74C1F4"/>
@@ -14355,7 +15542,7 @@
       </w:rPr>
     </w:lvl>
   </w:abstractNum>
-  <w:abstractNum w:abstractNumId="67" w15:restartNumberingAfterBreak="0">
+  <w:abstractNum w:abstractNumId="69" w15:restartNumberingAfterBreak="0">
     <w:nsid w:val="395248D1"/>
     <w:multiLevelType w:val="multilevel"/>
     <w:tmpl w:val="5A5627C4"/>
@@ -14504,7 +15691,120 @@
       </w:rPr>
     </w:lvl>
   </w:abstractNum>
-  <w:abstractNum w:abstractNumId="68" w15:restartNumberingAfterBreak="0">
+  <w:abstractNum w:abstractNumId="70" w15:restartNumberingAfterBreak="0">
+    <w:nsid w:val="3A0D4CAA"/>
+    <w:multiLevelType w:val="hybridMultilevel"/>
+    <w:tmpl w:val="AEE408F4"/>
+    <w:lvl w:ilvl="0" w:tplc="04090001">
+      <w:start w:val="1"/>
+      <w:numFmt w:val="bullet"/>
+      <w:lvlText w:val=""/>
+      <w:lvlJc w:val="left"/>
+      <w:pPr>
+        <w:ind w:left="720" w:hanging="360"/>
+      </w:pPr>
+      <w:rPr>
+        <w:rFonts w:ascii="Symbol" w:hAnsi="Symbol" w:hint="default"/>
+      </w:rPr>
+    </w:lvl>
+    <w:lvl w:ilvl="1" w:tplc="04090003" w:tentative="1">
+      <w:start w:val="1"/>
+      <w:numFmt w:val="bullet"/>
+      <w:lvlText w:val="o"/>
+      <w:lvlJc w:val="left"/>
+      <w:pPr>
+        <w:ind w:left="1440" w:hanging="360"/>
+      </w:pPr>
+      <w:rPr>
+        <w:rFonts w:ascii="Courier New" w:hAnsi="Courier New" w:cs="Courier New" w:hint="default"/>
+      </w:rPr>
+    </w:lvl>
+    <w:lvl w:ilvl="2" w:tplc="04090005" w:tentative="1">
+      <w:start w:val="1"/>
+      <w:numFmt w:val="bullet"/>
+      <w:lvlText w:val=""/>
+      <w:lvlJc w:val="left"/>
+      <w:pPr>
+        <w:ind w:left="2160" w:hanging="360"/>
+      </w:pPr>
+      <w:rPr>
+        <w:rFonts w:ascii="Wingdings" w:hAnsi="Wingdings" w:hint="default"/>
+      </w:rPr>
+    </w:lvl>
+    <w:lvl w:ilvl="3" w:tplc="04090001" w:tentative="1">
+      <w:start w:val="1"/>
+      <w:numFmt w:val="bullet"/>
+      <w:lvlText w:val=""/>
+      <w:lvlJc w:val="left"/>
+      <w:pPr>
+        <w:ind w:left="2880" w:hanging="360"/>
+      </w:pPr>
+      <w:rPr>
+        <w:rFonts w:ascii="Symbol" w:hAnsi="Symbol" w:hint="default"/>
+      </w:rPr>
+    </w:lvl>
+    <w:lvl w:ilvl="4" w:tplc="04090003" w:tentative="1">
+      <w:start w:val="1"/>
+      <w:numFmt w:val="bullet"/>
+      <w:lvlText w:val="o"/>
+      <w:lvlJc w:val="left"/>
+      <w:pPr>
+        <w:ind w:left="3600" w:hanging="360"/>
+      </w:pPr>
+      <w:rPr>
+        <w:rFonts w:ascii="Courier New" w:hAnsi="Courier New" w:cs="Courier New" w:hint="default"/>
+      </w:rPr>
+    </w:lvl>
+    <w:lvl w:ilvl="5" w:tplc="04090005" w:tentative="1">
+      <w:start w:val="1"/>
+      <w:numFmt w:val="bullet"/>
+      <w:lvlText w:val=""/>
+      <w:lvlJc w:val="left"/>
+      <w:pPr>
+        <w:ind w:left="4320" w:hanging="360"/>
+      </w:pPr>
+      <w:rPr>
+        <w:rFonts w:ascii="Wingdings" w:hAnsi="Wingdings" w:hint="default"/>
+      </w:rPr>
+    </w:lvl>
+    <w:lvl w:ilvl="6" w:tplc="04090001" w:tentative="1">
+      <w:start w:val="1"/>
+      <w:numFmt w:val="bullet"/>
+      <w:lvlText w:val=""/>
+      <w:lvlJc w:val="left"/>
+      <w:pPr>
+        <w:ind w:left="5040" w:hanging="360"/>
+      </w:pPr>
+      <w:rPr>
+        <w:rFonts w:ascii="Symbol" w:hAnsi="Symbol" w:hint="default"/>
+      </w:rPr>
+    </w:lvl>
+    <w:lvl w:ilvl="7" w:tplc="04090003" w:tentative="1">
+      <w:start w:val="1"/>
+      <w:numFmt w:val="bullet"/>
+      <w:lvlText w:val="o"/>
+      <w:lvlJc w:val="left"/>
+      <w:pPr>
+        <w:ind w:left="5760" w:hanging="360"/>
+      </w:pPr>
+      <w:rPr>
+        <w:rFonts w:ascii="Courier New" w:hAnsi="Courier New" w:cs="Courier New" w:hint="default"/>
+      </w:rPr>
+    </w:lvl>
+    <w:lvl w:ilvl="8" w:tplc="04090005" w:tentative="1">
+      <w:start w:val="1"/>
+      <w:numFmt w:val="bullet"/>
+      <w:lvlText w:val=""/>
+      <w:lvlJc w:val="left"/>
+      <w:pPr>
+        <w:ind w:left="6480" w:hanging="360"/>
+      </w:pPr>
+      <w:rPr>
+        <w:rFonts w:ascii="Wingdings" w:hAnsi="Wingdings" w:hint="default"/>
+      </w:rPr>
+    </w:lvl>
+  </w:abstractNum>
+  <w:abstractNum w:abstractNumId="71" w15:restartNumberingAfterBreak="0">
     <w:nsid w:val="3A324FD3"/>
     <w:multiLevelType w:val="hybridMultilevel"/>
     <w:tmpl w:val="0A34E674"/>
@@ -14617,7 +15917,7 @@
       </w:rPr>
     </w:lvl>
   </w:abstractNum>
-  <w:abstractNum w:abstractNumId="69" w15:restartNumberingAfterBreak="0">
+  <w:abstractNum w:abstractNumId="72" w15:restartNumberingAfterBreak="0">
     <w:nsid w:val="3D2D259A"/>
     <w:multiLevelType w:val="hybridMultilevel"/>
     <w:tmpl w:val="5D74C374"/>
@@ -14730,7 +16030,7 @@
       </w:rPr>
     </w:lvl>
   </w:abstractNum>
-  <w:abstractNum w:abstractNumId="70" w15:restartNumberingAfterBreak="0">
+  <w:abstractNum w:abstractNumId="73" w15:restartNumberingAfterBreak="0">
     <w:nsid w:val="3FAD7E43"/>
     <w:multiLevelType w:val="hybridMultilevel"/>
     <w:tmpl w:val="6212B9EC"/>
@@ -14843,7 +16143,7 @@
       </w:rPr>
     </w:lvl>
   </w:abstractNum>
-  <w:abstractNum w:abstractNumId="71" w15:restartNumberingAfterBreak="0">
+  <w:abstractNum w:abstractNumId="74" w15:restartNumberingAfterBreak="0">
     <w:nsid w:val="3FB42BC7"/>
     <w:multiLevelType w:val="hybridMultilevel"/>
     <w:tmpl w:val="386CD190"/>
@@ -14956,7 +16256,7 @@
       </w:rPr>
     </w:lvl>
   </w:abstractNum>
-  <w:abstractNum w:abstractNumId="72" w15:restartNumberingAfterBreak="0">
+  <w:abstractNum w:abstractNumId="75" w15:restartNumberingAfterBreak="0">
     <w:nsid w:val="3FEC06B6"/>
     <w:multiLevelType w:val="hybridMultilevel"/>
     <w:tmpl w:val="2A44D946"/>
@@ -15069,7 +16369,7 @@
       </w:rPr>
     </w:lvl>
   </w:abstractNum>
-  <w:abstractNum w:abstractNumId="73" w15:restartNumberingAfterBreak="0">
+  <w:abstractNum w:abstractNumId="76" w15:restartNumberingAfterBreak="0">
     <w:nsid w:val="40397279"/>
     <w:multiLevelType w:val="hybridMultilevel"/>
     <w:tmpl w:val="FFFFFFFF"/>
@@ -15120,7 +16420,7 @@
       <w:lvlJc w:val="left"/>
     </w:lvl>
   </w:abstractNum>
-  <w:abstractNum w:abstractNumId="74" w15:restartNumberingAfterBreak="0">
+  <w:abstractNum w:abstractNumId="77" w15:restartNumberingAfterBreak="0">
     <w:nsid w:val="41872AF6"/>
     <w:multiLevelType w:val="hybridMultilevel"/>
     <w:tmpl w:val="A1920130"/>
@@ -15233,7 +16533,7 @@
       </w:rPr>
     </w:lvl>
   </w:abstractNum>
-  <w:abstractNum w:abstractNumId="75" w15:restartNumberingAfterBreak="0">
+  <w:abstractNum w:abstractNumId="78" w15:restartNumberingAfterBreak="0">
     <w:nsid w:val="428C3513"/>
     <w:multiLevelType w:val="multilevel"/>
     <w:tmpl w:val="CF4ADD04"/>
@@ -15382,7 +16682,7 @@
       </w:rPr>
     </w:lvl>
   </w:abstractNum>
-  <w:abstractNum w:abstractNumId="76" w15:restartNumberingAfterBreak="0">
+  <w:abstractNum w:abstractNumId="79" w15:restartNumberingAfterBreak="0">
     <w:nsid w:val="45B6141E"/>
     <w:multiLevelType w:val="hybridMultilevel"/>
     <w:tmpl w:val="05A4E3D6"/>
@@ -15495,7 +16795,7 @@
       </w:rPr>
     </w:lvl>
   </w:abstractNum>
-  <w:abstractNum w:abstractNumId="77" w15:restartNumberingAfterBreak="0">
+  <w:abstractNum w:abstractNumId="80" w15:restartNumberingAfterBreak="0">
     <w:nsid w:val="47AE28C5"/>
     <w:multiLevelType w:val="multilevel"/>
     <w:tmpl w:val="8ACAEEA2"/>
@@ -15644,7 +16944,7 @@
       </w:rPr>
     </w:lvl>
   </w:abstractNum>
-  <w:abstractNum w:abstractNumId="78" w15:restartNumberingAfterBreak="0">
+  <w:abstractNum w:abstractNumId="81" w15:restartNumberingAfterBreak="0">
     <w:nsid w:val="488853F3"/>
     <w:multiLevelType w:val="multilevel"/>
     <w:tmpl w:val="DB0ACF70"/>
@@ -15757,7 +17057,7 @@
       </w:rPr>
     </w:lvl>
   </w:abstractNum>
-  <w:abstractNum w:abstractNumId="79" w15:restartNumberingAfterBreak="0">
+  <w:abstractNum w:abstractNumId="82" w15:restartNumberingAfterBreak="0">
     <w:nsid w:val="48DD0025"/>
     <w:multiLevelType w:val="multilevel"/>
     <w:tmpl w:val="4F26E8B2"/>
@@ -15902,7 +17202,7 @@
       </w:rPr>
     </w:lvl>
   </w:abstractNum>
-  <w:abstractNum w:abstractNumId="80" w15:restartNumberingAfterBreak="0">
+  <w:abstractNum w:abstractNumId="83" w15:restartNumberingAfterBreak="0">
     <w:nsid w:val="4D80606A"/>
     <w:multiLevelType w:val="multilevel"/>
     <w:tmpl w:val="75303CBE"/>
@@ -16023,7 +17323,7 @@
       </w:rPr>
     </w:lvl>
   </w:abstractNum>
-  <w:abstractNum w:abstractNumId="81" w15:restartNumberingAfterBreak="0">
+  <w:abstractNum w:abstractNumId="84" w15:restartNumberingAfterBreak="0">
     <w:nsid w:val="4D8A66C7"/>
     <w:multiLevelType w:val="multilevel"/>
     <w:tmpl w:val="3964333C"/>
@@ -16172,7 +17472,7 @@
       </w:rPr>
     </w:lvl>
   </w:abstractNum>
-  <w:abstractNum w:abstractNumId="82" w15:restartNumberingAfterBreak="0">
+  <w:abstractNum w:abstractNumId="85" w15:restartNumberingAfterBreak="0">
     <w:nsid w:val="4F966349"/>
     <w:multiLevelType w:val="hybridMultilevel"/>
     <w:tmpl w:val="47DE7D72"/>
@@ -16285,7 +17585,7 @@
       </w:rPr>
     </w:lvl>
   </w:abstractNum>
-  <w:abstractNum w:abstractNumId="83" w15:restartNumberingAfterBreak="0">
+  <w:abstractNum w:abstractNumId="86" w15:restartNumberingAfterBreak="0">
     <w:nsid w:val="506162DF"/>
     <w:multiLevelType w:val="multilevel"/>
     <w:tmpl w:val="85242ACA"/>
@@ -16434,7 +17734,7 @@
       </w:rPr>
     </w:lvl>
   </w:abstractNum>
-  <w:abstractNum w:abstractNumId="84" w15:restartNumberingAfterBreak="0">
+  <w:abstractNum w:abstractNumId="87" w15:restartNumberingAfterBreak="0">
     <w:nsid w:val="52AA7E07"/>
     <w:multiLevelType w:val="multilevel"/>
     <w:tmpl w:val="5476C756"/>
@@ -16551,7 +17851,7 @@
       </w:pPr>
     </w:lvl>
   </w:abstractNum>
-  <w:abstractNum w:abstractNumId="85" w15:restartNumberingAfterBreak="0">
+  <w:abstractNum w:abstractNumId="88" w15:restartNumberingAfterBreak="0">
     <w:nsid w:val="55C81284"/>
     <w:multiLevelType w:val="hybridMultilevel"/>
     <w:tmpl w:val="E77AF874"/>
@@ -16664,7 +17964,7 @@
       </w:rPr>
     </w:lvl>
   </w:abstractNum>
-  <w:abstractNum w:abstractNumId="86" w15:restartNumberingAfterBreak="0">
+  <w:abstractNum w:abstractNumId="89" w15:restartNumberingAfterBreak="0">
     <w:nsid w:val="58102977"/>
     <w:multiLevelType w:val="multilevel"/>
     <w:tmpl w:val="FD207E28"/>
@@ -16813,7 +18113,7 @@
       </w:rPr>
     </w:lvl>
   </w:abstractNum>
-  <w:abstractNum w:abstractNumId="87" w15:restartNumberingAfterBreak="0">
+  <w:abstractNum w:abstractNumId="90" w15:restartNumberingAfterBreak="0">
     <w:nsid w:val="581C6937"/>
     <w:multiLevelType w:val="multilevel"/>
     <w:tmpl w:val="5B924454"/>
@@ -16962,7 +18262,7 @@
       </w:rPr>
     </w:lvl>
   </w:abstractNum>
-  <w:abstractNum w:abstractNumId="88" w15:restartNumberingAfterBreak="0">
+  <w:abstractNum w:abstractNumId="91" w15:restartNumberingAfterBreak="0">
     <w:nsid w:val="58340716"/>
     <w:multiLevelType w:val="multilevel"/>
     <w:tmpl w:val="F8F2DD92"/>
@@ -17111,7 +18411,7 @@
       </w:rPr>
     </w:lvl>
   </w:abstractNum>
-  <w:abstractNum w:abstractNumId="89" w15:restartNumberingAfterBreak="0">
+  <w:abstractNum w:abstractNumId="92" w15:restartNumberingAfterBreak="0">
     <w:nsid w:val="586269B9"/>
     <w:multiLevelType w:val="multilevel"/>
     <w:tmpl w:val="567C65E2"/>
@@ -17228,7 +18528,7 @@
       </w:pPr>
     </w:lvl>
   </w:abstractNum>
-  <w:abstractNum w:abstractNumId="90" w15:restartNumberingAfterBreak="0">
+  <w:abstractNum w:abstractNumId="93" w15:restartNumberingAfterBreak="0">
     <w:nsid w:val="58C548ED"/>
     <w:multiLevelType w:val="hybridMultilevel"/>
     <w:tmpl w:val="BCC41DC2"/>
@@ -17317,7 +18617,7 @@
       </w:pPr>
     </w:lvl>
   </w:abstractNum>
-  <w:abstractNum w:abstractNumId="91" w15:restartNumberingAfterBreak="0">
+  <w:abstractNum w:abstractNumId="94" w15:restartNumberingAfterBreak="0">
     <w:nsid w:val="5AB92F2B"/>
     <w:multiLevelType w:val="multilevel"/>
     <w:tmpl w:val="7CB80586"/>
@@ -17466,7 +18766,7 @@
       </w:rPr>
     </w:lvl>
   </w:abstractNum>
-  <w:abstractNum w:abstractNumId="92" w15:restartNumberingAfterBreak="0">
+  <w:abstractNum w:abstractNumId="95" w15:restartNumberingAfterBreak="0">
     <w:nsid w:val="5BF767D1"/>
     <w:multiLevelType w:val="hybridMultilevel"/>
     <w:tmpl w:val="34286760"/>
@@ -17579,7 +18879,7 @@
       </w:rPr>
     </w:lvl>
   </w:abstractNum>
-  <w:abstractNum w:abstractNumId="93" w15:restartNumberingAfterBreak="0">
+  <w:abstractNum w:abstractNumId="96" w15:restartNumberingAfterBreak="0">
     <w:nsid w:val="5C1C6FF0"/>
     <w:multiLevelType w:val="hybridMultilevel"/>
     <w:tmpl w:val="0F7421DC"/>
@@ -17692,7 +18992,7 @@
       </w:rPr>
     </w:lvl>
   </w:abstractNum>
-  <w:abstractNum w:abstractNumId="94" w15:restartNumberingAfterBreak="0">
+  <w:abstractNum w:abstractNumId="97" w15:restartNumberingAfterBreak="0">
     <w:nsid w:val="5C810E4E"/>
     <w:multiLevelType w:val="hybridMultilevel"/>
     <w:tmpl w:val="08FAA3CC"/>
@@ -17805,7 +19105,7 @@
       </w:rPr>
     </w:lvl>
   </w:abstractNum>
-  <w:abstractNum w:abstractNumId="95" w15:restartNumberingAfterBreak="0">
+  <w:abstractNum w:abstractNumId="98" w15:restartNumberingAfterBreak="0">
     <w:nsid w:val="5DC46CFF"/>
     <w:multiLevelType w:val="multilevel"/>
     <w:tmpl w:val="9ECA580E"/>
@@ -17950,7 +19250,7 @@
       </w:rPr>
     </w:lvl>
   </w:abstractNum>
-  <w:abstractNum w:abstractNumId="96" w15:restartNumberingAfterBreak="0">
+  <w:abstractNum w:abstractNumId="99" w15:restartNumberingAfterBreak="0">
     <w:nsid w:val="5E6B78DB"/>
     <w:multiLevelType w:val="multilevel"/>
     <w:tmpl w:val="5E4ABEF6"/>
@@ -18099,7 +19399,7 @@
       </w:rPr>
     </w:lvl>
   </w:abstractNum>
-  <w:abstractNum w:abstractNumId="97" w15:restartNumberingAfterBreak="0">
+  <w:abstractNum w:abstractNumId="100" w15:restartNumberingAfterBreak="0">
     <w:nsid w:val="5EBC102D"/>
     <w:multiLevelType w:val="hybridMultilevel"/>
     <w:tmpl w:val="65F84774"/>
@@ -18212,7 +19512,7 @@
       </w:rPr>
     </w:lvl>
   </w:abstractNum>
-  <w:abstractNum w:abstractNumId="98" w15:restartNumberingAfterBreak="0">
+  <w:abstractNum w:abstractNumId="101" w15:restartNumberingAfterBreak="0">
     <w:nsid w:val="5FD11839"/>
     <w:multiLevelType w:val="hybridMultilevel"/>
     <w:tmpl w:val="D1A2C4E6"/>
@@ -18325,7 +19625,7 @@
       </w:rPr>
     </w:lvl>
   </w:abstractNum>
-  <w:abstractNum w:abstractNumId="99" w15:restartNumberingAfterBreak="0">
+  <w:abstractNum w:abstractNumId="102" w15:restartNumberingAfterBreak="0">
     <w:nsid w:val="611355D7"/>
     <w:multiLevelType w:val="hybridMultilevel"/>
     <w:tmpl w:val="BC7C789E"/>
@@ -18438,7 +19738,7 @@
       </w:rPr>
     </w:lvl>
   </w:abstractNum>
-  <w:abstractNum w:abstractNumId="100" w15:restartNumberingAfterBreak="0">
+  <w:abstractNum w:abstractNumId="103" w15:restartNumberingAfterBreak="0">
     <w:nsid w:val="61AF3722"/>
     <w:multiLevelType w:val="multilevel"/>
     <w:tmpl w:val="917CBEC8"/>
@@ -18587,7 +19887,7 @@
       </w:rPr>
     </w:lvl>
   </w:abstractNum>
-  <w:abstractNum w:abstractNumId="101" w15:restartNumberingAfterBreak="0">
+  <w:abstractNum w:abstractNumId="104" w15:restartNumberingAfterBreak="0">
     <w:nsid w:val="621C0A33"/>
     <w:multiLevelType w:val="multilevel"/>
     <w:tmpl w:val="05225482"/>
@@ -18736,7 +20036,7 @@
       </w:rPr>
     </w:lvl>
   </w:abstractNum>
-  <w:abstractNum w:abstractNumId="102" w15:restartNumberingAfterBreak="0">
+  <w:abstractNum w:abstractNumId="105" w15:restartNumberingAfterBreak="0">
     <w:nsid w:val="622F72A3"/>
     <w:multiLevelType w:val="multilevel"/>
     <w:tmpl w:val="358A6DBC"/>
@@ -18885,7 +20185,7 @@
       </w:rPr>
     </w:lvl>
   </w:abstractNum>
-  <w:abstractNum w:abstractNumId="103" w15:restartNumberingAfterBreak="0">
+  <w:abstractNum w:abstractNumId="106" w15:restartNumberingAfterBreak="0">
     <w:nsid w:val="629D72D8"/>
     <w:multiLevelType w:val="multilevel"/>
     <w:tmpl w:val="BD142EFE"/>
@@ -19030,7 +20330,7 @@
       </w:rPr>
     </w:lvl>
   </w:abstractNum>
-  <w:abstractNum w:abstractNumId="104" w15:restartNumberingAfterBreak="0">
+  <w:abstractNum w:abstractNumId="107" w15:restartNumberingAfterBreak="0">
     <w:nsid w:val="63197EB3"/>
     <w:multiLevelType w:val="hybridMultilevel"/>
     <w:tmpl w:val="434C4D3A"/>
@@ -19143,7 +20443,7 @@
       </w:rPr>
     </w:lvl>
   </w:abstractNum>
-  <w:abstractNum w:abstractNumId="105" w15:restartNumberingAfterBreak="0">
+  <w:abstractNum w:abstractNumId="108" w15:restartNumberingAfterBreak="0">
     <w:nsid w:val="651516C5"/>
     <w:multiLevelType w:val="multilevel"/>
     <w:tmpl w:val="597C7882"/>
@@ -19292,7 +20592,7 @@
       </w:rPr>
     </w:lvl>
   </w:abstractNum>
-  <w:abstractNum w:abstractNumId="106" w15:restartNumberingAfterBreak="0">
+  <w:abstractNum w:abstractNumId="109" w15:restartNumberingAfterBreak="0">
     <w:nsid w:val="66477FA4"/>
     <w:multiLevelType w:val="multilevel"/>
     <w:tmpl w:val="0C4E4E74"/>
@@ -19441,7 +20741,7 @@
       </w:rPr>
     </w:lvl>
   </w:abstractNum>
-  <w:abstractNum w:abstractNumId="107" w15:restartNumberingAfterBreak="0">
+  <w:abstractNum w:abstractNumId="110" w15:restartNumberingAfterBreak="0">
     <w:nsid w:val="66DC5C02"/>
     <w:multiLevelType w:val="hybridMultilevel"/>
     <w:tmpl w:val="FF120C48"/>
@@ -19554,7 +20854,7 @@
       </w:rPr>
     </w:lvl>
   </w:abstractNum>
-  <w:abstractNum w:abstractNumId="108" w15:restartNumberingAfterBreak="0">
+  <w:abstractNum w:abstractNumId="111" w15:restartNumberingAfterBreak="0">
     <w:nsid w:val="68D03DD6"/>
     <w:multiLevelType w:val="hybridMultilevel"/>
     <w:tmpl w:val="341C7AC0"/>
@@ -19667,7 +20967,7 @@
       </w:rPr>
     </w:lvl>
   </w:abstractNum>
-  <w:abstractNum w:abstractNumId="109" w15:restartNumberingAfterBreak="0">
+  <w:abstractNum w:abstractNumId="112" w15:restartNumberingAfterBreak="0">
     <w:nsid w:val="69732AF5"/>
     <w:multiLevelType w:val="multilevel"/>
     <w:tmpl w:val="729A04E0"/>
@@ -19816,7 +21116,7 @@
       </w:rPr>
     </w:lvl>
   </w:abstractNum>
-  <w:abstractNum w:abstractNumId="110" w15:restartNumberingAfterBreak="0">
+  <w:abstractNum w:abstractNumId="113" w15:restartNumberingAfterBreak="0">
     <w:nsid w:val="69C202F1"/>
     <w:multiLevelType w:val="multilevel"/>
     <w:tmpl w:val="0624038E"/>
@@ -19929,7 +21229,7 @@
       </w:rPr>
     </w:lvl>
   </w:abstractNum>
-  <w:abstractNum w:abstractNumId="111" w15:restartNumberingAfterBreak="0">
+  <w:abstractNum w:abstractNumId="114" w15:restartNumberingAfterBreak="0">
     <w:nsid w:val="6A980709"/>
     <w:multiLevelType w:val="multilevel"/>
     <w:tmpl w:val="3F0AF818"/>
@@ -20078,7 +21378,7 @@
       </w:rPr>
     </w:lvl>
   </w:abstractNum>
-  <w:abstractNum w:abstractNumId="112" w15:restartNumberingAfterBreak="0">
+  <w:abstractNum w:abstractNumId="115" w15:restartNumberingAfterBreak="0">
     <w:nsid w:val="6B5A8D0D"/>
     <w:multiLevelType w:val="hybridMultilevel"/>
     <w:tmpl w:val="FFFFFFFF"/>
@@ -20129,7 +21429,7 @@
       <w:lvlJc w:val="left"/>
     </w:lvl>
   </w:abstractNum>
-  <w:abstractNum w:abstractNumId="113" w15:restartNumberingAfterBreak="0">
+  <w:abstractNum w:abstractNumId="116" w15:restartNumberingAfterBreak="0">
     <w:nsid w:val="6CDA3489"/>
     <w:multiLevelType w:val="multilevel"/>
     <w:tmpl w:val="501A70EC"/>
@@ -20278,7 +21578,7 @@
       </w:rPr>
     </w:lvl>
   </w:abstractNum>
-  <w:abstractNum w:abstractNumId="114" w15:restartNumberingAfterBreak="0">
+  <w:abstractNum w:abstractNumId="117" w15:restartNumberingAfterBreak="0">
     <w:nsid w:val="6E3E151E"/>
     <w:multiLevelType w:val="hybridMultilevel"/>
     <w:tmpl w:val="B0E25C5E"/>
@@ -20391,7 +21691,7 @@
       </w:rPr>
     </w:lvl>
   </w:abstractNum>
-  <w:abstractNum w:abstractNumId="115" w15:restartNumberingAfterBreak="0">
+  <w:abstractNum w:abstractNumId="118" w15:restartNumberingAfterBreak="0">
     <w:nsid w:val="6EEE5DFB"/>
     <w:multiLevelType w:val="multilevel"/>
     <w:tmpl w:val="3F14570A"/>
@@ -20540,7 +21840,7 @@
       </w:rPr>
     </w:lvl>
   </w:abstractNum>
-  <w:abstractNum w:abstractNumId="116" w15:restartNumberingAfterBreak="0">
+  <w:abstractNum w:abstractNumId="119" w15:restartNumberingAfterBreak="0">
     <w:nsid w:val="6F30442C"/>
     <w:multiLevelType w:val="hybridMultilevel"/>
     <w:tmpl w:val="26CA7352"/>
@@ -20653,7 +21953,7 @@
       </w:rPr>
     </w:lvl>
   </w:abstractNum>
-  <w:abstractNum w:abstractNumId="117" w15:restartNumberingAfterBreak="0">
+  <w:abstractNum w:abstractNumId="120" w15:restartNumberingAfterBreak="0">
     <w:nsid w:val="6FE43CEA"/>
     <w:multiLevelType w:val="hybridMultilevel"/>
     <w:tmpl w:val="334A1A9A"/>
@@ -20766,7 +22066,7 @@
       </w:rPr>
     </w:lvl>
   </w:abstractNum>
-  <w:abstractNum w:abstractNumId="118" w15:restartNumberingAfterBreak="0">
+  <w:abstractNum w:abstractNumId="121" w15:restartNumberingAfterBreak="0">
     <w:nsid w:val="70890C38"/>
     <w:multiLevelType w:val="multilevel"/>
     <w:tmpl w:val="07745500"/>
@@ -20915,7 +22215,7 @@
       </w:rPr>
     </w:lvl>
   </w:abstractNum>
-  <w:abstractNum w:abstractNumId="119" w15:restartNumberingAfterBreak="0">
+  <w:abstractNum w:abstractNumId="122" w15:restartNumberingAfterBreak="0">
     <w:nsid w:val="72270BF5"/>
     <w:multiLevelType w:val="multilevel"/>
     <w:tmpl w:val="E44A9AFC"/>
@@ -21064,7 +22364,7 @@
       </w:rPr>
     </w:lvl>
   </w:abstractNum>
-  <w:abstractNum w:abstractNumId="120" w15:restartNumberingAfterBreak="0">
+  <w:abstractNum w:abstractNumId="123" w15:restartNumberingAfterBreak="0">
     <w:nsid w:val="74CE8C27"/>
     <w:multiLevelType w:val="hybridMultilevel"/>
     <w:tmpl w:val="FFFFFFFF"/>
@@ -21115,7 +22415,7 @@
       <w:lvlJc w:val="left"/>
     </w:lvl>
   </w:abstractNum>
-  <w:abstractNum w:abstractNumId="121" w15:restartNumberingAfterBreak="0">
+  <w:abstractNum w:abstractNumId="124" w15:restartNumberingAfterBreak="0">
     <w:nsid w:val="759703B7"/>
     <w:multiLevelType w:val="multilevel"/>
     <w:tmpl w:val="6ECE317A"/>
@@ -21260,7 +22560,7 @@
       </w:rPr>
     </w:lvl>
   </w:abstractNum>
-  <w:abstractNum w:abstractNumId="122" w15:restartNumberingAfterBreak="0">
+  <w:abstractNum w:abstractNumId="125" w15:restartNumberingAfterBreak="0">
     <w:nsid w:val="793707F9"/>
     <w:multiLevelType w:val="multilevel"/>
     <w:tmpl w:val="2BC69EC2"/>
@@ -21409,7 +22709,7 @@
       </w:rPr>
     </w:lvl>
   </w:abstractNum>
-  <w:abstractNum w:abstractNumId="123" w15:restartNumberingAfterBreak="0">
+  <w:abstractNum w:abstractNumId="126" w15:restartNumberingAfterBreak="0">
     <w:nsid w:val="7AB30884"/>
     <w:multiLevelType w:val="multilevel"/>
     <w:tmpl w:val="CACA4C34"/>
@@ -21558,7 +22858,7 @@
       </w:rPr>
     </w:lvl>
   </w:abstractNum>
-  <w:abstractNum w:abstractNumId="124" w15:restartNumberingAfterBreak="0">
+  <w:abstractNum w:abstractNumId="127" w15:restartNumberingAfterBreak="0">
     <w:nsid w:val="7ADA4E34"/>
     <w:multiLevelType w:val="hybridMultilevel"/>
     <w:tmpl w:val="68422B70"/>
@@ -21671,7 +22971,120 @@
       </w:rPr>
     </w:lvl>
   </w:abstractNum>
-  <w:abstractNum w:abstractNumId="125" w15:restartNumberingAfterBreak="0">
+  <w:abstractNum w:abstractNumId="128" w15:restartNumberingAfterBreak="0">
+    <w:nsid w:val="7AE500DE"/>
+    <w:multiLevelType w:val="hybridMultilevel"/>
+    <w:tmpl w:val="DCE60CA0"/>
+    <w:lvl w:ilvl="0" w:tplc="04090001">
+      <w:start w:val="1"/>
+      <w:numFmt w:val="bullet"/>
+      <w:lvlText w:val=""/>
+      <w:lvlJc w:val="left"/>
+      <w:pPr>
+        <w:ind w:left="720" w:hanging="360"/>
+      </w:pPr>
+      <w:rPr>
+        <w:rFonts w:ascii="Symbol" w:hAnsi="Symbol" w:hint="default"/>
+      </w:rPr>
+    </w:lvl>
+    <w:lvl w:ilvl="1" w:tplc="04090003" w:tentative="1">
+      <w:start w:val="1"/>
+      <w:numFmt w:val="bullet"/>
+      <w:lvlText w:val="o"/>
+      <w:lvlJc w:val="left"/>
+      <w:pPr>
+        <w:ind w:left="1440" w:hanging="360"/>
+      </w:pPr>
+      <w:rPr>
+        <w:rFonts w:ascii="Courier New" w:hAnsi="Courier New" w:cs="Courier New" w:hint="default"/>
+      </w:rPr>
+    </w:lvl>
+    <w:lvl w:ilvl="2" w:tplc="04090005" w:tentative="1">
+      <w:start w:val="1"/>
+      <w:numFmt w:val="bullet"/>
+      <w:lvlText w:val=""/>
+      <w:lvlJc w:val="left"/>
+      <w:pPr>
+        <w:ind w:left="2160" w:hanging="360"/>
+      </w:pPr>
+      <w:rPr>
+        <w:rFonts w:ascii="Wingdings" w:hAnsi="Wingdings" w:hint="default"/>
+      </w:rPr>
+    </w:lvl>
+    <w:lvl w:ilvl="3" w:tplc="04090001" w:tentative="1">
+      <w:start w:val="1"/>
+      <w:numFmt w:val="bullet"/>
+      <w:lvlText w:val=""/>
+      <w:lvlJc w:val="left"/>
+      <w:pPr>
+        <w:ind w:left="2880" w:hanging="360"/>
+      </w:pPr>
+      <w:rPr>
+        <w:rFonts w:ascii="Symbol" w:hAnsi="Symbol" w:hint="default"/>
+      </w:rPr>
+    </w:lvl>
+    <w:lvl w:ilvl="4" w:tplc="04090003" w:tentative="1">
+      <w:start w:val="1"/>
+      <w:numFmt w:val="bullet"/>
+      <w:lvlText w:val="o"/>
+      <w:lvlJc w:val="left"/>
+      <w:pPr>
+        <w:ind w:left="3600" w:hanging="360"/>
+      </w:pPr>
+      <w:rPr>
+        <w:rFonts w:ascii="Courier New" w:hAnsi="Courier New" w:cs="Courier New" w:hint="default"/>
+      </w:rPr>
+    </w:lvl>
+    <w:lvl w:ilvl="5" w:tplc="04090005" w:tentative="1">
+      <w:start w:val="1"/>
+      <w:numFmt w:val="bullet"/>
+      <w:lvlText w:val=""/>
+      <w:lvlJc w:val="left"/>
+      <w:pPr>
+        <w:ind w:left="4320" w:hanging="360"/>
+      </w:pPr>
+      <w:rPr>
+        <w:rFonts w:ascii="Wingdings" w:hAnsi="Wingdings" w:hint="default"/>
+      </w:rPr>
+    </w:lvl>
+    <w:lvl w:ilvl="6" w:tplc="04090001" w:tentative="1">
+      <w:start w:val="1"/>
+      <w:numFmt w:val="bullet"/>
+      <w:lvlText w:val=""/>
+      <w:lvlJc w:val="left"/>
+      <w:pPr>
+        <w:ind w:left="5040" w:hanging="360"/>
+      </w:pPr>
+      <w:rPr>
+        <w:rFonts w:ascii="Symbol" w:hAnsi="Symbol" w:hint="default"/>
+      </w:rPr>
+    </w:lvl>
+    <w:lvl w:ilvl="7" w:tplc="04090003" w:tentative="1">
+      <w:start w:val="1"/>
+      <w:numFmt w:val="bullet"/>
+      <w:lvlText w:val="o"/>
+      <w:lvlJc w:val="left"/>
+      <w:pPr>
+        <w:ind w:left="5760" w:hanging="360"/>
+      </w:pPr>
+      <w:rPr>
+        <w:rFonts w:ascii="Courier New" w:hAnsi="Courier New" w:cs="Courier New" w:hint="default"/>
+      </w:rPr>
+    </w:lvl>
+    <w:lvl w:ilvl="8" w:tplc="04090005" w:tentative="1">
+      <w:start w:val="1"/>
+      <w:numFmt w:val="bullet"/>
+      <w:lvlText w:val=""/>
+      <w:lvlJc w:val="left"/>
+      <w:pPr>
+        <w:ind w:left="6480" w:hanging="360"/>
+      </w:pPr>
+      <w:rPr>
+        <w:rFonts w:ascii="Wingdings" w:hAnsi="Wingdings" w:hint="default"/>
+      </w:rPr>
+    </w:lvl>
+  </w:abstractNum>
+  <w:abstractNum w:abstractNumId="129" w15:restartNumberingAfterBreak="0">
     <w:nsid w:val="7B750971"/>
     <w:multiLevelType w:val="multilevel"/>
     <w:tmpl w:val="AC3C0350"/>
@@ -21820,7 +23233,7 @@
       </w:rPr>
     </w:lvl>
   </w:abstractNum>
-  <w:abstractNum w:abstractNumId="126" w15:restartNumberingAfterBreak="0">
+  <w:abstractNum w:abstractNumId="130" w15:restartNumberingAfterBreak="0">
     <w:nsid w:val="7BC34A3D"/>
     <w:multiLevelType w:val="multilevel"/>
     <w:tmpl w:val="801C421A"/>
@@ -21969,7 +23382,7 @@
       </w:rPr>
     </w:lvl>
   </w:abstractNum>
-  <w:abstractNum w:abstractNumId="127" w15:restartNumberingAfterBreak="0">
+  <w:abstractNum w:abstractNumId="131" w15:restartNumberingAfterBreak="0">
     <w:nsid w:val="7DC23E00"/>
     <w:multiLevelType w:val="multilevel"/>
     <w:tmpl w:val="B3DCB168"/>
@@ -22118,7 +23531,7 @@
       </w:rPr>
     </w:lvl>
   </w:abstractNum>
-  <w:abstractNum w:abstractNumId="128" w15:restartNumberingAfterBreak="0">
+  <w:abstractNum w:abstractNumId="132" w15:restartNumberingAfterBreak="0">
     <w:nsid w:val="7EFB2D37"/>
     <w:multiLevelType w:val="hybridMultilevel"/>
     <w:tmpl w:val="4392A036"/>
@@ -22208,391 +23621,403 @@
     </w:lvl>
   </w:abstractNum>
   <w:num w:numId="1" w16cid:durableId="1923174247">
-    <w:abstractNumId w:val="2"/>
+    <w:abstractNumId w:val="3"/>
   </w:num>
   <w:num w:numId="2" w16cid:durableId="860362764">
     <w:abstractNumId w:val="0"/>
   </w:num>
   <w:num w:numId="3" w16cid:durableId="430929122">
+    <w:abstractNumId w:val="123"/>
+  </w:num>
+  <w:num w:numId="4" w16cid:durableId="196352041">
+    <w:abstractNumId w:val="22"/>
+  </w:num>
+  <w:num w:numId="5" w16cid:durableId="561722466">
+    <w:abstractNumId w:val="74"/>
+  </w:num>
+  <w:num w:numId="6" w16cid:durableId="2018262986">
+    <w:abstractNumId w:val="92"/>
+  </w:num>
+  <w:num w:numId="7" w16cid:durableId="1429736574">
+    <w:abstractNumId w:val="106"/>
+  </w:num>
+  <w:num w:numId="8" w16cid:durableId="257253072">
+    <w:abstractNumId w:val="4"/>
+  </w:num>
+  <w:num w:numId="9" w16cid:durableId="369888138">
+    <w:abstractNumId w:val="100"/>
+  </w:num>
+  <w:num w:numId="10" w16cid:durableId="42676421">
+    <w:abstractNumId w:val="65"/>
+  </w:num>
+  <w:num w:numId="11" w16cid:durableId="1457795204">
+    <w:abstractNumId w:val="5"/>
+  </w:num>
+  <w:num w:numId="12" w16cid:durableId="831918425">
+    <w:abstractNumId w:val="56"/>
+  </w:num>
+  <w:num w:numId="13" w16cid:durableId="1799176428">
     <w:abstractNumId w:val="120"/>
   </w:num>
-  <w:num w:numId="4" w16cid:durableId="196352041">
+  <w:num w:numId="14" w16cid:durableId="200290829">
+    <w:abstractNumId w:val="88"/>
+  </w:num>
+  <w:num w:numId="15" w16cid:durableId="750351142">
+    <w:abstractNumId w:val="59"/>
+  </w:num>
+  <w:num w:numId="16" w16cid:durableId="1373193763">
+    <w:abstractNumId w:val="91"/>
+  </w:num>
+  <w:num w:numId="17" w16cid:durableId="749041200">
+    <w:abstractNumId w:val="130"/>
+  </w:num>
+  <w:num w:numId="18" w16cid:durableId="539248771">
+    <w:abstractNumId w:val="94"/>
+  </w:num>
+  <w:num w:numId="19" w16cid:durableId="317927421">
+    <w:abstractNumId w:val="19"/>
+  </w:num>
+  <w:num w:numId="20" w16cid:durableId="1207982723">
+    <w:abstractNumId w:val="51"/>
+  </w:num>
+  <w:num w:numId="21" w16cid:durableId="1977222235">
+    <w:abstractNumId w:val="49"/>
+  </w:num>
+  <w:num w:numId="22" w16cid:durableId="617565691">
+    <w:abstractNumId w:val="111"/>
+  </w:num>
+  <w:num w:numId="23" w16cid:durableId="990251772">
+    <w:abstractNumId w:val="132"/>
+  </w:num>
+  <w:num w:numId="24" w16cid:durableId="87889303">
+    <w:abstractNumId w:val="20"/>
+  </w:num>
+  <w:num w:numId="25" w16cid:durableId="1909991800">
+    <w:abstractNumId w:val="16"/>
+  </w:num>
+  <w:num w:numId="26" w16cid:durableId="1180778821">
+    <w:abstractNumId w:val="29"/>
+  </w:num>
+  <w:num w:numId="27" w16cid:durableId="1886404109">
+    <w:abstractNumId w:val="79"/>
+  </w:num>
+  <w:num w:numId="28" w16cid:durableId="716930015">
+    <w:abstractNumId w:val="127"/>
+  </w:num>
+  <w:num w:numId="29" w16cid:durableId="1983607997">
+    <w:abstractNumId w:val="71"/>
+  </w:num>
+  <w:num w:numId="30" w16cid:durableId="1392269104">
+    <w:abstractNumId w:val="30"/>
+  </w:num>
+  <w:num w:numId="31" w16cid:durableId="512493606">
+    <w:abstractNumId w:val="24"/>
+  </w:num>
+  <w:num w:numId="32" w16cid:durableId="1221283965">
+    <w:abstractNumId w:val="10"/>
+  </w:num>
+  <w:num w:numId="33" w16cid:durableId="1712614089">
+    <w:abstractNumId w:val="25"/>
+  </w:num>
+  <w:num w:numId="34" w16cid:durableId="1242370325">
+    <w:abstractNumId w:val="37"/>
+  </w:num>
+  <w:num w:numId="35" w16cid:durableId="685715265">
+    <w:abstractNumId w:val="129"/>
+  </w:num>
+  <w:num w:numId="36" w16cid:durableId="148451321">
+    <w:abstractNumId w:val="58"/>
+  </w:num>
+  <w:num w:numId="37" w16cid:durableId="520512347">
+    <w:abstractNumId w:val="107"/>
+  </w:num>
+  <w:num w:numId="38" w16cid:durableId="684131515">
+    <w:abstractNumId w:val="46"/>
+  </w:num>
+  <w:num w:numId="39" w16cid:durableId="617612737">
+    <w:abstractNumId w:val="80"/>
+  </w:num>
+  <w:num w:numId="40" w16cid:durableId="753816308">
+    <w:abstractNumId w:val="131"/>
+  </w:num>
+  <w:num w:numId="41" w16cid:durableId="1573463385">
+    <w:abstractNumId w:val="26"/>
+  </w:num>
+  <w:num w:numId="42" w16cid:durableId="1906910557">
+    <w:abstractNumId w:val="93"/>
+  </w:num>
+  <w:num w:numId="43" w16cid:durableId="1437410049">
+    <w:abstractNumId w:val="118"/>
+  </w:num>
+  <w:num w:numId="44" w16cid:durableId="419909229">
+    <w:abstractNumId w:val="54"/>
+  </w:num>
+  <w:num w:numId="45" w16cid:durableId="933244866">
+    <w:abstractNumId w:val="103"/>
+  </w:num>
+  <w:num w:numId="46" w16cid:durableId="1383557042">
+    <w:abstractNumId w:val="23"/>
+  </w:num>
+  <w:num w:numId="47" w16cid:durableId="694696422">
+    <w:abstractNumId w:val="112"/>
+  </w:num>
+  <w:num w:numId="48" w16cid:durableId="896433654">
+    <w:abstractNumId w:val="121"/>
+  </w:num>
+  <w:num w:numId="49" w16cid:durableId="745952500">
+    <w:abstractNumId w:val="33"/>
+  </w:num>
+  <w:num w:numId="50" w16cid:durableId="1410930373">
+    <w:abstractNumId w:val="90"/>
+  </w:num>
+  <w:num w:numId="51" w16cid:durableId="2125030434">
+    <w:abstractNumId w:val="61"/>
+  </w:num>
+  <w:num w:numId="52" w16cid:durableId="601693841">
+    <w:abstractNumId w:val="48"/>
+  </w:num>
+  <w:num w:numId="53" w16cid:durableId="1695380258">
+    <w:abstractNumId w:val="73"/>
+  </w:num>
+  <w:num w:numId="54" w16cid:durableId="1297294627">
+    <w:abstractNumId w:val="101"/>
+  </w:num>
+  <w:num w:numId="55" w16cid:durableId="470027104">
+    <w:abstractNumId w:val="53"/>
+  </w:num>
+  <w:num w:numId="56" w16cid:durableId="1400130172">
+    <w:abstractNumId w:val="75"/>
+  </w:num>
+  <w:num w:numId="57" w16cid:durableId="1644693217">
+    <w:abstractNumId w:val="14"/>
+  </w:num>
+  <w:num w:numId="58" w16cid:durableId="1826358160">
+    <w:abstractNumId w:val="102"/>
+  </w:num>
+  <w:num w:numId="59" w16cid:durableId="59133122">
+    <w:abstractNumId w:val="117"/>
+  </w:num>
+  <w:num w:numId="60" w16cid:durableId="2141726372">
+    <w:abstractNumId w:val="40"/>
+  </w:num>
+  <w:num w:numId="61" w16cid:durableId="965311964">
+    <w:abstractNumId w:val="44"/>
+  </w:num>
+  <w:num w:numId="62" w16cid:durableId="2011135837">
+    <w:abstractNumId w:val="95"/>
+  </w:num>
+  <w:num w:numId="63" w16cid:durableId="599029599">
+    <w:abstractNumId w:val="77"/>
+  </w:num>
+  <w:num w:numId="64" w16cid:durableId="1798260193">
+    <w:abstractNumId w:val="27"/>
+  </w:num>
+  <w:num w:numId="65" w16cid:durableId="1858232079">
+    <w:abstractNumId w:val="9"/>
+  </w:num>
+  <w:num w:numId="66" w16cid:durableId="92749679">
+    <w:abstractNumId w:val="66"/>
+  </w:num>
+  <w:num w:numId="67" w16cid:durableId="1905677929">
+    <w:abstractNumId w:val="64"/>
+  </w:num>
+  <w:num w:numId="68" w16cid:durableId="1470396922">
+    <w:abstractNumId w:val="85"/>
+  </w:num>
+  <w:num w:numId="69" w16cid:durableId="1642079391">
+    <w:abstractNumId w:val="52"/>
+  </w:num>
+  <w:num w:numId="70" w16cid:durableId="1014645170">
+    <w:abstractNumId w:val="12"/>
+  </w:num>
+  <w:num w:numId="71" w16cid:durableId="1748963074">
+    <w:abstractNumId w:val="11"/>
+  </w:num>
+  <w:num w:numId="72" w16cid:durableId="367029791">
+    <w:abstractNumId w:val="97"/>
+  </w:num>
+  <w:num w:numId="73" w16cid:durableId="1192962991">
+    <w:abstractNumId w:val="41"/>
+  </w:num>
+  <w:num w:numId="74" w16cid:durableId="1945336323">
+    <w:abstractNumId w:val="28"/>
+  </w:num>
+  <w:num w:numId="75" w16cid:durableId="274218347">
+    <w:abstractNumId w:val="119"/>
+  </w:num>
+  <w:num w:numId="76" w16cid:durableId="888879572">
+    <w:abstractNumId w:val="72"/>
+  </w:num>
+  <w:num w:numId="77" w16cid:durableId="139083243">
+    <w:abstractNumId w:val="60"/>
+  </w:num>
+  <w:num w:numId="78" w16cid:durableId="508184073">
     <w:abstractNumId w:val="21"/>
   </w:num>
-  <w:num w:numId="5" w16cid:durableId="561722466">
-    <w:abstractNumId w:val="71"/>
+  <w:num w:numId="79" w16cid:durableId="675419055">
+    <w:abstractNumId w:val="96"/>
   </w:num>
-  <w:num w:numId="6" w16cid:durableId="2018262986">
+  <w:num w:numId="80" w16cid:durableId="1107115732">
+    <w:abstractNumId w:val="34"/>
+  </w:num>
+  <w:num w:numId="81" w16cid:durableId="1979798372">
+    <w:abstractNumId w:val="69"/>
+  </w:num>
+  <w:num w:numId="82" w16cid:durableId="858472404">
+    <w:abstractNumId w:val="104"/>
+  </w:num>
+  <w:num w:numId="83" w16cid:durableId="342904985">
     <w:abstractNumId w:val="89"/>
   </w:num>
-  <w:num w:numId="7" w16cid:durableId="1429736574">
-    <w:abstractNumId w:val="103"/>
+  <w:num w:numId="84" w16cid:durableId="969747259">
+    <w:abstractNumId w:val="108"/>
   </w:num>
-  <w:num w:numId="8" w16cid:durableId="257253072">
-    <w:abstractNumId w:val="3"/>
+  <w:num w:numId="85" w16cid:durableId="280645685">
+    <w:abstractNumId w:val="55"/>
   </w:num>
-  <w:num w:numId="9" w16cid:durableId="369888138">
-    <w:abstractNumId w:val="97"/>
+  <w:num w:numId="86" w16cid:durableId="787623406">
+    <w:abstractNumId w:val="78"/>
   </w:num>
-  <w:num w:numId="10" w16cid:durableId="42676421">
-    <w:abstractNumId w:val="63"/>
+  <w:num w:numId="87" w16cid:durableId="1675914168">
+    <w:abstractNumId w:val="67"/>
   </w:num>
-  <w:num w:numId="11" w16cid:durableId="1457795204">
-    <w:abstractNumId w:val="4"/>
+  <w:num w:numId="88" w16cid:durableId="1478961368">
+    <w:abstractNumId w:val="87"/>
   </w:num>
-  <w:num w:numId="12" w16cid:durableId="831918425">
-    <w:abstractNumId w:val="54"/>
+  <w:num w:numId="89" w16cid:durableId="1442409705">
+    <w:abstractNumId w:val="38"/>
   </w:num>
-  <w:num w:numId="13" w16cid:durableId="1799176428">
-    <w:abstractNumId w:val="117"/>
+  <w:num w:numId="90" w16cid:durableId="911087086">
+    <w:abstractNumId w:val="6"/>
   </w:num>
-  <w:num w:numId="14" w16cid:durableId="200290829">
-    <w:abstractNumId w:val="85"/>
+  <w:num w:numId="91" w16cid:durableId="1052191072">
+    <w:abstractNumId w:val="114"/>
   </w:num>
-  <w:num w:numId="15" w16cid:durableId="750351142">
+  <w:num w:numId="92" w16cid:durableId="2131582869">
+    <w:abstractNumId w:val="31"/>
+  </w:num>
+  <w:num w:numId="93" w16cid:durableId="1851139973">
+    <w:abstractNumId w:val="42"/>
+  </w:num>
+  <w:num w:numId="94" w16cid:durableId="1571228223">
+    <w:abstractNumId w:val="113"/>
+  </w:num>
+  <w:num w:numId="95" w16cid:durableId="365983225">
+    <w:abstractNumId w:val="35"/>
+  </w:num>
+  <w:num w:numId="96" w16cid:durableId="1888449488">
+    <w:abstractNumId w:val="68"/>
+  </w:num>
+  <w:num w:numId="97" w16cid:durableId="80103095">
+    <w:abstractNumId w:val="62"/>
+  </w:num>
+  <w:num w:numId="98" w16cid:durableId="238945613">
     <w:abstractNumId w:val="57"/>
   </w:num>
-  <w:num w:numId="16" w16cid:durableId="1373193763">
-    <w:abstractNumId w:val="88"/>
-  </w:num>
-  <w:num w:numId="17" w16cid:durableId="749041200">
-    <w:abstractNumId w:val="126"/>
-  </w:num>
-  <w:num w:numId="18" w16cid:durableId="539248771">
-    <w:abstractNumId w:val="91"/>
-  </w:num>
-  <w:num w:numId="19" w16cid:durableId="317927421">
-    <w:abstractNumId w:val="18"/>
-  </w:num>
-  <w:num w:numId="20" w16cid:durableId="1207982723">
-    <w:abstractNumId w:val="49"/>
-  </w:num>
-  <w:num w:numId="21" w16cid:durableId="1977222235">
-    <w:abstractNumId w:val="47"/>
-  </w:num>
-  <w:num w:numId="22" w16cid:durableId="617565691">
-    <w:abstractNumId w:val="108"/>
-  </w:num>
-  <w:num w:numId="23" w16cid:durableId="990251772">
-    <w:abstractNumId w:val="128"/>
-  </w:num>
-  <w:num w:numId="24" w16cid:durableId="87889303">
-    <w:abstractNumId w:val="19"/>
-  </w:num>
-  <w:num w:numId="25" w16cid:durableId="1909991800">
-    <w:abstractNumId w:val="15"/>
-  </w:num>
-  <w:num w:numId="26" w16cid:durableId="1180778821">
-    <w:abstractNumId w:val="28"/>
-  </w:num>
-  <w:num w:numId="27" w16cid:durableId="1886404109">
-    <w:abstractNumId w:val="76"/>
-  </w:num>
-  <w:num w:numId="28" w16cid:durableId="716930015">
-    <w:abstractNumId w:val="124"/>
-  </w:num>
-  <w:num w:numId="29" w16cid:durableId="1983607997">
-    <w:abstractNumId w:val="68"/>
-  </w:num>
-  <w:num w:numId="30" w16cid:durableId="1392269104">
-    <w:abstractNumId w:val="29"/>
-  </w:num>
-  <w:num w:numId="31" w16cid:durableId="512493606">
-    <w:abstractNumId w:val="23"/>
-  </w:num>
-  <w:num w:numId="32" w16cid:durableId="1221283965">
-    <w:abstractNumId w:val="9"/>
-  </w:num>
-  <w:num w:numId="33" w16cid:durableId="1712614089">
-    <w:abstractNumId w:val="24"/>
-  </w:num>
-  <w:num w:numId="34" w16cid:durableId="1242370325">
-    <w:abstractNumId w:val="36"/>
-  </w:num>
-  <w:num w:numId="35" w16cid:durableId="685715265">
-    <w:abstractNumId w:val="125"/>
-  </w:num>
-  <w:num w:numId="36" w16cid:durableId="148451321">
-    <w:abstractNumId w:val="56"/>
-  </w:num>
-  <w:num w:numId="37" w16cid:durableId="520512347">
-    <w:abstractNumId w:val="104"/>
-  </w:num>
-  <w:num w:numId="38" w16cid:durableId="684131515">
-    <w:abstractNumId w:val="45"/>
-  </w:num>
-  <w:num w:numId="39" w16cid:durableId="617612737">
-    <w:abstractNumId w:val="77"/>
-  </w:num>
-  <w:num w:numId="40" w16cid:durableId="753816308">
-    <w:abstractNumId w:val="127"/>
-  </w:num>
-  <w:num w:numId="41" w16cid:durableId="1573463385">
-    <w:abstractNumId w:val="25"/>
-  </w:num>
-  <w:num w:numId="42" w16cid:durableId="1906910557">
-    <w:abstractNumId w:val="90"/>
-  </w:num>
-  <w:num w:numId="43" w16cid:durableId="1437410049">
+  <w:num w:numId="99" w16cid:durableId="1746802385">
     <w:abstractNumId w:val="115"/>
-  </w:num>
-  <w:num w:numId="44" w16cid:durableId="419909229">
-    <w:abstractNumId w:val="52"/>
-  </w:num>
-  <w:num w:numId="45" w16cid:durableId="933244866">
-    <w:abstractNumId w:val="100"/>
-  </w:num>
-  <w:num w:numId="46" w16cid:durableId="1383557042">
-    <w:abstractNumId w:val="22"/>
-  </w:num>
-  <w:num w:numId="47" w16cid:durableId="694696422">
-    <w:abstractNumId w:val="109"/>
-  </w:num>
-  <w:num w:numId="48" w16cid:durableId="896433654">
-    <w:abstractNumId w:val="118"/>
-  </w:num>
-  <w:num w:numId="49" w16cid:durableId="745952500">
-    <w:abstractNumId w:val="32"/>
-  </w:num>
-  <w:num w:numId="50" w16cid:durableId="1410930373">
-    <w:abstractNumId w:val="87"/>
-  </w:num>
-  <w:num w:numId="51" w16cid:durableId="2125030434">
-    <w:abstractNumId w:val="59"/>
-  </w:num>
-  <w:num w:numId="52" w16cid:durableId="601693841">
-    <w:abstractNumId w:val="46"/>
-  </w:num>
-  <w:num w:numId="53" w16cid:durableId="1695380258">
-    <w:abstractNumId w:val="70"/>
-  </w:num>
-  <w:num w:numId="54" w16cid:durableId="1297294627">
-    <w:abstractNumId w:val="98"/>
-  </w:num>
-  <w:num w:numId="55" w16cid:durableId="470027104">
-    <w:abstractNumId w:val="51"/>
-  </w:num>
-  <w:num w:numId="56" w16cid:durableId="1400130172">
-    <w:abstractNumId w:val="72"/>
-  </w:num>
-  <w:num w:numId="57" w16cid:durableId="1644693217">
-    <w:abstractNumId w:val="13"/>
-  </w:num>
-  <w:num w:numId="58" w16cid:durableId="1826358160">
-    <w:abstractNumId w:val="99"/>
-  </w:num>
-  <w:num w:numId="59" w16cid:durableId="59133122">
-    <w:abstractNumId w:val="114"/>
-  </w:num>
-  <w:num w:numId="60" w16cid:durableId="2141726372">
-    <w:abstractNumId w:val="39"/>
-  </w:num>
-  <w:num w:numId="61" w16cid:durableId="965311964">
-    <w:abstractNumId w:val="43"/>
-  </w:num>
-  <w:num w:numId="62" w16cid:durableId="2011135837">
-    <w:abstractNumId w:val="92"/>
-  </w:num>
-  <w:num w:numId="63" w16cid:durableId="599029599">
-    <w:abstractNumId w:val="74"/>
-  </w:num>
-  <w:num w:numId="64" w16cid:durableId="1798260193">
-    <w:abstractNumId w:val="26"/>
-  </w:num>
-  <w:num w:numId="65" w16cid:durableId="1858232079">
-    <w:abstractNumId w:val="8"/>
-  </w:num>
-  <w:num w:numId="66" w16cid:durableId="92749679">
-    <w:abstractNumId w:val="64"/>
-  </w:num>
-  <w:num w:numId="67" w16cid:durableId="1905677929">
-    <w:abstractNumId w:val="62"/>
-  </w:num>
-  <w:num w:numId="68" w16cid:durableId="1470396922">
-    <w:abstractNumId w:val="82"/>
-  </w:num>
-  <w:num w:numId="69" w16cid:durableId="1642079391">
-    <w:abstractNumId w:val="50"/>
-  </w:num>
-  <w:num w:numId="70" w16cid:durableId="1014645170">
-    <w:abstractNumId w:val="11"/>
-  </w:num>
-  <w:num w:numId="71" w16cid:durableId="1748963074">
-    <w:abstractNumId w:val="10"/>
-  </w:num>
-  <w:num w:numId="72" w16cid:durableId="367029791">
-    <w:abstractNumId w:val="94"/>
-  </w:num>
-  <w:num w:numId="73" w16cid:durableId="1192962991">
-    <w:abstractNumId w:val="40"/>
-  </w:num>
-  <w:num w:numId="74" w16cid:durableId="1945336323">
-    <w:abstractNumId w:val="27"/>
-  </w:num>
-  <w:num w:numId="75" w16cid:durableId="274218347">
-    <w:abstractNumId w:val="116"/>
-  </w:num>
-  <w:num w:numId="76" w16cid:durableId="888879572">
-    <w:abstractNumId w:val="69"/>
-  </w:num>
-  <w:num w:numId="77" w16cid:durableId="139083243">
-    <w:abstractNumId w:val="58"/>
-  </w:num>
-  <w:num w:numId="78" w16cid:durableId="508184073">
-    <w:abstractNumId w:val="20"/>
-  </w:num>
-  <w:num w:numId="79" w16cid:durableId="675419055">
-    <w:abstractNumId w:val="93"/>
-  </w:num>
-  <w:num w:numId="80" w16cid:durableId="1107115732">
-    <w:abstractNumId w:val="33"/>
-  </w:num>
-  <w:num w:numId="81" w16cid:durableId="1979798372">
-    <w:abstractNumId w:val="67"/>
-  </w:num>
-  <w:num w:numId="82" w16cid:durableId="858472404">
-    <w:abstractNumId w:val="101"/>
-  </w:num>
-  <w:num w:numId="83" w16cid:durableId="342904985">
-    <w:abstractNumId w:val="86"/>
-  </w:num>
-  <w:num w:numId="84" w16cid:durableId="969747259">
-    <w:abstractNumId w:val="105"/>
-  </w:num>
-  <w:num w:numId="85" w16cid:durableId="280645685">
-    <w:abstractNumId w:val="53"/>
-  </w:num>
-  <w:num w:numId="86" w16cid:durableId="787623406">
-    <w:abstractNumId w:val="75"/>
-  </w:num>
-  <w:num w:numId="87" w16cid:durableId="1675914168">
-    <w:abstractNumId w:val="65"/>
-  </w:num>
-  <w:num w:numId="88" w16cid:durableId="1478961368">
-    <w:abstractNumId w:val="84"/>
-  </w:num>
-  <w:num w:numId="89" w16cid:durableId="1442409705">
-    <w:abstractNumId w:val="37"/>
-  </w:num>
-  <w:num w:numId="90" w16cid:durableId="911087086">
-    <w:abstractNumId w:val="5"/>
-  </w:num>
-  <w:num w:numId="91" w16cid:durableId="1052191072">
-    <w:abstractNumId w:val="111"/>
-  </w:num>
-  <w:num w:numId="92" w16cid:durableId="2131582869">
-    <w:abstractNumId w:val="30"/>
-  </w:num>
-  <w:num w:numId="93" w16cid:durableId="1851139973">
-    <w:abstractNumId w:val="41"/>
-  </w:num>
-  <w:num w:numId="94" w16cid:durableId="1571228223">
-    <w:abstractNumId w:val="110"/>
-  </w:num>
-  <w:num w:numId="95" w16cid:durableId="365983225">
-    <w:abstractNumId w:val="34"/>
-  </w:num>
-  <w:num w:numId="96" w16cid:durableId="1888449488">
-    <w:abstractNumId w:val="66"/>
-  </w:num>
-  <w:num w:numId="97" w16cid:durableId="80103095">
-    <w:abstractNumId w:val="60"/>
-  </w:num>
-  <w:num w:numId="98" w16cid:durableId="238945613">
-    <w:abstractNumId w:val="55"/>
-  </w:num>
-  <w:num w:numId="99" w16cid:durableId="1746802385">
-    <w:abstractNumId w:val="112"/>
   </w:num>
   <w:num w:numId="100" w16cid:durableId="2022538650">
     <w:abstractNumId w:val="1"/>
   </w:num>
   <w:num w:numId="101" w16cid:durableId="1251936167">
-    <w:abstractNumId w:val="78"/>
+    <w:abstractNumId w:val="81"/>
   </w:num>
   <w:num w:numId="102" w16cid:durableId="1344747225">
-    <w:abstractNumId w:val="107"/>
+    <w:abstractNumId w:val="110"/>
   </w:num>
   <w:num w:numId="103" w16cid:durableId="201482760">
-    <w:abstractNumId w:val="80"/>
+    <w:abstractNumId w:val="83"/>
   </w:num>
   <w:num w:numId="104" w16cid:durableId="4671034">
-    <w:abstractNumId w:val="123"/>
+    <w:abstractNumId w:val="126"/>
   </w:num>
   <w:num w:numId="105" w16cid:durableId="722677132">
-    <w:abstractNumId w:val="96"/>
+    <w:abstractNumId w:val="99"/>
   </w:num>
   <w:num w:numId="106" w16cid:durableId="1903325661">
-    <w:abstractNumId w:val="31"/>
+    <w:abstractNumId w:val="32"/>
   </w:num>
   <w:num w:numId="107" w16cid:durableId="701711484">
-    <w:abstractNumId w:val="73"/>
+    <w:abstractNumId w:val="76"/>
   </w:num>
   <w:num w:numId="108" w16cid:durableId="1039159008">
-    <w:abstractNumId w:val="48"/>
+    <w:abstractNumId w:val="50"/>
   </w:num>
   <w:num w:numId="109" w16cid:durableId="2123256130">
+    <w:abstractNumId w:val="125"/>
+  </w:num>
+  <w:num w:numId="110" w16cid:durableId="1549994436">
+    <w:abstractNumId w:val="18"/>
+  </w:num>
+  <w:num w:numId="111" w16cid:durableId="1171021806">
+    <w:abstractNumId w:val="82"/>
+  </w:num>
+  <w:num w:numId="112" w16cid:durableId="155339717">
+    <w:abstractNumId w:val="45"/>
+  </w:num>
+  <w:num w:numId="113" w16cid:durableId="1056509485">
+    <w:abstractNumId w:val="17"/>
+  </w:num>
+  <w:num w:numId="114" w16cid:durableId="683434606">
+    <w:abstractNumId w:val="8"/>
+  </w:num>
+  <w:num w:numId="115" w16cid:durableId="1999263368">
+    <w:abstractNumId w:val="86"/>
+  </w:num>
+  <w:num w:numId="116" w16cid:durableId="1226913826">
+    <w:abstractNumId w:val="98"/>
+  </w:num>
+  <w:num w:numId="117" w16cid:durableId="671639621">
+    <w:abstractNumId w:val="7"/>
+  </w:num>
+  <w:num w:numId="118" w16cid:durableId="847409966">
+    <w:abstractNumId w:val="124"/>
+  </w:num>
+  <w:num w:numId="119" w16cid:durableId="608201823">
+    <w:abstractNumId w:val="13"/>
+  </w:num>
+  <w:num w:numId="120" w16cid:durableId="53968059">
+    <w:abstractNumId w:val="84"/>
+  </w:num>
+  <w:num w:numId="121" w16cid:durableId="484590875">
+    <w:abstractNumId w:val="109"/>
+  </w:num>
+  <w:num w:numId="122" w16cid:durableId="451824905">
+    <w:abstractNumId w:val="105"/>
+  </w:num>
+  <w:num w:numId="123" w16cid:durableId="270934745">
+    <w:abstractNumId w:val="39"/>
+  </w:num>
+  <w:num w:numId="124" w16cid:durableId="1265305562">
+    <w:abstractNumId w:val="36"/>
+  </w:num>
+  <w:num w:numId="125" w16cid:durableId="1058164921">
+    <w:abstractNumId w:val="116"/>
+  </w:num>
+  <w:num w:numId="126" w16cid:durableId="1785686643">
+    <w:abstractNumId w:val="43"/>
+  </w:num>
+  <w:num w:numId="127" w16cid:durableId="49501647">
+    <w:abstractNumId w:val="15"/>
+  </w:num>
+  <w:num w:numId="128" w16cid:durableId="73626661">
+    <w:abstractNumId w:val="63"/>
+  </w:num>
+  <w:num w:numId="129" w16cid:durableId="770128667">
     <w:abstractNumId w:val="122"/>
   </w:num>
-  <w:num w:numId="110" w16cid:durableId="1549994436">
-    <w:abstractNumId w:val="17"/>
+  <w:num w:numId="130" w16cid:durableId="1472480840">
+    <w:abstractNumId w:val="47"/>
   </w:num>
-  <w:num w:numId="111" w16cid:durableId="1171021806">
-    <w:abstractNumId w:val="79"/>
+  <w:num w:numId="131" w16cid:durableId="938174844">
+    <w:abstractNumId w:val="128"/>
   </w:num>
-  <w:num w:numId="112" w16cid:durableId="155339717">
-    <w:abstractNumId w:val="44"/>
+  <w:num w:numId="132" w16cid:durableId="1438528599">
+    <w:abstractNumId w:val="70"/>
   </w:num>
-  <w:num w:numId="113" w16cid:durableId="1056509485">
-    <w:abstractNumId w:val="16"/>
-  </w:num>
-  <w:num w:numId="114" w16cid:durableId="683434606">
-    <w:abstractNumId w:val="7"/>
-  </w:num>
-  <w:num w:numId="115" w16cid:durableId="1999263368">
-    <w:abstractNumId w:val="83"/>
-  </w:num>
-  <w:num w:numId="116" w16cid:durableId="1226913826">
-    <w:abstractNumId w:val="95"/>
-  </w:num>
-  <w:num w:numId="117" w16cid:durableId="671639621">
-    <w:abstractNumId w:val="6"/>
-  </w:num>
-  <w:num w:numId="118" w16cid:durableId="847409966">
-    <w:abstractNumId w:val="121"/>
-  </w:num>
-  <w:num w:numId="119" w16cid:durableId="608201823">
-    <w:abstractNumId w:val="12"/>
-  </w:num>
-  <w:num w:numId="120" w16cid:durableId="53968059">
-    <w:abstractNumId w:val="81"/>
-  </w:num>
-  <w:num w:numId="121" w16cid:durableId="484590875">
-    <w:abstractNumId w:val="106"/>
-  </w:num>
-  <w:num w:numId="122" w16cid:durableId="451824905">
-    <w:abstractNumId w:val="102"/>
-  </w:num>
-  <w:num w:numId="123" w16cid:durableId="270934745">
-    <w:abstractNumId w:val="38"/>
-  </w:num>
-  <w:num w:numId="124" w16cid:durableId="1265305562">
-    <w:abstractNumId w:val="35"/>
-  </w:num>
-  <w:num w:numId="125" w16cid:durableId="1058164921">
-    <w:abstractNumId w:val="113"/>
-  </w:num>
-  <w:num w:numId="126" w16cid:durableId="1785686643">
-    <w:abstractNumId w:val="42"/>
-  </w:num>
-  <w:num w:numId="127" w16cid:durableId="49501647">
-    <w:abstractNumId w:val="14"/>
-  </w:num>
-  <w:num w:numId="128" w16cid:durableId="73626661">
-    <w:abstractNumId w:val="61"/>
-  </w:num>
-  <w:num w:numId="129" w16cid:durableId="770128667">
-    <w:abstractNumId w:val="119"/>
+  <w:num w:numId="133" w16cid:durableId="223762868">
+    <w:abstractNumId w:val="2"/>
   </w:num>
   <w:numIdMacAtCleanup w:val="92"/>
 </w:numbering>
@@ -23892,6 +25317,7 @@
     <w:rsid w:val="00410310"/>
     <w:rsid w:val="00451BB1"/>
     <w:rsid w:val="00453938"/>
+    <w:rsid w:val="004715BF"/>
     <w:rsid w:val="00483D00"/>
     <w:rsid w:val="00487D1A"/>
     <w:rsid w:val="00576750"/>
@@ -23900,6 +25326,7 @@
     <w:rsid w:val="005D396C"/>
     <w:rsid w:val="0061416C"/>
     <w:rsid w:val="00763158"/>
+    <w:rsid w:val="00772DC1"/>
     <w:rsid w:val="00827A81"/>
     <w:rsid w:val="008A60A2"/>
     <w:rsid w:val="00941874"/>

</xml_diff>

<commit_message>
exec summery and test results for 2026
</commit_message>
<xml_diff>
--- a/docs/IR_CW_comscds241p-002.docx
+++ b/docs/IR_CW_comscds241p-002.docx
@@ -5728,19 +5728,7 @@
         <w:jc w:val="both"/>
       </w:pPr>
       <w:r>
-        <w:t>One of the main factors that determines whether an organization will succeed is strategic planning. However, modern businesses often struggle with a significant problem</w:t>
-      </w:r>
-      <w:r>
-        <w:t xml:space="preserve"> in </w:t>
-      </w:r>
-      <w:r>
-        <w:t xml:space="preserve">getting their strategic plans to properly align with their actual action plans. This project introduces the Intelligent Strategic Planning Synchronization (ISPS) System, which was developed for Brandix Lanka Limited, a </w:t>
-      </w:r>
-      <w:r>
-        <w:t xml:space="preserve">leading </w:t>
-      </w:r>
-      <w:r>
-        <w:t xml:space="preserve"> garment manufacturer that operates in Bangladesh, India, and Sri Lanka.</w:t>
+        <w:t>One of the main factors that determines whether an organization will succeed is strategic planning. However, modern businesses often struggle with a significant problem in getting their strategic plans to properly align with their actual action plans. This project introduces the Intelligent Strategic Planning Synchronization (ISPS) System, which was developed for Brandix Lanka Limited, a leading  garment manufacturer that operates in Bangladesh, India, and Sri Lanka.</w:t>
       </w:r>
     </w:p>
     <w:p>
@@ -5831,13 +5819,7 @@
         </w:numPr>
       </w:pPr>
       <w:r>
-        <w:t xml:space="preserve">Environmental Leadership </w:t>
-      </w:r>
-      <w:r>
-        <w:t>-</w:t>
-      </w:r>
-      <w:r>
-        <w:t xml:space="preserve"> This includes achieving Net Zero Carbon Operations, implementing Sustainable Water Management practices, and moving towards a Circular Economy model</w:t>
+        <w:t>Environmental Leadership - This includes achieving Net Zero Carbon Operations, implementing Sustainable Water Management practices, and moving towards a Circular Economy model</w:t>
       </w:r>
     </w:p>
     <w:p>
@@ -5849,13 +5831,7 @@
         </w:numPr>
       </w:pPr>
       <w:r>
-        <w:t xml:space="preserve">Innovation &amp; Digital Transformation </w:t>
-      </w:r>
-      <w:r>
-        <w:t>-</w:t>
-      </w:r>
-      <w:r>
-        <w:t xml:space="preserve"> The focus here is on implementing Industry 4.0 technologies and reaching 80% digital integration across operations</w:t>
+        <w:t>Innovation &amp; Digital Transformation - The focus here is on implementing Industry 4.0 technologies and reaching 80% digital integration across operations</w:t>
       </w:r>
     </w:p>
     <w:p>
@@ -5867,13 +5843,7 @@
         </w:numPr>
       </w:pPr>
       <w:r>
-        <w:t xml:space="preserve">People Excellence &amp; Social Impact </w:t>
-      </w:r>
-      <w:r>
-        <w:t>-</w:t>
-      </w:r>
-      <w:r>
-        <w:t xml:space="preserve"> Key targets include improving Employee Well-being and achieving 40% representation of Women in Management positions</w:t>
+        <w:t>People Excellence &amp; Social Impact - Key targets include improving Employee Well-being and achieving 40% representation of Women in Management positions</w:t>
       </w:r>
     </w:p>
     <w:p>
@@ -5885,13 +5855,7 @@
         </w:numPr>
       </w:pPr>
       <w:r>
-        <w:t xml:space="preserve">Operational Excellence </w:t>
-      </w:r>
-      <w:r>
-        <w:t>-</w:t>
-      </w:r>
-      <w:r>
-        <w:t xml:space="preserve"> The goals are ambitious: Zero Defects in production, maintaining 98%+ on-</w:t>
+        <w:t>Operational Excellence - The goals are ambitious: Zero Defects in production, maintaining 98%+ on-</w:t>
       </w:r>
       <w:r>
         <w:t>t</w:t>
@@ -7108,13 +7072,7 @@
         <w:jc w:val="both"/>
       </w:pPr>
       <w:r>
-        <w:t xml:space="preserve">The system converts strategic objectives and action items into 384-dimensional vector representations using sentence transformers. These vectors are indexed in FAISS and compared through cosine similarity to measure alignment strength. Three classification tiers were defined: Strong alignments score </w:t>
-      </w:r>
-      <w:r>
-        <w:t>&gt;=</w:t>
-      </w:r>
-      <w:r>
-        <w:t>70%, Moderate alignments fall between 50-70%, and Weak alignments score &lt;50%. A keyword overlap boosting mechanism can increase scores by up to 15% when matching terminology is detected.</w:t>
+        <w:t>The system converts strategic objectives and action items into 384-dimensional vector representations using sentence transformers. These vectors are indexed in FAISS and compared through cosine similarity to measure alignment strength. Three classification tiers were defined: Strong alignments score &gt;=70%, Moderate alignments fall between 50-70%, and Weak alignments score &lt;50%. A keyword overlap boosting mechanism can increase scores by up to 15% when matching terminology is detected.</w:t>
       </w:r>
     </w:p>
     <w:p>
@@ -7122,13 +7080,7 @@
         <w:jc w:val="both"/>
       </w:pPr>
       <w:r>
-        <w:t>Validation against expert-annotated ground truth data produced 70% top-k classification accuracy. However, recall for strong alignments was only 50%, indicating the system tends toward conservative scoring. When gaps are identified, the Retrieval-Augmented Generation (RAG) component first retrieves relevant strategic context. A local LLM</w:t>
-      </w:r>
-      <w:r>
-        <w:t xml:space="preserve"> </w:t>
-      </w:r>
-      <w:r>
-        <w:t>specifically Phi-3 Mini running through Ollama</w:t>
+        <w:t>Validation against expert-annotated ground truth data produced 70% top-k classification accuracy. However, recall for strong alignments was only 50%, indicating the system tends toward conservative scoring. When gaps are identified, the Retrieval-Augmented Generation (RAG) component first retrieves relevant strategic context. A local LLM specifically Phi-3 Mini running through Ollama</w:t>
       </w:r>
       <w:r>
         <w:t xml:space="preserve"> </w:t>
@@ -7389,9 +7341,9 @@
           <w:numId w:val="95"/>
         </w:numPr>
       </w:pPr>
-      <w:bookmarkStart w:id="68" w:name="_Toc222009963"/>
-      <w:bookmarkStart w:id="69" w:name="_System_Architectural_Diagram"/>
-      <w:bookmarkEnd w:id="69"/>
+      <w:bookmarkStart w:id="68" w:name="_System_Architectural_Diagram"/>
+      <w:bookmarkStart w:id="69" w:name="_Toc222009963"/>
+      <w:bookmarkEnd w:id="68"/>
       <w:r>
         <w:lastRenderedPageBreak/>
         <w:t xml:space="preserve">System </w:t>
@@ -7399,7 +7351,7 @@
       <w:r>
         <w:t>Architectural Diagram</w:t>
       </w:r>
-      <w:bookmarkEnd w:id="68"/>
+      <w:bookmarkEnd w:id="69"/>
     </w:p>
     <w:p/>
     <w:p>
@@ -8738,14 +8690,14 @@
           <w:numId w:val="95"/>
         </w:numPr>
       </w:pPr>
-      <w:bookmarkStart w:id="70" w:name="_Toc222009964"/>
-      <w:bookmarkStart w:id="71" w:name="_DEVELOPMENT_PHASES"/>
-      <w:bookmarkEnd w:id="71"/>
+      <w:bookmarkStart w:id="70" w:name="_DEVELOPMENT_PHASES"/>
+      <w:bookmarkStart w:id="71" w:name="_Toc222009964"/>
+      <w:bookmarkEnd w:id="70"/>
       <w:r>
         <w:lastRenderedPageBreak/>
         <w:t>DEVELOPMENT PHASES</w:t>
       </w:r>
-      <w:bookmarkEnd w:id="70"/>
+      <w:bookmarkEnd w:id="71"/>
       <w:r>
         <w:t xml:space="preserve"> </w:t>
       </w:r>
@@ -13479,16 +13431,16 @@
       <w:pPr>
         <w:pStyle w:val="Heading3"/>
       </w:pPr>
-      <w:bookmarkStart w:id="92" w:name="_Toc222009985"/>
-      <w:bookmarkStart w:id="93" w:name="_4.6.2_View_Results"/>
+      <w:bookmarkStart w:id="92" w:name="_4.6.2_View_Results"/>
+      <w:bookmarkStart w:id="93" w:name="_Toc222009985"/>
+      <w:bookmarkEnd w:id="92"/>
+      <w:r>
+        <w:t>4.</w:t>
+      </w:r>
+      <w:r>
+        <w:t>6.2 View Results Dashboard</w:t>
+      </w:r>
       <w:bookmarkEnd w:id="93"/>
-      <w:r>
-        <w:t>4.</w:t>
-      </w:r>
-      <w:r>
-        <w:t>6.2 View Results Dashboard</w:t>
-      </w:r>
-      <w:bookmarkEnd w:id="92"/>
     </w:p>
     <w:p>
       <w:r>
@@ -13751,9 +13703,9 @@
           <w:numId w:val="95"/>
         </w:numPr>
       </w:pPr>
-      <w:bookmarkStart w:id="94" w:name="_Toc222009986"/>
-      <w:bookmarkStart w:id="95" w:name="_Results,_Evaluation,_and"/>
-      <w:bookmarkEnd w:id="95"/>
+      <w:bookmarkStart w:id="94" w:name="_Results,_Evaluation,_and"/>
+      <w:bookmarkStart w:id="95" w:name="_Toc222009986"/>
+      <w:bookmarkEnd w:id="94"/>
       <w:r>
         <w:lastRenderedPageBreak/>
         <w:t xml:space="preserve">Results, </w:t>
@@ -13770,7 +13722,7 @@
       <w:r>
         <w:t>iscussion</w:t>
       </w:r>
-      <w:bookmarkEnd w:id="94"/>
+      <w:bookmarkEnd w:id="95"/>
       <w:r>
         <w:t xml:space="preserve"> </w:t>
       </w:r>
@@ -16416,10 +16368,7 @@
         </w:numPr>
       </w:pPr>
       <w:r>
-        <w:t>Strategic &amp; Action Plans</w:t>
-      </w:r>
-      <w:r>
-        <w:t xml:space="preserve"> - </w:t>
+        <w:t xml:space="preserve">Strategic &amp; Action Plans - </w:t>
       </w:r>
       <w:hyperlink r:id="rId22" w:history="1">
         <w:r>
@@ -16439,81 +16388,14 @@
         </w:numPr>
       </w:pPr>
       <w:r>
-        <w:t>Application Prototype</w:t>
-      </w:r>
-      <w:r>
-        <w:t xml:space="preserve"> - </w:t>
+        <w:t xml:space="preserve">Application Prototype - </w:t>
       </w:r>
       <w:hyperlink r:id="rId23" w:history="1">
         <w:r>
           <w:rPr>
             <w:rStyle w:val="Hyperlink"/>
           </w:rPr>
-          <w:t>https://msc-ir-cw-v4ys66njic6dv7qjtvgrry.streamlit.app/</w:t>
-        </w:r>
-      </w:hyperlink>
-    </w:p>
-    <w:p>
-      <w:pPr>
-        <w:pStyle w:val="ListParagraph"/>
-        <w:numPr>
-          <w:ilvl w:val="0"/>
-          <w:numId w:val="137"/>
-        </w:numPr>
-      </w:pPr>
-      <w:r>
-        <w:t>System Architecture Diagram</w:t>
-      </w:r>
-      <w:r>
-        <w:t xml:space="preserve"> - </w:t>
-      </w:r>
-      <w:hyperlink w:anchor="_System_Architectural_Diagram" w:history="1">
-        <w:r>
-          <w:rPr>
-            <w:rStyle w:val="Hyperlink"/>
-          </w:rPr>
-          <w:t>System Architecture</w:t>
-        </w:r>
-        <w:r>
-          <w:rPr>
-            <w:rStyle w:val="Hyperlink"/>
-          </w:rPr>
-          <w:t xml:space="preserve"> </w:t>
-        </w:r>
-        <w:r>
-          <w:rPr>
-            <w:rStyle w:val="Hyperlink"/>
-          </w:rPr>
-          <w:t>Diagram</w:t>
-        </w:r>
-      </w:hyperlink>
-    </w:p>
-    <w:p>
-      <w:pPr>
-        <w:pStyle w:val="ListParagraph"/>
-        <w:numPr>
-          <w:ilvl w:val="0"/>
-          <w:numId w:val="137"/>
-        </w:numPr>
-      </w:pPr>
-      <w:r>
-        <w:t>Dashboard Design</w:t>
-      </w:r>
-      <w:r>
-        <w:t xml:space="preserve"> - </w:t>
-      </w:r>
-      <w:hyperlink w:anchor="_4.6.2_View_Results" w:history="1">
-        <w:r>
-          <w:rPr>
-            <w:rStyle w:val="Hyperlink"/>
-          </w:rPr>
-          <w:t xml:space="preserve">Dashboard </w:t>
-        </w:r>
-        <w:r>
-          <w:rPr>
-            <w:rStyle w:val="Hyperlink"/>
-          </w:rPr>
-          <w:t>D</w:t>
+          <w:t>https://msc-ir-cw-isps.str</w:t>
         </w:r>
         <w:r>
           <w:rPr>
@@ -16525,13 +16407,7 @@
           <w:rPr>
             <w:rStyle w:val="Hyperlink"/>
           </w:rPr>
-          <w:t>s</w:t>
-        </w:r>
-        <w:r>
-          <w:rPr>
-            <w:rStyle w:val="Hyperlink"/>
-          </w:rPr>
-          <w:t>ign</w:t>
+          <w:t>amlit.app/</w:t>
         </w:r>
       </w:hyperlink>
     </w:p>
@@ -16544,29 +16420,54 @@
         </w:numPr>
       </w:pPr>
       <w:r>
-        <w:t>Testing &amp; Evaluation Results</w:t>
-      </w:r>
-      <w:r>
-        <w:t xml:space="preserve"> - </w:t>
+        <w:t xml:space="preserve">System Architecture Diagram - </w:t>
+      </w:r>
+      <w:hyperlink w:anchor="_System_Architectural_Diagram" w:history="1">
+        <w:r>
+          <w:rPr>
+            <w:rStyle w:val="Hyperlink"/>
+          </w:rPr>
+          <w:t>System Architecture Diagram</w:t>
+        </w:r>
+      </w:hyperlink>
+    </w:p>
+    <w:p>
+      <w:pPr>
+        <w:pStyle w:val="ListParagraph"/>
+        <w:numPr>
+          <w:ilvl w:val="0"/>
+          <w:numId w:val="137"/>
+        </w:numPr>
+      </w:pPr>
+      <w:r>
+        <w:t xml:space="preserve">Dashboard Design - </w:t>
+      </w:r>
+      <w:hyperlink w:anchor="_4.6.2_View_Results" w:history="1">
+        <w:r>
+          <w:rPr>
+            <w:rStyle w:val="Hyperlink"/>
+          </w:rPr>
+          <w:t>Dashboard Design</w:t>
+        </w:r>
+      </w:hyperlink>
+    </w:p>
+    <w:p>
+      <w:pPr>
+        <w:pStyle w:val="ListParagraph"/>
+        <w:numPr>
+          <w:ilvl w:val="0"/>
+          <w:numId w:val="137"/>
+        </w:numPr>
+      </w:pPr>
+      <w:r>
+        <w:t xml:space="preserve">Testing &amp; Evaluation Results - </w:t>
       </w:r>
       <w:hyperlink w:anchor="_Results,_Evaluation,_and" w:history="1">
         <w:r>
           <w:rPr>
             <w:rStyle w:val="Hyperlink"/>
           </w:rPr>
-          <w:t>Testing &amp; Eva</w:t>
-        </w:r>
-        <w:r>
-          <w:rPr>
-            <w:rStyle w:val="Hyperlink"/>
-          </w:rPr>
-          <w:t>l</w:t>
-        </w:r>
-        <w:r>
-          <w:rPr>
-            <w:rStyle w:val="Hyperlink"/>
-          </w:rPr>
-          <w:t>uation Results</w:t>
+          <w:t>Testing &amp; Evaluation Results</w:t>
         </w:r>
       </w:hyperlink>
     </w:p>
@@ -16579,10 +16480,7 @@
         </w:numPr>
       </w:pPr>
       <w:r>
-        <w:t>Final PDF Report</w:t>
-      </w:r>
-      <w:r>
-        <w:t xml:space="preserve"> </w:t>
+        <w:t xml:space="preserve">Final PDF Report </w:t>
       </w:r>
       <w:r>
         <w:t>–</w:t>
@@ -16603,10 +16501,7 @@
         </w:numPr>
       </w:pPr>
       <w:r>
-        <w:t>Presentation Slides &amp; Recording</w:t>
-      </w:r>
-      <w:r>
-        <w:t xml:space="preserve"> - </w:t>
+        <w:t xml:space="preserve">Presentation Slides &amp; Recording - </w:t>
       </w:r>
       <w:hyperlink r:id="rId24" w:history="1">
         <w:r>
@@ -45609,6 +45504,7 @@
   <w:style w:type="character" w:default="1" w:styleId="DefaultParagraphFont">
     <w:name w:val="Default Paragraph Font"/>
     <w:uiPriority w:val="1"/>
+    <w:semiHidden/>
     <w:unhideWhenUsed/>
   </w:style>
   <w:style w:type="table" w:default="1" w:styleId="TableNormal">
@@ -46360,6 +46256,7 @@
     <w:rsid w:val="00C22AB3"/>
     <w:rsid w:val="00C30DF3"/>
     <w:rsid w:val="00C53AA7"/>
+    <w:rsid w:val="00CE783D"/>
     <w:rsid w:val="00D31E50"/>
     <w:rsid w:val="00D62B77"/>
     <w:rsid w:val="00D645CC"/>

</xml_diff>